<commit_message>
Changes to be committed: 	modified:   Documentation/DIPLOM.docx
</commit_message>
<xml_diff>
--- a/Documentation/DIPLOM.docx
+++ b/Documentation/DIPLOM.docx
@@ -144,21 +144,50 @@
           <w:sz w:val="28"/>
           <w:szCs w:val="28"/>
         </w:rPr>
-        <w:t>«_____»______________ 20</w:t>
-      </w:r>
-      <w:r>
-        <w:rPr>
-          <w:sz w:val="28"/>
-          <w:szCs w:val="28"/>
-        </w:rPr>
-        <w:t>__</w:t>
-      </w:r>
-      <w:r>
-        <w:rPr>
-          <w:sz w:val="28"/>
-          <w:szCs w:val="28"/>
-        </w:rPr>
-        <w:t xml:space="preserve"> г.</w:t>
+        <w:t>«_____»______________</w:t>
+      </w:r>
+      <w:r>
+        <w:rPr>
+          <w:sz w:val="28"/>
+          <w:szCs w:val="28"/>
+          <w:u w:val="single"/>
+        </w:rPr>
+        <w:t xml:space="preserve"> </w:t>
+      </w:r>
+      <w:r>
+        <w:rPr>
+          <w:sz w:val="28"/>
+          <w:szCs w:val="28"/>
+        </w:rPr>
+        <w:t>20</w:t>
+      </w:r>
+      <w:r>
+        <w:rPr>
+          <w:sz w:val="28"/>
+          <w:szCs w:val="28"/>
+        </w:rPr>
+        <w:t>_</w:t>
+      </w:r>
+      <w:r>
+        <w:rPr>
+          <w:sz w:val="28"/>
+          <w:szCs w:val="28"/>
+        </w:rPr>
+        <w:t>_</w:t>
+      </w:r>
+      <w:r>
+        <w:rPr>
+          <w:sz w:val="28"/>
+          <w:szCs w:val="28"/>
+        </w:rPr>
+        <w:t>_</w:t>
+      </w:r>
+      <w:r>
+        <w:rPr>
+          <w:sz w:val="28"/>
+          <w:szCs w:val="28"/>
+        </w:rPr>
+        <w:t>г.</w:t>
       </w:r>
     </w:p>
     <w:p>
@@ -436,7 +465,15 @@
           <w:sz w:val="28"/>
           <w:szCs w:val="28"/>
         </w:rPr>
-        <w:t xml:space="preserve">          _________</w:t>
+        <w:t xml:space="preserve">          </w:t>
+      </w:r>
+      <w:r>
+        <w:rPr>
+          <w:bCs/>
+          <w:sz w:val="28"/>
+          <w:szCs w:val="28"/>
+        </w:rPr>
+        <w:t>_________</w:t>
       </w:r>
       <w:r>
         <w:rPr>
@@ -667,7 +704,15 @@
           <w:szCs w:val="28"/>
         </w:rPr>
         <w:tab/>
-        <w:t xml:space="preserve">          _________</w:t>
+        <w:t xml:space="preserve">          </w:t>
+      </w:r>
+      <w:r>
+        <w:rPr>
+          <w:bCs/>
+          <w:sz w:val="28"/>
+          <w:szCs w:val="28"/>
+        </w:rPr>
+        <w:t>_________</w:t>
       </w:r>
       <w:r>
         <w:rPr>
@@ -967,17 +1012,8 @@
           <w:sz w:val="28"/>
           <w:szCs w:val="28"/>
         </w:rPr>
-        <w:t xml:space="preserve">Е. Ф. </w:t>
-      </w:r>
-      <w:proofErr w:type="spellStart"/>
-      <w:r>
-        <w:rPr>
-          <w:sz w:val="28"/>
-          <w:szCs w:val="28"/>
-        </w:rPr>
-        <w:t>Кодь</w:t>
-      </w:r>
-      <w:proofErr w:type="spellEnd"/>
+        <w:t>Е. Ф. Кодь</w:t>
+      </w:r>
     </w:p>
     <w:p>
       <w:pPr>
@@ -1305,14 +1341,7 @@
           <w:sz w:val="28"/>
           <w:szCs w:val="28"/>
         </w:rPr>
-        <w:t>на дипломный проект</w:t>
-      </w:r>
-      <w:r>
-        <w:rPr>
-          <w:sz w:val="28"/>
-          <w:szCs w:val="28"/>
-        </w:rPr>
-        <w:t xml:space="preserve"> Грачёва Дениса Сергеевича</w:t>
+        <w:t>на дипломный проект Грачёва Дениса Сергеевича</w:t>
       </w:r>
     </w:p>
     <w:p>
@@ -1389,7 +1418,35 @@
           <w:sz w:val="28"/>
           <w:szCs w:val="28"/>
         </w:rPr>
-        <w:t xml:space="preserve"> продукции</w:t>
+        <w:t xml:space="preserve"> </w:t>
+      </w:r>
+      <w:r>
+        <w:rPr>
+          <w:sz w:val="28"/>
+          <w:szCs w:val="28"/>
+        </w:rPr>
+        <w:t xml:space="preserve">и </w:t>
+      </w:r>
+      <w:r>
+        <w:rPr>
+          <w:sz w:val="28"/>
+          <w:szCs w:val="28"/>
+        </w:rPr>
+        <w:t xml:space="preserve">реализации </w:t>
+      </w:r>
+      <w:r>
+        <w:rPr>
+          <w:sz w:val="28"/>
+          <w:szCs w:val="28"/>
+        </w:rPr>
+        <w:t xml:space="preserve"> </w:t>
+      </w:r>
+      <w:r>
+        <w:rPr>
+          <w:sz w:val="28"/>
+          <w:szCs w:val="28"/>
+        </w:rPr>
+        <w:t>продукции</w:t>
       </w:r>
       <w:r>
         <w:rPr>
@@ -1678,7 +1735,11 @@
     <w:sdt>
       <w:sdtPr>
         <w:rPr>
-          <w:lang w:val="ru-RU"/>
+          <w:rFonts w:ascii="Times New Roman" w:eastAsia="Times New Roman" w:hAnsi="Times New Roman" w:cs="Times New Roman"/>
+          <w:color w:val="auto"/>
+          <w:sz w:val="20"/>
+          <w:szCs w:val="20"/>
+          <w:lang w:val="ru-RU" w:eastAsia="ru-RU"/>
         </w:rPr>
         <w:id w:val="-656063212"/>
         <w:docPartObj>
@@ -1688,13 +1749,8 @@
       </w:sdtPr>
       <w:sdtEndPr>
         <w:rPr>
-          <w:rFonts w:ascii="Times New Roman" w:eastAsia="Times New Roman" w:hAnsi="Times New Roman" w:cs="Times New Roman"/>
           <w:b/>
           <w:bCs/>
-          <w:color w:val="auto"/>
-          <w:sz w:val="20"/>
-          <w:szCs w:val="20"/>
-          <w:lang w:eastAsia="ru-RU"/>
         </w:rPr>
       </w:sdtEndPr>
       <w:sdtContent>
@@ -4217,7 +4273,7 @@
                 <w:sz w:val="24"/>
                 <w:szCs w:val="24"/>
               </w:rPr>
-              <w:t>7</w:t>
+              <w:t>8</w:t>
             </w:r>
             <w:r>
               <w:rPr>
@@ -4300,7 +4356,7 @@
                 <w:sz w:val="24"/>
                 <w:szCs w:val="24"/>
               </w:rPr>
-              <w:t>7</w:t>
+              <w:t>9</w:t>
             </w:r>
             <w:r>
               <w:rPr>
@@ -4693,13 +4749,13 @@
       <w:r>
         <w:t>1 Аналитическая часть</w:t>
       </w:r>
+      <w:bookmarkStart w:id="4" w:name="_Toc197343606"/>
       <w:bookmarkEnd w:id="3"/>
     </w:p>
     <w:p>
       <w:pPr>
         <w:pStyle w:val="23"/>
       </w:pPr>
-      <w:bookmarkStart w:id="4" w:name="_Toc197343606"/>
       <w:r>
         <w:t>1.1 Описание предметной области</w:t>
       </w:r>
@@ -4970,6 +5026,7 @@
         <w:rPr>
           <w:lang w:val="en-US"/>
         </w:rPr>
+        <w:lastRenderedPageBreak/>
         <w:t>ЗАКЛЮЧЕНИЕ</w:t>
       </w:r>
       <w:bookmarkEnd w:id="29"/>
@@ -4986,6 +5043,7 @@
         <w:rPr>
           <w:lang w:val="en-US"/>
         </w:rPr>
+        <w:lastRenderedPageBreak/>
         <w:t>СПИСОК ИСПОЛЬЗОВАННЫХ ИСТОЧНИКОВ</w:t>
       </w:r>
       <w:bookmarkEnd w:id="30"/>
@@ -4994,7 +5052,7 @@
       <w:headerReference w:type="default" r:id="rId10"/>
       <w:footerReference w:type="default" r:id="rId11"/>
       <w:pgSz w:w="11906" w:h="16838"/>
-      <w:pgMar w:top="1134" w:right="850" w:bottom="1134" w:left="1701" w:header="708" w:footer="708" w:gutter="0"/>
+      <w:pgMar w:top="1134" w:right="850" w:bottom="1276" w:left="1701" w:header="708" w:footer="708" w:gutter="0"/>
       <w:cols w:space="708"/>
       <w:docGrid w:linePitch="360"/>
     </w:sectPr>
@@ -6238,12 +6296,6 @@
                                   <w:sz w:val="18"/>
                                 </w:rPr>
                               </w:pPr>
-                              <w:r>
-                                <w:rPr>
-                                  <w:sz w:val="18"/>
-                                </w:rPr>
-                                <w:t xml:space="preserve"> </w:t>
-                              </w:r>
                               <w:proofErr w:type="spellStart"/>
                               <w:r>
                                 <w:rPr>
@@ -6501,12 +6553,6 @@
                                   <w:sz w:val="18"/>
                                 </w:rPr>
                               </w:pPr>
-                              <w:r>
-                                <w:rPr>
-                                  <w:sz w:val="18"/>
-                                </w:rPr>
-                                <w:t xml:space="preserve"> </w:t>
-                              </w:r>
                               <w:proofErr w:type="spellStart"/>
                               <w:r>
                                 <w:rPr>
@@ -6613,43 +6659,7 @@
                                   <w:szCs w:val="14"/>
                                   <w:lang w:val="ru-RU"/>
                                 </w:rPr>
-                                <w:t>М.</w:t>
-                              </w:r>
-                              <w:r>
-                                <w:rPr>
-                                  <w:rFonts w:asciiTheme="minorHAnsi" w:hAnsiTheme="minorHAnsi"/>
-                                  <w:sz w:val="14"/>
-                                  <w:szCs w:val="14"/>
-                                  <w:lang w:val="ru-RU"/>
-                                </w:rPr>
-                                <w:t xml:space="preserve"> </w:t>
-                              </w:r>
-                              <w:r>
-                                <w:rPr>
-                                  <w:rFonts w:asciiTheme="minorHAnsi" w:hAnsiTheme="minorHAnsi"/>
-                                  <w:sz w:val="14"/>
-                                  <w:szCs w:val="14"/>
-                                  <w:lang w:val="ru-RU"/>
-                                </w:rPr>
-                                <w:t>П.</w:t>
-                              </w:r>
-                              <w:r>
-                                <w:rPr>
-                                  <w:rFonts w:asciiTheme="minorHAnsi" w:hAnsiTheme="minorHAnsi"/>
-                                  <w:sz w:val="14"/>
-                                  <w:szCs w:val="14"/>
-                                  <w:lang w:val="ru-RU"/>
-                                </w:rPr>
-                                <w:t xml:space="preserve"> </w:t>
-                              </w:r>
-                              <w:r>
-                                <w:rPr>
-                                  <w:rFonts w:asciiTheme="minorHAnsi" w:hAnsiTheme="minorHAnsi"/>
-                                  <w:sz w:val="14"/>
-                                  <w:szCs w:val="14"/>
-                                  <w:lang w:val="ru-RU"/>
-                                </w:rPr>
-                                <w:t>Цендровская</w:t>
+                                <w:t>М. П. Цендровская</w:t>
                               </w:r>
                               <w:r>
                                 <w:rPr>
@@ -8244,12 +8254,6 @@
                             <w:sz w:val="18"/>
                           </w:rPr>
                         </w:pPr>
-                        <w:r>
-                          <w:rPr>
-                            <w:sz w:val="18"/>
-                          </w:rPr>
-                          <w:t xml:space="preserve"> </w:t>
-                        </w:r>
                         <w:proofErr w:type="spellStart"/>
                         <w:r>
                           <w:rPr>
@@ -8417,12 +8421,6 @@
                             <w:sz w:val="18"/>
                           </w:rPr>
                         </w:pPr>
-                        <w:r>
-                          <w:rPr>
-                            <w:sz w:val="18"/>
-                          </w:rPr>
-                          <w:t xml:space="preserve"> </w:t>
-                        </w:r>
                         <w:proofErr w:type="spellStart"/>
                         <w:r>
                           <w:rPr>
@@ -8490,43 +8488,7 @@
                             <w:szCs w:val="14"/>
                             <w:lang w:val="ru-RU"/>
                           </w:rPr>
-                          <w:t>М.</w:t>
-                        </w:r>
-                        <w:r>
-                          <w:rPr>
-                            <w:rFonts w:asciiTheme="minorHAnsi" w:hAnsiTheme="minorHAnsi"/>
-                            <w:sz w:val="14"/>
-                            <w:szCs w:val="14"/>
-                            <w:lang w:val="ru-RU"/>
-                          </w:rPr>
-                          <w:t xml:space="preserve"> </w:t>
-                        </w:r>
-                        <w:r>
-                          <w:rPr>
-                            <w:rFonts w:asciiTheme="minorHAnsi" w:hAnsiTheme="minorHAnsi"/>
-                            <w:sz w:val="14"/>
-                            <w:szCs w:val="14"/>
-                            <w:lang w:val="ru-RU"/>
-                          </w:rPr>
-                          <w:t>П.</w:t>
-                        </w:r>
-                        <w:r>
-                          <w:rPr>
-                            <w:rFonts w:asciiTheme="minorHAnsi" w:hAnsiTheme="minorHAnsi"/>
-                            <w:sz w:val="14"/>
-                            <w:szCs w:val="14"/>
-                            <w:lang w:val="ru-RU"/>
-                          </w:rPr>
-                          <w:t xml:space="preserve"> </w:t>
-                        </w:r>
-                        <w:r>
-                          <w:rPr>
-                            <w:rFonts w:asciiTheme="minorHAnsi" w:hAnsiTheme="minorHAnsi"/>
-                            <w:sz w:val="14"/>
-                            <w:szCs w:val="14"/>
-                            <w:lang w:val="ru-RU"/>
-                          </w:rPr>
-                          <w:t>Цендровская</w:t>
+                          <w:t>М. П. Цендровская</w:t>
                         </w:r>
                         <w:r>
                           <w:rPr>
@@ -11206,9 +11168,10 @@
   <w:style w:type="paragraph" w:default="1" w:styleId="a">
     <w:name w:val="Normal"/>
     <w:qFormat/>
-    <w:rsid w:val="00B07225"/>
+    <w:rsid w:val="007D2429"/>
     <w:pPr>
       <w:widowControl w:val="0"/>
+      <w:suppressAutoHyphens/>
       <w:autoSpaceDE w:val="0"/>
       <w:autoSpaceDN w:val="0"/>
       <w:adjustRightInd w:val="0"/>
@@ -11423,6 +11386,7 @@
   <w:style w:type="character" w:default="1" w:styleId="a0">
     <w:name w:val="Default Paragraph Font"/>
     <w:uiPriority w:val="1"/>
+    <w:semiHidden/>
     <w:unhideWhenUsed/>
   </w:style>
   <w:style w:type="table" w:default="1" w:styleId="a1">
@@ -11854,11 +11818,12 @@
   <w:style w:type="paragraph" w:customStyle="1" w:styleId="af4">
     <w:name w:val="Структурный элемент"/>
     <w:basedOn w:val="1"/>
-    <w:next w:val="a"/>
+    <w:next w:val="1-"/>
     <w:link w:val="af5"/>
     <w:qFormat/>
-    <w:rsid w:val="00DF3355"/>
+    <w:rsid w:val="00600B8D"/>
     <w:pPr>
+      <w:pageBreakBefore/>
       <w:widowControl/>
       <w:autoSpaceDE/>
       <w:autoSpaceDN/>
@@ -11878,7 +11843,7 @@
     <w:name w:val="Структурный элемент Знак"/>
     <w:basedOn w:val="a0"/>
     <w:link w:val="af4"/>
-    <w:rsid w:val="000E160C"/>
+    <w:rsid w:val="00600B8D"/>
     <w:rPr>
       <w:rFonts w:ascii="Times New Roman" w:eastAsiaTheme="majorEastAsia" w:hAnsi="Times New Roman" w:cstheme="majorBidi"/>
       <w:b/>
@@ -11894,17 +11859,17 @@
   <w:style w:type="paragraph" w:customStyle="1" w:styleId="11">
     <w:name w:val="ЗаголовокУр1"/>
     <w:basedOn w:val="1"/>
-    <w:next w:val="a"/>
+    <w:next w:val="1-"/>
     <w:link w:val="12"/>
     <w:qFormat/>
-    <w:rsid w:val="000E160C"/>
+    <w:rsid w:val="007D2429"/>
     <w:pPr>
       <w:widowControl/>
       <w:autoSpaceDE/>
       <w:autoSpaceDN/>
       <w:adjustRightInd/>
       <w:spacing w:before="160" w:after="160" w:line="278" w:lineRule="auto"/>
-      <w:ind w:left="709"/>
+      <w:ind w:firstLine="709"/>
     </w:pPr>
     <w:rPr>
       <w:rFonts w:ascii="Times New Roman" w:hAnsi="Times New Roman"/>
@@ -11917,7 +11882,7 @@
     <w:name w:val="ЗаголовокУр1 Знак"/>
     <w:basedOn w:val="a0"/>
     <w:link w:val="11"/>
-    <w:rsid w:val="000E160C"/>
+    <w:rsid w:val="007D2429"/>
     <w:rPr>
       <w:rFonts w:ascii="Times New Roman" w:eastAsiaTheme="majorEastAsia" w:hAnsi="Times New Roman" w:cstheme="majorBidi"/>
       <w:b/>
@@ -11931,17 +11896,17 @@
   <w:style w:type="paragraph" w:customStyle="1" w:styleId="23">
     <w:name w:val="ЗаголовокУр2"/>
     <w:basedOn w:val="2"/>
-    <w:next w:val="a"/>
+    <w:next w:val="1-"/>
     <w:link w:val="24"/>
     <w:qFormat/>
-    <w:rsid w:val="00DF3355"/>
+    <w:rsid w:val="007D2429"/>
     <w:pPr>
       <w:widowControl/>
       <w:autoSpaceDE/>
       <w:autoSpaceDN/>
       <w:adjustRightInd/>
       <w:spacing w:after="160" w:line="278" w:lineRule="auto"/>
-      <w:ind w:left="-142" w:firstLine="851"/>
+      <w:ind w:firstLine="709"/>
     </w:pPr>
     <w:rPr>
       <w:rFonts w:ascii="Times New Roman" w:hAnsi="Times New Roman"/>
@@ -11954,7 +11919,7 @@
     <w:name w:val="ЗаголовокУр2 Знак"/>
     <w:basedOn w:val="a0"/>
     <w:link w:val="23"/>
-    <w:rsid w:val="00DF3355"/>
+    <w:rsid w:val="007D2429"/>
     <w:rPr>
       <w:rFonts w:ascii="Times New Roman" w:eastAsiaTheme="majorEastAsia" w:hAnsi="Times New Roman" w:cstheme="majorBidi"/>
       <w:b/>
@@ -11968,17 +11933,17 @@
   <w:style w:type="paragraph" w:customStyle="1" w:styleId="31">
     <w:name w:val="ЗаголовокУр3"/>
     <w:basedOn w:val="3"/>
-    <w:next w:val="a"/>
+    <w:next w:val="1-"/>
     <w:link w:val="32"/>
     <w:qFormat/>
-    <w:rsid w:val="00DF3355"/>
+    <w:rsid w:val="007D2429"/>
     <w:pPr>
       <w:widowControl/>
       <w:autoSpaceDE/>
       <w:autoSpaceDN/>
       <w:adjustRightInd/>
       <w:spacing w:after="160" w:line="278" w:lineRule="auto"/>
-      <w:ind w:left="709"/>
+      <w:ind w:firstLine="709"/>
     </w:pPr>
     <w:rPr>
       <w:b/>
@@ -11989,7 +11954,7 @@
     <w:name w:val="ЗаголовокУр3 Знак"/>
     <w:basedOn w:val="a0"/>
     <w:link w:val="31"/>
-    <w:rsid w:val="00DF3355"/>
+    <w:rsid w:val="007D2429"/>
     <w:rPr>
       <w:rFonts w:ascii="Times New Roman" w:eastAsiaTheme="majorEastAsia" w:hAnsi="Times New Roman" w:cstheme="majorBidi"/>
       <w:b/>
@@ -12072,6 +12037,38 @@
     <w:rPr>
       <w:color w:val="467886" w:themeColor="hyperlink"/>
       <w:u w:val="single"/>
+    </w:rPr>
+  </w:style>
+  <w:style w:type="paragraph" w:customStyle="1" w:styleId="1-">
+    <w:name w:val="А1-Обч"/>
+    <w:basedOn w:val="a"/>
+    <w:link w:val="1-0"/>
+    <w:qFormat/>
+    <w:rsid w:val="004B483D"/>
+    <w:pPr>
+      <w:keepNext/>
+      <w:keepLines/>
+      <w:suppressAutoHyphens w:val="0"/>
+      <w:spacing w:line="360" w:lineRule="auto"/>
+      <w:ind w:firstLine="709"/>
+      <w:jc w:val="both"/>
+    </w:pPr>
+    <w:rPr>
+      <w:sz w:val="24"/>
+      <w:lang w:val="en-US"/>
+    </w:rPr>
+  </w:style>
+  <w:style w:type="character" w:customStyle="1" w:styleId="1-0">
+    <w:name w:val="А1-Обч Знак"/>
+    <w:basedOn w:val="a0"/>
+    <w:link w:val="1-"/>
+    <w:rsid w:val="004B483D"/>
+    <w:rPr>
+      <w:rFonts w:ascii="Times New Roman" w:eastAsia="Times New Roman" w:hAnsi="Times New Roman" w:cs="Times New Roman"/>
+      <w:kern w:val="0"/>
+      <w:szCs w:val="20"/>
+      <w:lang w:val="en-US" w:eastAsia="ru-RU"/>
+      <w14:ligatures w14:val="none"/>
     </w:rPr>
   </w:style>
 </w:styles>

</xml_diff>

<commit_message>
Changes to be committed: 	modified:   Documentation/DIPLOM.docx (section 1)
</commit_message>
<xml_diff>
--- a/Documentation/DIPLOM.docx
+++ b/Documentation/DIPLOM.docx
@@ -1579,123 +1579,86 @@
         <w:rPr>
           <w:color w:val="FFFFFF" w:themeColor="background1"/>
         </w:rPr>
+        <w:t xml:space="preserve">           </w:t>
+      </w:r>
+      <w:r>
+        <w:rPr>
+          <w:sz w:val="28"/>
+          <w:szCs w:val="22"/>
+        </w:rPr>
+        <w:t>Д. С. Грачёв</w:t>
+      </w:r>
+    </w:p>
+    <w:p>
+      <w:pPr>
+        <w:ind w:firstLine="3402"/>
+      </w:pPr>
+      <w:r>
+        <w:t xml:space="preserve">       подпись </w:t>
+      </w:r>
+      <w:r>
         <w:tab/>
       </w:r>
       <w:r>
+        <w:tab/>
+      </w:r>
+      <w:r>
+        <w:tab/>
+      </w:r>
+    </w:p>
+    <w:p>
+      <w:pPr>
+        <w:rPr>
+          <w:sz w:val="28"/>
+        </w:rPr>
+      </w:pPr>
+    </w:p>
+    <w:p>
+      <w:pPr>
+        <w:rPr>
+          <w:sz w:val="22"/>
+          <w:szCs w:val="22"/>
+        </w:rPr>
+      </w:pPr>
+      <w:r>
+        <w:rPr>
+          <w:sz w:val="28"/>
+          <w:szCs w:val="28"/>
+        </w:rPr>
+        <w:t>Руководитель проекта</w:t>
+      </w:r>
+      <w:r>
+        <w:t xml:space="preserve"> __________________                          </w:t>
+      </w:r>
+      <w:r>
         <w:rPr>
           <w:color w:val="FFFFFF" w:themeColor="background1"/>
         </w:rPr>
-        <w:t>_</w:t>
+        <w:t>____</w:t>
       </w:r>
       <w:r>
         <w:rPr>
           <w:color w:val="FFFFFF" w:themeColor="background1"/>
         </w:rPr>
-        <w:t xml:space="preserve">  </w:t>
-      </w:r>
-      <w:r>
-        <w:rPr>
-          <w:sz w:val="24"/>
-        </w:rPr>
-        <w:t>Д. С. Грачёв</w:t>
-      </w:r>
-    </w:p>
-    <w:p>
-      <w:pPr>
-        <w:ind w:firstLine="3402"/>
-      </w:pPr>
-      <w:r>
-        <w:t xml:space="preserve">       подпись </w:t>
-      </w:r>
-      <w:r>
         <w:tab/>
       </w:r>
       <w:r>
-        <w:tab/>
-      </w:r>
-      <w:r>
-        <w:tab/>
-      </w:r>
-    </w:p>
-    <w:p>
-      <w:pPr>
-        <w:rPr>
-          <w:sz w:val="28"/>
-        </w:rPr>
-      </w:pPr>
-    </w:p>
-    <w:p>
-      <w:r>
-        <w:rPr>
-          <w:sz w:val="28"/>
-          <w:szCs w:val="28"/>
-        </w:rPr>
-        <w:t>Руководитель проекта</w:t>
-      </w:r>
-      <w:r>
-        <w:t xml:space="preserve"> __________________                          </w:t>
-      </w:r>
-      <w:r>
         <w:rPr>
           <w:color w:val="FFFFFF" w:themeColor="background1"/>
         </w:rPr>
-        <w:t>____</w:t>
-      </w:r>
-      <w:r>
-        <w:rPr>
-          <w:color w:val="FFFFFF" w:themeColor="background1"/>
-        </w:rPr>
-        <w:tab/>
-      </w:r>
-      <w:r>
-        <w:rPr>
-          <w:color w:val="FFFFFF" w:themeColor="background1"/>
-        </w:rPr>
-        <w:tab/>
-      </w:r>
-      <w:r>
-        <w:rPr>
-          <w:color w:val="FFFFFF" w:themeColor="background1"/>
-        </w:rPr>
-        <w:t>__</w:t>
-      </w:r>
-      <w:r>
-        <w:rPr>
-          <w:sz w:val="24"/>
-        </w:rPr>
-        <w:t>М.</w:t>
-      </w:r>
-      <w:r>
-        <w:rPr>
-          <w:sz w:val="24"/>
-        </w:rPr>
-        <w:t xml:space="preserve"> </w:t>
-      </w:r>
-      <w:r>
-        <w:rPr>
-          <w:sz w:val="24"/>
-        </w:rPr>
-        <w:t>П.</w:t>
-      </w:r>
-      <w:r>
-        <w:rPr>
-          <w:sz w:val="24"/>
-        </w:rPr>
-        <w:t xml:space="preserve"> </w:t>
-      </w:r>
-      <w:r>
-        <w:rPr>
-          <w:sz w:val="24"/>
-        </w:rPr>
-        <w:t>Цендровская</w:t>
+        <w:t xml:space="preserve">           </w:t>
+      </w:r>
+      <w:r>
+        <w:rPr>
+          <w:sz w:val="28"/>
+          <w:szCs w:val="22"/>
+        </w:rPr>
+        <w:t>М. П. Цендровская</w:t>
       </w:r>
     </w:p>
     <w:p>
       <w:pPr>
         <w:ind w:firstLine="2694"/>
-        <w:rPr>
-          <w:lang w:val="en-US"/>
-        </w:rPr>
       </w:pPr>
       <w:r>
         <w:t xml:space="preserve">           подпись </w:t>
@@ -1711,20 +1674,11 @@
         <w:t xml:space="preserve">                      </w:t>
       </w:r>
     </w:p>
-    <w:p>
-      <w:pPr>
-        <w:rPr>
-          <w:lang w:val="en-US"/>
-        </w:rPr>
-      </w:pPr>
-    </w:p>
-    <w:p>
-      <w:pPr>
-        <w:rPr>
-          <w:lang w:val="en-US"/>
-        </w:rPr>
+    <w:p/>
+    <w:p>
+      <w:pPr>
         <w:sectPr>
-          <w:footerReference w:type="default" r:id="rId7"/>
+          <w:footerReference w:type="default" r:id="rId8"/>
           <w:pgSz w:w="11906" w:h="16838"/>
           <w:pgMar w:top="1134" w:right="850" w:bottom="1134" w:left="1701" w:header="708" w:footer="708" w:gutter="0"/>
           <w:cols w:space="708"/>
@@ -1771,7 +1725,7 @@
         </w:p>
         <w:p>
           <w:pPr>
-            <w:pStyle w:val="13"/>
+            <w:pStyle w:val="14"/>
             <w:tabs>
               <w:tab w:val="right" w:leader="dot" w:pos="9345"/>
             </w:tabs>
@@ -1883,7 +1837,7 @@
         </w:p>
         <w:p>
           <w:pPr>
-            <w:pStyle w:val="13"/>
+            <w:pStyle w:val="14"/>
             <w:tabs>
               <w:tab w:val="right" w:leader="dot" w:pos="9345"/>
             </w:tabs>
@@ -1959,7 +1913,7 @@
                 <w:sz w:val="24"/>
                 <w:szCs w:val="24"/>
               </w:rPr>
-              <w:t>6</w:t>
+              <w:t>7</w:t>
             </w:r>
             <w:r>
               <w:rPr>
@@ -2047,7 +2001,7 @@
                 <w:sz w:val="24"/>
                 <w:szCs w:val="24"/>
               </w:rPr>
-              <w:t>6</w:t>
+              <w:t>7</w:t>
             </w:r>
             <w:r>
               <w:rPr>
@@ -2135,7 +2089,7 @@
                 <w:sz w:val="24"/>
                 <w:szCs w:val="24"/>
               </w:rPr>
-              <w:t>6</w:t>
+              <w:t>7</w:t>
             </w:r>
             <w:r>
               <w:rPr>
@@ -2223,7 +2177,7 @@
                 <w:sz w:val="24"/>
                 <w:szCs w:val="24"/>
               </w:rPr>
-              <w:t>6</w:t>
+              <w:t>9</w:t>
             </w:r>
             <w:r>
               <w:rPr>
@@ -2311,7 +2265,7 @@
                 <w:sz w:val="24"/>
                 <w:szCs w:val="24"/>
               </w:rPr>
-              <w:t>6</w:t>
+              <w:t>9</w:t>
             </w:r>
             <w:r>
               <w:rPr>
@@ -2326,7 +2280,7 @@
         </w:p>
         <w:p>
           <w:pPr>
-            <w:pStyle w:val="13"/>
+            <w:pStyle w:val="14"/>
             <w:tabs>
               <w:tab w:val="right" w:leader="dot" w:pos="9345"/>
             </w:tabs>
@@ -2402,7 +2356,7 @@
                 <w:sz w:val="24"/>
                 <w:szCs w:val="24"/>
               </w:rPr>
-              <w:t>6</w:t>
+              <w:t>9</w:t>
             </w:r>
             <w:r>
               <w:rPr>
@@ -2490,7 +2444,7 @@
                 <w:sz w:val="24"/>
                 <w:szCs w:val="24"/>
               </w:rPr>
-              <w:t>6</w:t>
+              <w:t>9</w:t>
             </w:r>
             <w:r>
               <w:rPr>
@@ -2581,7 +2535,7 @@
                 <w:sz w:val="24"/>
                 <w:szCs w:val="24"/>
               </w:rPr>
-              <w:t>6</w:t>
+              <w:t>9</w:t>
             </w:r>
             <w:r>
               <w:rPr>
@@ -2672,7 +2626,7 @@
                 <w:sz w:val="24"/>
                 <w:szCs w:val="24"/>
               </w:rPr>
-              <w:t>6</w:t>
+              <w:t>9</w:t>
             </w:r>
             <w:r>
               <w:rPr>
@@ -2763,7 +2717,7 @@
                 <w:sz w:val="24"/>
                 <w:szCs w:val="24"/>
               </w:rPr>
-              <w:t>6</w:t>
+              <w:t>9</w:t>
             </w:r>
             <w:r>
               <w:rPr>
@@ -2851,7 +2805,7 @@
                 <w:sz w:val="24"/>
                 <w:szCs w:val="24"/>
               </w:rPr>
-              <w:t>6</w:t>
+              <w:t>9</w:t>
             </w:r>
             <w:r>
               <w:rPr>
@@ -2939,7 +2893,7 @@
                 <w:sz w:val="24"/>
                 <w:szCs w:val="24"/>
               </w:rPr>
-              <w:t>6</w:t>
+              <w:t>9</w:t>
             </w:r>
             <w:r>
               <w:rPr>
@@ -3027,7 +2981,7 @@
                 <w:sz w:val="24"/>
                 <w:szCs w:val="24"/>
               </w:rPr>
-              <w:t>6</w:t>
+              <w:t>9</w:t>
             </w:r>
             <w:r>
               <w:rPr>
@@ -3042,7 +2996,7 @@
         </w:p>
         <w:p>
           <w:pPr>
-            <w:pStyle w:val="13"/>
+            <w:pStyle w:val="14"/>
             <w:tabs>
               <w:tab w:val="right" w:leader="dot" w:pos="9345"/>
             </w:tabs>
@@ -3118,7 +3072,7 @@
                 <w:sz w:val="24"/>
                 <w:szCs w:val="24"/>
               </w:rPr>
-              <w:t>6</w:t>
+              <w:t>9</w:t>
             </w:r>
             <w:r>
               <w:rPr>
@@ -3206,7 +3160,7 @@
                 <w:sz w:val="24"/>
                 <w:szCs w:val="24"/>
               </w:rPr>
-              <w:t>6</w:t>
+              <w:t>9</w:t>
             </w:r>
             <w:r>
               <w:rPr>
@@ -3294,7 +3248,7 @@
                 <w:sz w:val="24"/>
                 <w:szCs w:val="24"/>
               </w:rPr>
-              <w:t>6</w:t>
+              <w:t>9</w:t>
             </w:r>
             <w:r>
               <w:rPr>
@@ -3382,7 +3336,7 @@
                 <w:sz w:val="24"/>
                 <w:szCs w:val="24"/>
               </w:rPr>
-              <w:t>6</w:t>
+              <w:t>9</w:t>
             </w:r>
             <w:r>
               <w:rPr>
@@ -3470,7 +3424,7 @@
                 <w:sz w:val="24"/>
                 <w:szCs w:val="24"/>
               </w:rPr>
-              <w:t>6</w:t>
+              <w:t>9</w:t>
             </w:r>
             <w:r>
               <w:rPr>
@@ -3558,7 +3512,7 @@
                 <w:sz w:val="24"/>
                 <w:szCs w:val="24"/>
               </w:rPr>
-              <w:t>6</w:t>
+              <w:t>9</w:t>
             </w:r>
             <w:r>
               <w:rPr>
@@ -3573,7 +3527,7 @@
         </w:p>
         <w:p>
           <w:pPr>
-            <w:pStyle w:val="13"/>
+            <w:pStyle w:val="14"/>
             <w:tabs>
               <w:tab w:val="right" w:leader="dot" w:pos="9345"/>
             </w:tabs>
@@ -3649,7 +3603,7 @@
                 <w:sz w:val="24"/>
                 <w:szCs w:val="24"/>
               </w:rPr>
-              <w:t>6</w:t>
+              <w:t>9</w:t>
             </w:r>
             <w:r>
               <w:rPr>
@@ -3664,7 +3618,7 @@
         </w:p>
         <w:p>
           <w:pPr>
-            <w:pStyle w:val="13"/>
+            <w:pStyle w:val="14"/>
             <w:tabs>
               <w:tab w:val="right" w:leader="dot" w:pos="9345"/>
             </w:tabs>
@@ -3740,7 +3694,7 @@
                 <w:sz w:val="24"/>
                 <w:szCs w:val="24"/>
               </w:rPr>
-              <w:t>6</w:t>
+              <w:t>9</w:t>
             </w:r>
             <w:r>
               <w:rPr>
@@ -3828,7 +3782,7 @@
                 <w:sz w:val="24"/>
                 <w:szCs w:val="24"/>
               </w:rPr>
-              <w:t>6</w:t>
+              <w:t>9</w:t>
             </w:r>
             <w:r>
               <w:rPr>
@@ -3916,7 +3870,7 @@
                 <w:sz w:val="24"/>
                 <w:szCs w:val="24"/>
               </w:rPr>
-              <w:t>6</w:t>
+              <w:t>9</w:t>
             </w:r>
             <w:r>
               <w:rPr>
@@ -4004,7 +3958,7 @@
                 <w:sz w:val="24"/>
                 <w:szCs w:val="24"/>
               </w:rPr>
-              <w:t>7</w:t>
+              <w:t>9</w:t>
             </w:r>
             <w:r>
               <w:rPr>
@@ -4092,7 +4046,7 @@
                 <w:sz w:val="24"/>
                 <w:szCs w:val="24"/>
               </w:rPr>
-              <w:t>7</w:t>
+              <w:t>9</w:t>
             </w:r>
             <w:r>
               <w:rPr>
@@ -4181,7 +4135,7 @@
                 <w:sz w:val="24"/>
                 <w:szCs w:val="24"/>
               </w:rPr>
-              <w:t>7</w:t>
+              <w:t>9</w:t>
             </w:r>
             <w:r>
               <w:rPr>
@@ -4196,7 +4150,7 @@
         </w:p>
         <w:p>
           <w:pPr>
-            <w:pStyle w:val="13"/>
+            <w:pStyle w:val="14"/>
             <w:tabs>
               <w:tab w:val="right" w:leader="dot" w:pos="9345"/>
             </w:tabs>
@@ -4273,7 +4227,7 @@
                 <w:sz w:val="24"/>
                 <w:szCs w:val="24"/>
               </w:rPr>
-              <w:t>8</w:t>
+              <w:t>10</w:t>
             </w:r>
             <w:r>
               <w:rPr>
@@ -4288,7 +4242,7 @@
         </w:p>
         <w:p>
           <w:pPr>
-            <w:pStyle w:val="13"/>
+            <w:pStyle w:val="14"/>
             <w:tabs>
               <w:tab w:val="right" w:leader="dot" w:pos="9345"/>
             </w:tabs>
@@ -4356,7 +4310,7 @@
                 <w:sz w:val="24"/>
                 <w:szCs w:val="24"/>
               </w:rPr>
-              <w:t>9</w:t>
+              <w:t>11</w:t>
             </w:r>
             <w:r>
               <w:rPr>
@@ -4720,8 +4674,8 @@
     <w:p>
       <w:pPr>
         <w:sectPr>
-          <w:headerReference w:type="default" r:id="rId8"/>
-          <w:footerReference w:type="default" r:id="rId9"/>
+          <w:headerReference w:type="default" r:id="rId9"/>
+          <w:footerReference w:type="default" r:id="rId10"/>
           <w:pgSz w:w="11906" w:h="16838"/>
           <w:pgMar w:top="1134" w:right="850" w:bottom="2694" w:left="1701" w:header="708" w:footer="708" w:gutter="0"/>
           <w:pgNumType w:start="4"/>
@@ -4743,11 +4697,31 @@
     </w:p>
     <w:p>
       <w:pPr>
-        <w:pStyle w:val="11"/>
+        <w:widowControl/>
+        <w:suppressAutoHyphens w:val="0"/>
+        <w:autoSpaceDE/>
+        <w:autoSpaceDN/>
+        <w:adjustRightInd/>
+        <w:spacing w:after="160" w:line="278" w:lineRule="auto"/>
+        <w:rPr>
+          <w:sz w:val="24"/>
+        </w:rPr>
+      </w:pPr>
+      <w:r>
+        <w:br w:type="page"/>
+      </w:r>
+    </w:p>
+    <w:p>
+      <w:pPr>
+        <w:pStyle w:val="12"/>
       </w:pPr>
       <w:bookmarkStart w:id="3" w:name="_Toc197343605"/>
       <w:r>
-        <w:t>1 Аналитическая часть</w:t>
+        <w:lastRenderedPageBreak/>
+        <w:t xml:space="preserve">1 </w:t>
+      </w:r>
+      <w:r>
+        <w:t>Аналитическая часть</w:t>
       </w:r>
       <w:bookmarkStart w:id="4" w:name="_Toc197343606"/>
       <w:bookmarkEnd w:id="3"/>
@@ -4757,17 +4731,159 @@
         <w:pStyle w:val="23"/>
       </w:pPr>
       <w:r>
-        <w:t>1.1 Описание предметной области</w:t>
+        <w:t xml:space="preserve">1.1 </w:t>
+      </w:r>
+      <w:r>
+        <w:t>Описание предметной области</w:t>
       </w:r>
       <w:bookmarkEnd w:id="4"/>
     </w:p>
     <w:p>
       <w:pPr>
+        <w:pStyle w:val="1-"/>
+        <w:rPr>
+          <w:b/>
+          <w:bCs/>
+          <w:lang w:val="ru-BY"/>
+        </w:rPr>
+      </w:pPr>
+      <w:r>
+        <w:rPr>
+          <w:lang w:val="ru-RU"/>
+        </w:rPr>
+        <w:t xml:space="preserve">Предметная область </w:t>
+      </w:r>
+      <w:r>
+        <w:rPr>
+          <w:lang w:val="ru-RU"/>
+        </w:rPr>
+        <w:t>–</w:t>
+      </w:r>
+      <w:r>
+        <w:rPr>
+          <w:lang w:val="ru-RU"/>
+        </w:rPr>
+        <w:t xml:space="preserve"> это часть реального мира, подлежащая изучению с целью создания базы данных для автоматизации процесса управления.</w:t>
+      </w:r>
+    </w:p>
+    <w:p>
+      <w:pPr>
+        <w:pStyle w:val="1-"/>
+        <w:rPr>
+          <w:lang w:val="ru-BY"/>
+        </w:rPr>
+      </w:pPr>
+      <w:r>
+        <w:rPr>
+          <w:lang w:val="ru-BY"/>
+        </w:rPr>
+        <w:t>ООО</w:t>
+      </w:r>
+      <w:r>
+        <w:rPr>
+          <w:lang w:val="ru-BY"/>
+        </w:rPr>
+        <w:t xml:space="preserve"> «Вактайм», расположенное в городе Сморгонь Гродненской области, является предприятием, специализирующимся на разработке и производстве высокотехнологичного вакуумного оборудования для нанесения различных покрытий. С момента своего основания в 2012 году компания активно занимается созданием оборудования, способного конкурировать на рынке Hi-Tech как в Республике Беларусь, так и за её пределами  </w:t>
+      </w:r>
+    </w:p>
+    <w:p>
+      <w:pPr>
+        <w:pStyle w:val="1-"/>
+        <w:rPr>
+          <w:lang w:val="ru-BY"/>
+        </w:rPr>
+      </w:pPr>
+      <w:r>
+        <w:rPr>
+          <w:lang w:val="ru-BY"/>
+        </w:rPr>
+        <w:t>Основными направлениями деятельности ООО «Вактайм» являются:</w:t>
+      </w:r>
+    </w:p>
+    <w:p>
+      <w:pPr>
+        <w:pStyle w:val="1"/>
+      </w:pPr>
+      <w:r>
+        <w:t>производства</w:t>
+      </w:r>
+      <w:r>
+        <w:t xml:space="preserve"> вакуумных установок для нанесения покрытий на режущий инструмент, штампы, пуансоны и другие изделия</w:t>
+      </w:r>
+      <w:r>
+        <w:t>;</w:t>
+      </w:r>
+    </w:p>
+    <w:p>
+      <w:pPr>
+        <w:pStyle w:val="1"/>
+      </w:pPr>
+      <w:r>
+        <w:t>разработка</w:t>
+      </w:r>
+      <w:r>
+        <w:t xml:space="preserve"> оборудования для создания многослойных покрытий с особыми свойствами, включая отражение и пропускание волн различной длины</w:t>
+      </w:r>
+      <w:r>
+        <w:t>;</w:t>
+      </w:r>
+    </w:p>
+    <w:p>
+      <w:pPr>
+        <w:pStyle w:val="1"/>
+      </w:pPr>
+      <w:r>
+        <w:t>изготовление</w:t>
+      </w:r>
+      <w:r>
+        <w:t xml:space="preserve"> установок для нанесения функциональных покрытий, применяемых в космической отрасли, а также декоративных покрытий на различные материалы, такие как стекло, пластик и нержавеющая сталь. </w:t>
+      </w:r>
+      <w:r>
+        <w:t>[1]</w:t>
+      </w:r>
+    </w:p>
+    <w:p>
+      <w:pPr>
+        <w:pStyle w:val="1-"/>
+        <w:rPr>
+          <w:lang w:val="ru-BY"/>
+        </w:rPr>
+      </w:pPr>
+      <w:r>
+        <w:rPr>
+          <w:lang w:val="ru-BY"/>
+        </w:rPr>
+        <w:t>В процессе производства и реализации продукции предприятие сталкивается с необходимостью эффективного учёта выпускаемой продукции, контроля за её качеством, а также управления процессами реализации. Это включает в себя ведение точной документации, отслеживание складских остатков, планирование производства и анализ продаж.</w:t>
+      </w:r>
+    </w:p>
+    <w:p>
+      <w:pPr>
+        <w:pStyle w:val="1-"/>
+        <w:rPr>
+          <w:lang w:val="ru-RU"/>
+        </w:rPr>
+      </w:pPr>
+      <w:r>
+        <w:rPr>
+          <w:lang w:val="ru-BY"/>
+        </w:rPr>
+        <w:t>Таким образом, предметная область программного средства «Учёт выпуска и реализации продукции в ООО «Вактайм» г. Сморгонь» охватывает все аспекты производственной и сбытовой деятельности предприятия, направленные на оптимизацию процессов учёта, повышения эффективности работы и обеспечения высокого качества выпускаемой продукции.</w:t>
+      </w:r>
+    </w:p>
+    <w:p>
+      <w:pPr>
         <w:pStyle w:val="23"/>
-      </w:pPr>
+        <w:rPr>
+          <w:sz w:val="24"/>
+          <w:lang w:val="ru-BY"/>
+        </w:rPr>
+      </w:pPr>
+      <w:r>
+        <w:t xml:space="preserve">1.2 </w:t>
+      </w:r>
       <w:bookmarkStart w:id="5" w:name="_Toc197343607"/>
       <w:r>
-        <w:t>1.2 Анализ существующих разработок и обоснование</w:t>
+        <w:t>Анализ существующих разработок и обоснование</w:t>
       </w:r>
       <w:r>
         <w:t xml:space="preserve"> </w:t>
@@ -4779,240 +4895,1071 @@
     </w:p>
     <w:p>
       <w:pPr>
+        <w:pStyle w:val="1-"/>
+        <w:rPr>
+          <w:lang w:val="ru-RU"/>
+        </w:rPr>
+      </w:pPr>
+      <w:r>
+        <w:rPr>
+          <w:lang w:val="ru-RU"/>
+        </w:rPr>
+        <w:t xml:space="preserve">В настоящее время в отрасли управления жизненным циклом изделия и ресурсами производства широко применяются решения общего назначения, такие как </w:t>
+      </w:r>
+      <w:r>
+        <w:t>Appius</w:t>
+      </w:r>
+      <w:r>
+        <w:rPr>
+          <w:lang w:val="ru-RU"/>
+        </w:rPr>
+        <w:t>-</w:t>
+      </w:r>
+      <w:r>
+        <w:t>PLM</w:t>
+      </w:r>
+      <w:r>
+        <w:rPr>
+          <w:lang w:val="ru-RU"/>
+        </w:rPr>
+        <w:t xml:space="preserve"> и </w:t>
+      </w:r>
+      <w:r>
+        <w:t>ADempiere</w:t>
+      </w:r>
+      <w:r>
+        <w:rPr>
+          <w:lang w:val="ru-RU"/>
+        </w:rPr>
+        <w:t xml:space="preserve">. </w:t>
+      </w:r>
+    </w:p>
+    <w:p>
+      <w:pPr>
+        <w:pStyle w:val="1-"/>
+        <w:rPr>
+          <w:lang w:val="ru-RU"/>
+        </w:rPr>
+      </w:pPr>
+      <w:r>
+        <w:lastRenderedPageBreak/>
+        <w:t>Appius</w:t>
+      </w:r>
+      <w:r>
+        <w:rPr>
+          <w:lang w:val="ru-RU"/>
+        </w:rPr>
+        <w:t>-</w:t>
+      </w:r>
+      <w:r>
+        <w:t>PLM</w:t>
+      </w:r>
+      <w:r>
+        <w:rPr>
+          <w:lang w:val="ru-RU"/>
+        </w:rPr>
+        <w:t xml:space="preserve"> представляет собой комплексную систему, ориентированную преимущественно на машиностроительные и приборостроительные предприятия. Она обеспечивает управление проектно-сметной документацией, технологической подготовкой производства и интеграцию с </w:t>
+      </w:r>
+      <w:r>
+        <w:t>CAD</w:t>
+      </w:r>
+      <w:r>
+        <w:rPr>
+          <w:lang w:val="ru-RU"/>
+        </w:rPr>
+        <w:t>/</w:t>
+      </w:r>
+      <w:r>
+        <w:t>CAM</w:t>
+      </w:r>
+      <w:r>
+        <w:rPr>
+          <w:lang w:val="ru-RU"/>
+        </w:rPr>
+        <w:t>/</w:t>
+      </w:r>
+      <w:r>
+        <w:t>ERP</w:t>
+      </w:r>
+      <w:r>
+        <w:rPr>
+          <w:lang w:val="ru-RU"/>
+        </w:rPr>
+        <w:t xml:space="preserve">-системами, однако требует значительных временных и финансовых затрат на внедрение и обучение сотрудников из-за высокой сложности настройки и обширного функционального ядра. </w:t>
+      </w:r>
+      <w:r>
+        <w:rPr>
+          <w:lang w:val="ru-RU"/>
+        </w:rPr>
+        <w:t xml:space="preserve">Кроме того, система может быть избыточной для предприятий малого и среднего бизнеса, таких как ООО «Вактайм», поскольку включает множество функций, не связанных напрямую с их производственными процессами. </w:t>
+      </w:r>
+      <w:r>
+        <w:rPr>
+          <w:lang w:val="ru-RU"/>
+        </w:rPr>
+        <w:t>[2]</w:t>
+      </w:r>
+    </w:p>
+    <w:p>
+      <w:pPr>
+        <w:pStyle w:val="1-"/>
+        <w:rPr>
+          <w:lang w:val="ru-RU"/>
+        </w:rPr>
+      </w:pPr>
+      <w:r>
+        <w:t>ADempiere</w:t>
+      </w:r>
+      <w:r>
+        <w:rPr>
+          <w:lang w:val="ru-RU"/>
+        </w:rPr>
+        <w:t xml:space="preserve">, в свою очередь, является свободной </w:t>
+      </w:r>
+      <w:r>
+        <w:t>ERP</w:t>
+      </w:r>
+      <w:r>
+        <w:rPr>
+          <w:lang w:val="ru-RU"/>
+        </w:rPr>
+        <w:t>/</w:t>
+      </w:r>
+      <w:r>
+        <w:t>CRM</w:t>
+      </w:r>
+      <w:r>
+        <w:rPr>
+          <w:lang w:val="ru-RU"/>
+        </w:rPr>
+        <w:t>-системой с открытым исходным кодом, поддерживает многоязычный интерфейс и широкий набор модулей для управления заказами, запасами и продажами, но для адаптации к узкоспециализированным технологическим процессам требуется глубокая техническая экспертиза и доработки исходного кода.</w:t>
+      </w:r>
+      <w:r>
+        <w:rPr>
+          <w:lang w:val="ru-RU"/>
+        </w:rPr>
+        <w:t xml:space="preserve"> </w:t>
+      </w:r>
+      <w:r>
+        <w:rPr>
+          <w:lang w:val="ru-RU"/>
+        </w:rPr>
+        <w:t xml:space="preserve">Также, несмотря на широкие функциональные возможности, </w:t>
+      </w:r>
+      <w:r>
+        <w:t>ADempiere</w:t>
+      </w:r>
+      <w:r>
+        <w:rPr>
+          <w:lang w:val="ru-RU"/>
+        </w:rPr>
+        <w:t xml:space="preserve"> может не обеспечивать необходимую гибкость и простоту использования для специфических нужд ООО «Вактайм». </w:t>
+      </w:r>
+      <w:r>
+        <w:rPr>
+          <w:lang w:val="ru-RU"/>
+        </w:rPr>
+        <w:t>[3]</w:t>
+      </w:r>
+    </w:p>
+    <w:p>
+      <w:pPr>
+        <w:pStyle w:val="1-"/>
+      </w:pPr>
+      <w:r>
+        <w:rPr>
+          <w:lang w:val="ru-RU"/>
+        </w:rPr>
+        <w:t xml:space="preserve">С учётом специфики производственных задач ООО «Вактайм» существует объективная потребность в программном средстве, которое минимизирует функциональный «шум» универсальных </w:t>
+      </w:r>
+      <w:r>
+        <w:t>ERP</w:t>
+      </w:r>
+      <w:r>
+        <w:rPr>
+          <w:lang w:val="ru-RU"/>
+        </w:rPr>
+        <w:t xml:space="preserve"> и </w:t>
+      </w:r>
+      <w:r>
+        <w:t>PLM</w:t>
+      </w:r>
+      <w:r>
+        <w:rPr>
+          <w:lang w:val="ru-RU"/>
+        </w:rPr>
+        <w:t xml:space="preserve">-систем и обеспечивает фокус именно на учёте выпуска и реализации вакуумного оборудования. </w:t>
+      </w:r>
+      <w:r>
+        <w:t>Разрабатываемое решение предусматривает:</w:t>
+      </w:r>
+    </w:p>
+    <w:p>
+      <w:pPr>
+        <w:pStyle w:val="1"/>
+      </w:pPr>
+      <w:r>
+        <w:t>пред настройку</w:t>
+      </w:r>
+      <w:r>
+        <w:t xml:space="preserve"> пользовательского интерфейса под квалификацию операторов, позволяющую свести к минимуму время обучения и количество ошибок ввода;</w:t>
+      </w:r>
+    </w:p>
+    <w:p>
+      <w:pPr>
+        <w:pStyle w:val="1"/>
+      </w:pPr>
+      <w:r>
+        <w:t>просмотр статистики продаж;</w:t>
+      </w:r>
+    </w:p>
+    <w:p>
+      <w:pPr>
+        <w:pStyle w:val="1"/>
+      </w:pPr>
+      <w:r>
+        <w:t>контроль остатков материалов на складах, необходимый для планирования производства;</w:t>
+      </w:r>
+    </w:p>
+    <w:p>
+      <w:pPr>
+        <w:pStyle w:val="1"/>
+      </w:pPr>
+      <w:r>
+        <w:t>автоматизированное формирование списка закупок по потребностям изделий;</w:t>
+      </w:r>
+    </w:p>
+    <w:p>
+      <w:pPr>
+        <w:pStyle w:val="1"/>
+      </w:pPr>
+      <w:r>
+        <w:t>расчёт себестоимости изделий и анализ их рентабельности на основе фактических данных.</w:t>
+      </w:r>
+    </w:p>
+    <w:p>
+      <w:pPr>
+        <w:pStyle w:val="1-"/>
+        <w:rPr>
+          <w:lang w:val="ru-RU"/>
+        </w:rPr>
+      </w:pPr>
+      <w:r>
+        <w:rPr>
+          <w:lang w:val="ru-RU"/>
+        </w:rPr>
+        <w:t>Особое внимание при разработке уделяется экономической составляющей: отказ от дорогостоящих лицензий снижает совокупную стоимость владения, а использование легковесного решения позволяет масштабировать систему в зависимости от роста объёмов производства без значительных доработок.</w:t>
+      </w:r>
+    </w:p>
+    <w:p>
+      <w:pPr>
+        <w:pStyle w:val="1-"/>
+        <w:rPr>
+          <w:lang w:val="ru-RU"/>
+        </w:rPr>
+      </w:pPr>
+      <w:r>
+        <w:rPr>
+          <w:lang w:val="ru-RU"/>
+        </w:rPr>
+        <w:lastRenderedPageBreak/>
+        <w:t xml:space="preserve">Таким образом, собственное программное средство «Учёт выпуска и реализации продукции в ООО </w:t>
+      </w:r>
+      <w:r>
+        <w:rPr>
+          <w:lang w:val="ru-RU"/>
+        </w:rPr>
+        <w:t>«</w:t>
+      </w:r>
+      <w:r>
+        <w:rPr>
+          <w:lang w:val="ru-RU"/>
+        </w:rPr>
+        <w:t>Вактайм</w:t>
+      </w:r>
+      <w:r>
+        <w:rPr>
+          <w:lang w:val="ru-RU"/>
+        </w:rPr>
+        <w:t>»</w:t>
+      </w:r>
+      <w:r>
+        <w:rPr>
+          <w:lang w:val="ru-RU"/>
+        </w:rPr>
+        <w:t xml:space="preserve"> г. Сморгонь» обеспечит полное соответствие технологическим и коммерческим требованиям предприятия, исключит избыточную функциональность, характерную для универсальных </w:t>
+      </w:r>
+      <w:r>
+        <w:t>ERP</w:t>
+      </w:r>
+      <w:r>
+        <w:rPr>
+          <w:lang w:val="ru-RU"/>
+        </w:rPr>
+        <w:t>/</w:t>
+      </w:r>
+      <w:r>
+        <w:t>PLM</w:t>
+      </w:r>
+      <w:r>
+        <w:rPr>
+          <w:lang w:val="ru-RU"/>
+        </w:rPr>
+        <w:t>-систем, и обеспечит экономическую эффективность за счёт оптимизированного внедрения и сопровождения.</w:t>
+      </w:r>
+    </w:p>
+    <w:p>
+      <w:pPr>
         <w:pStyle w:val="23"/>
+        <w:ind w:left="709" w:firstLine="0"/>
       </w:pPr>
       <w:bookmarkStart w:id="6" w:name="_Toc197343608"/>
       <w:r>
-        <w:t>1.3 Постановка задачи</w:t>
+        <w:t xml:space="preserve">1.3 </w:t>
+      </w:r>
+      <w:r>
+        <w:t>Постановка задачи</w:t>
       </w:r>
       <w:bookmarkEnd w:id="6"/>
     </w:p>
     <w:p>
       <w:pPr>
+        <w:pStyle w:val="1-"/>
+        <w:rPr>
+          <w:lang w:val="ru-BY"/>
+        </w:rPr>
+      </w:pPr>
+      <w:r>
+        <w:rPr>
+          <w:lang w:val="ru-BY"/>
+        </w:rPr>
+        <w:t>Цель разработки программного средства «Учёт выпуска и реализации продукции в ООО «Вактайм» г. Сморгонь» заключается в создании настольного приложения, предназначенного для автоматизации процессов управления производством и продажей продукции. Учитывая особенности функционирования предприятия, программное средство должно быть реализовано в удобной, интуитивно понятной форме, подходящей для работы сотрудников производственных и административных подразделений.</w:t>
+      </w:r>
+    </w:p>
+    <w:p>
+      <w:pPr>
+        <w:pStyle w:val="1-"/>
+        <w:rPr>
+          <w:lang w:val="ru-BY"/>
+        </w:rPr>
+      </w:pPr>
+      <w:r>
+        <w:rPr>
+          <w:lang w:val="ru-BY"/>
+        </w:rPr>
+        <w:t>Программное средство «Учёт выпуска и реализации продукции в ООО «Вактайм» г. Сморгонь» должно содержать следующие разделы:</w:t>
+      </w:r>
+    </w:p>
+    <w:p>
+      <w:pPr>
+        <w:pStyle w:val="1"/>
+      </w:pPr>
+      <w:r>
+        <w:t>форма «Авторизация» – должна предоставлять пользователям возможность входа в систему;</w:t>
+      </w:r>
+    </w:p>
+    <w:p>
+      <w:pPr>
+        <w:pStyle w:val="1"/>
+      </w:pPr>
+      <w:bookmarkStart w:id="7" w:name="_Hlk197440377"/>
+      <w:r>
+        <w:rPr>
+          <w:lang w:val="ru-RU"/>
+        </w:rPr>
+        <w:t>раздел</w:t>
+      </w:r>
+      <w:bookmarkEnd w:id="7"/>
+      <w:r>
+        <w:t xml:space="preserve"> «Главная» – стартовая страница приложения с навигацией к основным разделам;</w:t>
+      </w:r>
+    </w:p>
+    <w:p>
+      <w:pPr>
+        <w:pStyle w:val="1"/>
+      </w:pPr>
+      <w:r>
+        <w:rPr>
+          <w:lang w:val="ru-RU"/>
+        </w:rPr>
+        <w:t>раздел</w:t>
+      </w:r>
+      <w:r>
+        <w:t xml:space="preserve"> «Файл» – предоставляет доступ к настройкам приложения, возврату на главный экран и выходу из системы;</w:t>
+      </w:r>
+    </w:p>
+    <w:p>
+      <w:pPr>
+        <w:pStyle w:val="1"/>
+      </w:pPr>
+      <w:r>
+        <w:rPr>
+          <w:lang w:val="ru-RU"/>
+        </w:rPr>
+        <w:t>раздел</w:t>
+      </w:r>
+      <w:r>
+        <w:t xml:space="preserve"> </w:t>
+      </w:r>
+      <w:r>
+        <w:t>«Справочники» – предназначена для управления базовой информацией: сотрудники, должности, продукция, единицы измерения, места хранения, подразделения, материалы и комплектующие, контрагенты;</w:t>
+      </w:r>
+    </w:p>
+    <w:p>
+      <w:pPr>
+        <w:pStyle w:val="1"/>
+      </w:pPr>
+      <w:r>
+        <w:rPr>
+          <w:lang w:val="ru-RU"/>
+        </w:rPr>
+        <w:t>раздел</w:t>
+      </w:r>
+      <w:r>
+        <w:t xml:space="preserve"> </w:t>
+      </w:r>
+      <w:r>
+        <w:t>«Документы» – предоставляет пользователю доступ к оформлению и просмотру поступлений, реализации и договоров с контрагентами;</w:t>
+      </w:r>
+    </w:p>
+    <w:p>
+      <w:pPr>
+        <w:pStyle w:val="1"/>
+      </w:pPr>
+      <w:r>
+        <w:rPr>
+          <w:lang w:val="ru-RU"/>
+        </w:rPr>
+        <w:t>раздел</w:t>
+      </w:r>
+      <w:r>
+        <w:t xml:space="preserve"> </w:t>
+      </w:r>
+      <w:r>
+        <w:t>«Отчёты» – позволяет формировать и просматривать отчёты по следующим направлениям: использование материалов, остатки материалов, информация по договорам, реализация продукции, лист закупок, статистика продаж;</w:t>
+      </w:r>
+    </w:p>
+    <w:p>
+      <w:pPr>
+        <w:pStyle w:val="1"/>
+      </w:pPr>
+      <w:r>
+        <w:rPr>
+          <w:lang w:val="ru-RU"/>
+        </w:rPr>
+        <w:t>раздел</w:t>
+      </w:r>
+      <w:r>
+        <w:t xml:space="preserve"> </w:t>
+      </w:r>
+      <w:r>
+        <w:t>«Создать пользователя» – предоставляет возможность добавления нового пользователя до выполнения входа в систему;</w:t>
+      </w:r>
+    </w:p>
+    <w:p>
+      <w:pPr>
+        <w:pStyle w:val="1-"/>
+        <w:rPr>
+          <w:lang w:val="ru-BY"/>
+        </w:rPr>
+      </w:pPr>
+      <w:r>
+        <w:rPr>
+          <w:lang w:val="ru-BY"/>
+        </w:rPr>
+        <w:t>Разработка выполняется на платформе WPF с использованием библиотеки Material Design для обеспечения современного интерфейса и улучшенного пользовательского взаимодействия.</w:t>
+      </w:r>
+    </w:p>
+    <w:p>
+      <w:pPr>
         <w:pStyle w:val="23"/>
       </w:pPr>
-      <w:bookmarkStart w:id="7" w:name="_Toc197343609"/>
-      <w:r>
+      <w:bookmarkStart w:id="8" w:name="_Toc197343609"/>
+      <w:r>
+        <w:lastRenderedPageBreak/>
         <w:t>1.4 Формализация и документирование требований к программному средству</w:t>
       </w:r>
-      <w:bookmarkEnd w:id="7"/>
-    </w:p>
-    <w:p>
-      <w:pPr>
-        <w:pStyle w:val="11"/>
-      </w:pPr>
-      <w:bookmarkStart w:id="8" w:name="_Toc197343610"/>
+      <w:bookmarkEnd w:id="8"/>
+    </w:p>
+    <w:p>
+      <w:pPr>
+        <w:pStyle w:val="1-"/>
+        <w:rPr>
+          <w:lang w:val="ru-RU"/>
+        </w:rPr>
+      </w:pPr>
+      <w:r>
+        <w:rPr>
+          <w:lang w:val="ru-RU"/>
+        </w:rPr>
+        <w:t>Программное средство «Учёт выпуска и реализации продукции в ООО «Вактайм» г. Сморгонь»</w:t>
+      </w:r>
+      <w:r>
+        <w:rPr>
+          <w:sz w:val="20"/>
+          <w:lang w:val="ru-RU"/>
+        </w:rPr>
+        <w:t xml:space="preserve"> </w:t>
+      </w:r>
+      <w:r>
+        <w:rPr>
+          <w:lang w:val="ru-RU"/>
+        </w:rPr>
+        <w:t xml:space="preserve">предназначено для учёта выпуска и реализации продукции на предприятии, специализирующемся на изготовлении вакуумных установок. Цель разработки </w:t>
+      </w:r>
+      <w:r>
+        <w:rPr>
+          <w:lang w:val="ru-RU"/>
+        </w:rPr>
+        <w:t>–</w:t>
+      </w:r>
+      <w:r>
+        <w:rPr>
+          <w:lang w:val="ru-RU"/>
+        </w:rPr>
+        <w:t xml:space="preserve"> автоматизация производственного учёта, повышение точности контроля и оптимизация процессов анализа данных о выпуске и реализации изделий.</w:t>
+      </w:r>
+    </w:p>
+    <w:p>
+      <w:pPr>
+        <w:pStyle w:val="1-"/>
+        <w:rPr>
+          <w:lang w:val="ru-BY"/>
+        </w:rPr>
+      </w:pPr>
+      <w:r>
+        <w:rPr>
+          <w:lang w:val="ru-BY"/>
+        </w:rPr>
+        <w:t>Цели проекта:</w:t>
+      </w:r>
+    </w:p>
+    <w:p>
+      <w:pPr>
+        <w:pStyle w:val="1"/>
+      </w:pPr>
+      <w:r>
+        <w:t>автоматизация процессов учёта выпускаемой и реализуемой продукции;</w:t>
+      </w:r>
+    </w:p>
+    <w:p>
+      <w:pPr>
+        <w:pStyle w:val="1"/>
+      </w:pPr>
+      <w:r>
+        <w:t>разработка интуитивно понятного пользовательского интерфейса для сотрудников предприятия;</w:t>
+      </w:r>
+    </w:p>
+    <w:p>
+      <w:pPr>
+        <w:pStyle w:val="1"/>
+      </w:pPr>
+      <w:r>
+        <w:t>обеспечение быстрого доступа к актуальной информации о продукции и статистическим данным.</w:t>
+      </w:r>
+    </w:p>
+    <w:p>
+      <w:pPr>
+        <w:pStyle w:val="1"/>
+        <w:numPr>
+          <w:ilvl w:val="0"/>
+          <w:numId w:val="0"/>
+        </w:numPr>
+        <w:ind w:firstLine="709"/>
+        <w:rPr>
+          <w:lang w:val="ru-RU"/>
+        </w:rPr>
+      </w:pPr>
+      <w:r>
+        <w:rPr>
+          <w:lang w:val="ru-RU"/>
+        </w:rPr>
+        <w:t>Функциональные требования:</w:t>
+      </w:r>
+    </w:p>
+    <w:p>
+      <w:pPr>
+        <w:pStyle w:val="1"/>
+      </w:pPr>
+      <w:r>
+        <w:t>регистрация выпуска готовой продукции с указанием даты производства;</w:t>
+      </w:r>
+    </w:p>
+    <w:p>
+      <w:pPr>
+        <w:pStyle w:val="1"/>
+      </w:pPr>
+      <w:r>
+        <w:t>учёт реализации продукции по заказам и клиентам;</w:t>
+      </w:r>
+    </w:p>
+    <w:p>
+      <w:pPr>
+        <w:pStyle w:val="1"/>
+      </w:pPr>
+      <w:r>
+        <w:t>формирование отчётности по заданным параметрам (период, наименование</w:t>
+      </w:r>
+      <w:r>
+        <w:rPr>
+          <w:lang w:val="ru-RU"/>
+        </w:rPr>
+        <w:t xml:space="preserve"> </w:t>
+      </w:r>
+      <w:r>
+        <w:t>и т.д.)</w:t>
+      </w:r>
+      <w:r>
+        <w:t>;</w:t>
+      </w:r>
+    </w:p>
+    <w:p>
+      <w:pPr>
+        <w:pStyle w:val="1"/>
+      </w:pPr>
+      <w:r>
+        <w:t>визуализация статистических данных с помощью графиков</w:t>
+      </w:r>
+      <w:r>
+        <w:rPr>
+          <w:lang w:val="ru-RU"/>
+        </w:rPr>
+        <w:t>;</w:t>
+      </w:r>
+    </w:p>
+    <w:p>
+      <w:pPr>
+        <w:pStyle w:val="1"/>
+      </w:pPr>
+      <w:r>
+        <w:t>фильтрация данных по временным и категориальным признакам;</w:t>
+      </w:r>
+    </w:p>
+    <w:p>
+      <w:pPr>
+        <w:pStyle w:val="1"/>
+      </w:pPr>
+      <w:r>
+        <w:t>возможность экспорта отчётов в PDF.</w:t>
+      </w:r>
+    </w:p>
+    <w:p>
+      <w:pPr>
+        <w:pStyle w:val="1"/>
+        <w:numPr>
+          <w:ilvl w:val="0"/>
+          <w:numId w:val="0"/>
+        </w:numPr>
+        <w:ind w:firstLine="709"/>
+        <w:rPr>
+          <w:lang w:val="en-US"/>
+        </w:rPr>
+      </w:pPr>
+      <w:r>
+        <w:rPr>
+          <w:lang w:val="ru-RU"/>
+        </w:rPr>
+        <w:t>Технические требования:</w:t>
+      </w:r>
+    </w:p>
+    <w:p>
+      <w:pPr>
+        <w:pStyle w:val="1"/>
+      </w:pPr>
+      <w:r>
+        <w:t>работа на ОС Windows 10/11 (включая Windows 24H2);</w:t>
+      </w:r>
+    </w:p>
+    <w:p>
+      <w:pPr>
+        <w:pStyle w:val="1"/>
+      </w:pPr>
+      <w:r>
+        <w:t>использование СУБД SQLite для хранения информации;</w:t>
+      </w:r>
+    </w:p>
+    <w:p>
+      <w:pPr>
+        <w:pStyle w:val="1"/>
+      </w:pPr>
+      <w:r>
+        <w:t>.NET версии 8.0 или выше.</w:t>
+      </w:r>
+    </w:p>
+    <w:p>
+      <w:pPr>
+        <w:pStyle w:val="1"/>
+      </w:pPr>
+      <w:r>
+        <w:t>обеспечение безопасности хранения данных и защиты от несанкционированного доступа;</w:t>
+      </w:r>
+    </w:p>
+    <w:p>
+      <w:pPr>
+        <w:pStyle w:val="1"/>
+      </w:pPr>
+      <w:r>
+        <w:t>масштабируемость: возможность расширения функционала в будущем (например, добавление пользовательских ролей или поддержки сетевой многопользовательской работы);</w:t>
+      </w:r>
+    </w:p>
+    <w:p>
+      <w:pPr>
+        <w:pStyle w:val="1"/>
+      </w:pPr>
+      <w:r>
+        <w:t>отзывчивый и оптимизированный интерфейс для повышения производительности.</w:t>
+      </w:r>
+    </w:p>
+    <w:p>
+      <w:pPr>
+        <w:pStyle w:val="1"/>
+        <w:numPr>
+          <w:ilvl w:val="0"/>
+          <w:numId w:val="0"/>
+        </w:numPr>
+        <w:ind w:firstLine="709"/>
+        <w:rPr>
+          <w:lang w:val="en-US"/>
+        </w:rPr>
+      </w:pPr>
+      <w:r>
+        <w:rPr>
+          <w:lang w:val="ru-RU"/>
+        </w:rPr>
+        <w:t>Порядок контроля и приёмки:</w:t>
+      </w:r>
+    </w:p>
+    <w:p>
+      <w:pPr>
+        <w:pStyle w:val="1"/>
+        <w:rPr>
+          <w:lang w:val="ru-RU"/>
+        </w:rPr>
+      </w:pPr>
+      <w:r>
+        <w:rPr>
+          <w:lang w:val="ru-RU"/>
+        </w:rPr>
+        <w:t>тестирование всех функций на соответствие заявленным требованиям;</w:t>
+      </w:r>
+    </w:p>
+    <w:p>
+      <w:pPr>
+        <w:pStyle w:val="1"/>
+        <w:rPr>
+          <w:lang w:val="ru-RU"/>
+        </w:rPr>
+      </w:pPr>
+      <w:r>
+        <w:rPr>
+          <w:lang w:val="ru-RU"/>
+        </w:rPr>
+        <w:t>проверка корректности расчётов и полноты отчётов;</w:t>
+      </w:r>
+    </w:p>
+    <w:p>
+      <w:pPr>
+        <w:pStyle w:val="1"/>
+        <w:rPr>
+          <w:lang w:val="ru-RU"/>
+        </w:rPr>
+      </w:pPr>
+      <w:r>
+        <w:rPr>
+          <w:lang w:val="ru-RU"/>
+        </w:rPr>
+        <w:t>проведение пользовательского тестирования с участием сотрудников предприятия;</w:t>
+      </w:r>
+    </w:p>
+    <w:p>
+      <w:pPr>
+        <w:pStyle w:val="1"/>
+        <w:numPr>
+          <w:ilvl w:val="0"/>
+          <w:numId w:val="0"/>
+        </w:numPr>
+        <w:ind w:left="709"/>
+        <w:rPr>
+          <w:lang w:val="ru-RU"/>
+        </w:rPr>
+      </w:pPr>
+    </w:p>
+    <w:p>
+      <w:pPr>
+        <w:pStyle w:val="1"/>
+        <w:numPr>
+          <w:ilvl w:val="0"/>
+          <w:numId w:val="0"/>
+        </w:numPr>
+        <w:ind w:firstLine="709"/>
+        <w:rPr>
+          <w:lang w:val="en-US"/>
+        </w:rPr>
+      </w:pPr>
+      <w:r>
+        <w:rPr>
+          <w:lang w:val="ru-RU"/>
+        </w:rPr>
+        <w:lastRenderedPageBreak/>
+        <w:t>Требования к документированию:</w:t>
+      </w:r>
+    </w:p>
+    <w:p>
+      <w:pPr>
+        <w:pStyle w:val="1"/>
+      </w:pPr>
+      <w:r>
+        <w:t>подготовка руководства пользователя с описанием основных операций и интерфейсов;</w:t>
+      </w:r>
+    </w:p>
+    <w:p>
+      <w:pPr>
+        <w:pStyle w:val="1"/>
+      </w:pPr>
+      <w:r>
+        <w:t>составление инструкции по установке, настройке и сопровождению программного обеспечения для системного администратора;</w:t>
+      </w:r>
+    </w:p>
+    <w:p>
+      <w:pPr>
+        <w:pStyle w:val="1"/>
+      </w:pPr>
+      <w:r>
+        <w:t>оформление технической документации, включающей структуру базы данных и архитектуру приложения.</w:t>
+      </w:r>
+    </w:p>
+    <w:p>
+      <w:pPr>
+        <w:pStyle w:val="1"/>
+        <w:numPr>
+          <w:ilvl w:val="0"/>
+          <w:numId w:val="0"/>
+        </w:numPr>
+        <w:ind w:left="709"/>
+      </w:pPr>
+      <w:r>
+        <w:rPr>
+          <w:lang w:val="ru-RU"/>
+        </w:rPr>
+        <w:t>Более подробно требования представлены в Приложении А «Техническое задание».</w:t>
+      </w:r>
+    </w:p>
+    <w:p>
+      <w:pPr>
+        <w:pStyle w:val="12"/>
+      </w:pPr>
+      <w:bookmarkStart w:id="9" w:name="_Toc197343610"/>
       <w:r>
         <w:t>2 Проектирование программного средства</w:t>
       </w:r>
-      <w:bookmarkEnd w:id="8"/>
+      <w:bookmarkEnd w:id="9"/>
     </w:p>
     <w:p>
       <w:pPr>
         <w:pStyle w:val="23"/>
       </w:pPr>
-      <w:bookmarkStart w:id="9" w:name="_Toc197343611"/>
+      <w:bookmarkStart w:id="10" w:name="_Toc197343611"/>
       <w:r>
         <w:t>2.1 Разработка модели данных</w:t>
       </w:r>
-      <w:bookmarkEnd w:id="9"/>
+      <w:bookmarkEnd w:id="10"/>
     </w:p>
     <w:p>
       <w:pPr>
         <w:pStyle w:val="31"/>
       </w:pPr>
-      <w:bookmarkStart w:id="10" w:name="_Toc197343612"/>
+      <w:bookmarkStart w:id="11" w:name="_Toc197343612"/>
       <w:r>
         <w:t>2.1.1 Входная и выходная информация</w:t>
       </w:r>
-      <w:bookmarkEnd w:id="10"/>
+      <w:bookmarkEnd w:id="11"/>
     </w:p>
     <w:p>
       <w:pPr>
         <w:pStyle w:val="31"/>
       </w:pPr>
-      <w:bookmarkStart w:id="11" w:name="_Toc197343613"/>
+      <w:bookmarkStart w:id="12" w:name="_Toc197343613"/>
       <w:r>
         <w:t>2.1.2 Функциональная модель</w:t>
       </w:r>
-      <w:bookmarkEnd w:id="11"/>
+      <w:bookmarkEnd w:id="12"/>
     </w:p>
     <w:p>
       <w:pPr>
         <w:pStyle w:val="31"/>
       </w:pPr>
-      <w:bookmarkStart w:id="12" w:name="_Toc197343614"/>
+      <w:bookmarkStart w:id="13" w:name="_Toc197343614"/>
       <w:r>
         <w:t>2.1.3 Структура данных</w:t>
       </w:r>
-      <w:bookmarkEnd w:id="12"/>
+      <w:bookmarkEnd w:id="13"/>
     </w:p>
     <w:p>
       <w:pPr>
         <w:pStyle w:val="23"/>
       </w:pPr>
-      <w:bookmarkStart w:id="13" w:name="_Toc197343615"/>
+      <w:bookmarkStart w:id="14" w:name="_Toc197343615"/>
       <w:r>
         <w:t>2.2 Иерархическая структура и ее характеристика</w:t>
       </w:r>
-      <w:bookmarkEnd w:id="13"/>
+      <w:bookmarkEnd w:id="14"/>
     </w:p>
     <w:p>
       <w:pPr>
         <w:pStyle w:val="23"/>
       </w:pPr>
-      <w:bookmarkStart w:id="14" w:name="_Toc197343616"/>
+      <w:bookmarkStart w:id="15" w:name="_Toc197343616"/>
       <w:r>
         <w:t>2.3 Проектирование пользовательского интерфейса</w:t>
       </w:r>
-      <w:bookmarkEnd w:id="14"/>
+      <w:bookmarkEnd w:id="15"/>
     </w:p>
     <w:p>
       <w:pPr>
         <w:pStyle w:val="23"/>
       </w:pPr>
-      <w:bookmarkStart w:id="15" w:name="_Toc197343617"/>
+      <w:bookmarkStart w:id="16" w:name="_Toc197343617"/>
       <w:r>
         <w:t>2.4 Выбор программных и аппаратных средств</w:t>
       </w:r>
-      <w:bookmarkEnd w:id="15"/>
-    </w:p>
-    <w:p>
-      <w:pPr>
-        <w:pStyle w:val="11"/>
-      </w:pPr>
-      <w:bookmarkStart w:id="16" w:name="_Toc197343618"/>
+      <w:bookmarkEnd w:id="16"/>
+    </w:p>
+    <w:p>
+      <w:pPr>
+        <w:pStyle w:val="12"/>
+      </w:pPr>
+      <w:bookmarkStart w:id="17" w:name="_Toc197343618"/>
       <w:r>
         <w:t>3 Разработка программного средства</w:t>
       </w:r>
-      <w:bookmarkEnd w:id="16"/>
+      <w:bookmarkEnd w:id="17"/>
     </w:p>
     <w:p>
       <w:pPr>
         <w:pStyle w:val="23"/>
       </w:pPr>
-      <w:bookmarkStart w:id="17" w:name="_Toc197343619"/>
+      <w:bookmarkStart w:id="18" w:name="_Toc197343619"/>
       <w:r>
         <w:t>3.1 Описание основных алгоритмов, методов и приемов разработки программных модулей</w:t>
       </w:r>
-      <w:bookmarkEnd w:id="17"/>
+      <w:bookmarkEnd w:id="18"/>
     </w:p>
     <w:p>
       <w:pPr>
         <w:pStyle w:val="23"/>
       </w:pPr>
-      <w:bookmarkStart w:id="18" w:name="_Toc197343620"/>
+      <w:bookmarkStart w:id="19" w:name="_Toc197343620"/>
       <w:r>
         <w:t>3.2 Реализация взаимосвязи компонентов программного средства</w:t>
       </w:r>
-      <w:bookmarkEnd w:id="18"/>
+      <w:bookmarkEnd w:id="19"/>
     </w:p>
     <w:p>
       <w:pPr>
         <w:pStyle w:val="23"/>
       </w:pPr>
-      <w:bookmarkStart w:id="19" w:name="_Toc197343621"/>
+      <w:bookmarkStart w:id="20" w:name="_Toc197343621"/>
       <w:r>
         <w:t>3.3 Защита информации</w:t>
       </w:r>
-      <w:bookmarkEnd w:id="19"/>
+      <w:bookmarkEnd w:id="20"/>
     </w:p>
     <w:p>
       <w:pPr>
         <w:pStyle w:val="23"/>
       </w:pPr>
-      <w:bookmarkStart w:id="20" w:name="_Toc197343622"/>
+      <w:bookmarkStart w:id="21" w:name="_Toc197343622"/>
       <w:r>
         <w:t>3.4 Тестирование программного средства</w:t>
       </w:r>
-      <w:bookmarkEnd w:id="20"/>
+      <w:bookmarkEnd w:id="21"/>
     </w:p>
     <w:p>
       <w:pPr>
         <w:pStyle w:val="23"/>
       </w:pPr>
-      <w:bookmarkStart w:id="21" w:name="_Toc197343623"/>
+      <w:bookmarkStart w:id="22" w:name="_Toc197343623"/>
       <w:r>
         <w:t>3.5 Разработка документации к программному средству</w:t>
       </w:r>
-      <w:bookmarkEnd w:id="21"/>
-    </w:p>
-    <w:p>
-      <w:pPr>
-        <w:pStyle w:val="11"/>
-      </w:pPr>
-      <w:bookmarkStart w:id="22" w:name="_Toc197343624"/>
+      <w:bookmarkEnd w:id="22"/>
+    </w:p>
+    <w:p>
+      <w:pPr>
+        <w:pStyle w:val="12"/>
+      </w:pPr>
+      <w:bookmarkStart w:id="23" w:name="_Toc197343624"/>
       <w:r>
         <w:t>4 Охрана труда</w:t>
       </w:r>
-      <w:bookmarkEnd w:id="22"/>
-    </w:p>
-    <w:p>
-      <w:pPr>
-        <w:pStyle w:val="11"/>
-      </w:pPr>
-      <w:bookmarkStart w:id="23" w:name="_Toc197343625"/>
+      <w:bookmarkEnd w:id="23"/>
+    </w:p>
+    <w:p>
+      <w:pPr>
+        <w:pStyle w:val="12"/>
+      </w:pPr>
+      <w:bookmarkStart w:id="24" w:name="_Toc197343625"/>
       <w:r>
         <w:t>5 Экономическая часть</w:t>
       </w:r>
-      <w:bookmarkEnd w:id="23"/>
+      <w:bookmarkEnd w:id="24"/>
     </w:p>
     <w:p>
       <w:pPr>
         <w:pStyle w:val="23"/>
       </w:pPr>
-      <w:bookmarkStart w:id="24" w:name="_Toc197343626"/>
+      <w:bookmarkStart w:id="25" w:name="_Toc197343626"/>
       <w:r>
         <w:t>5.1 Характеристика проекта</w:t>
       </w:r>
-      <w:bookmarkEnd w:id="24"/>
+      <w:bookmarkEnd w:id="25"/>
     </w:p>
     <w:p>
       <w:pPr>
         <w:pStyle w:val="23"/>
       </w:pPr>
-      <w:bookmarkStart w:id="25" w:name="_Toc197343627"/>
+      <w:bookmarkStart w:id="26" w:name="_Toc197343627"/>
       <w:r>
         <w:t>5.2 Определение трудоемкости создания программного продукта</w:t>
       </w:r>
-      <w:bookmarkEnd w:id="25"/>
+      <w:bookmarkEnd w:id="26"/>
     </w:p>
     <w:p>
       <w:pPr>
         <w:pStyle w:val="23"/>
       </w:pPr>
-      <w:bookmarkStart w:id="26" w:name="_Toc197343628"/>
+      <w:bookmarkStart w:id="27" w:name="_Toc197343628"/>
+      <w:r>
+        <w:t>5.3 Определение полной себестоимости и отпускной цены программного продукта</w:t>
+      </w:r>
+      <w:bookmarkEnd w:id="27"/>
+    </w:p>
+    <w:p>
+      <w:pPr>
+        <w:pStyle w:val="23"/>
+      </w:pPr>
+      <w:bookmarkStart w:id="28" w:name="_Toc197343629"/>
       <w:r>
         <w:lastRenderedPageBreak/>
-        <w:t>5.3 Определение полной себестоимости и отпускной цены программного продукта</w:t>
-      </w:r>
-      <w:bookmarkEnd w:id="26"/>
+        <w:t>5.4 Определение экономического эффекта от внедрения программного продукта</w:t>
+      </w:r>
+      <w:bookmarkEnd w:id="28"/>
     </w:p>
     <w:p>
       <w:pPr>
         <w:pStyle w:val="23"/>
-      </w:pPr>
-      <w:bookmarkStart w:id="27" w:name="_Toc197343629"/>
-      <w:r>
-        <w:t>5.4 Определение экономического эффекта от внедрения программного продукта</w:t>
-      </w:r>
-      <w:bookmarkEnd w:id="27"/>
-    </w:p>
-    <w:p>
-      <w:pPr>
-        <w:pStyle w:val="23"/>
         <w:rPr>
           <w:lang w:val="en-US"/>
         </w:rPr>
       </w:pPr>
-      <w:bookmarkStart w:id="28" w:name="_Toc197343630"/>
+      <w:bookmarkStart w:id="29" w:name="_Toc197343630"/>
       <w:r>
         <w:rPr>
           <w:lang w:val="en-US"/>
         </w:rPr>
         <w:t>5.5 Выводы</w:t>
       </w:r>
-      <w:bookmarkEnd w:id="28"/>
+      <w:bookmarkEnd w:id="29"/>
     </w:p>
     <w:p>
       <w:pPr>
@@ -5021,7 +5968,7 @@
           <w:lang w:val="en-US"/>
         </w:rPr>
       </w:pPr>
-      <w:bookmarkStart w:id="29" w:name="_Toc197343631"/>
+      <w:bookmarkStart w:id="30" w:name="_Toc197343631"/>
       <w:r>
         <w:rPr>
           <w:lang w:val="en-US"/>
@@ -5029,7 +5976,7 @@
         <w:lastRenderedPageBreak/>
         <w:t>ЗАКЛЮЧЕНИЕ</w:t>
       </w:r>
-      <w:bookmarkEnd w:id="29"/>
+      <w:bookmarkEnd w:id="30"/>
     </w:p>
     <w:p>
       <w:pPr>
@@ -5038,7 +5985,7 @@
           <w:lang w:val="en-US"/>
         </w:rPr>
       </w:pPr>
-      <w:bookmarkStart w:id="30" w:name="_Toc197343632"/>
+      <w:bookmarkStart w:id="31" w:name="_Toc197343632"/>
       <w:r>
         <w:rPr>
           <w:lang w:val="en-US"/>
@@ -5046,13 +5993,64 @@
         <w:lastRenderedPageBreak/>
         <w:t>СПИСОК ИСПОЛЬЗОВАННЫХ ИСТОЧНИКОВ</w:t>
       </w:r>
-      <w:bookmarkEnd w:id="30"/>
+      <w:bookmarkEnd w:id="31"/>
+    </w:p>
+    <w:p>
+      <w:pPr>
+        <w:pStyle w:val="1-"/>
+        <w:numPr>
+          <w:ilvl w:val="0"/>
+          <w:numId w:val="3"/>
+        </w:numPr>
+      </w:pPr>
+      <w:hyperlink r:id="rId11" w:history="1">
+        <w:r>
+          <w:rPr>
+            <w:rStyle w:val="af7"/>
+          </w:rPr>
+          <w:t>https://vactime.ru/</w:t>
+        </w:r>
+      </w:hyperlink>
+    </w:p>
+    <w:p>
+      <w:pPr>
+        <w:pStyle w:val="1-"/>
+        <w:numPr>
+          <w:ilvl w:val="0"/>
+          <w:numId w:val="3"/>
+        </w:numPr>
+      </w:pPr>
+      <w:hyperlink r:id="rId12" w:history="1">
+        <w:r>
+          <w:rPr>
+            <w:rStyle w:val="af7"/>
+          </w:rPr>
+          <w:t>https://ru.wikipedia.org/wiki/APPIUS</w:t>
+        </w:r>
+      </w:hyperlink>
+    </w:p>
+    <w:p>
+      <w:pPr>
+        <w:pStyle w:val="1-"/>
+        <w:numPr>
+          <w:ilvl w:val="0"/>
+          <w:numId w:val="3"/>
+        </w:numPr>
+      </w:pPr>
+      <w:hyperlink r:id="rId13" w:history="1">
+        <w:r>
+          <w:rPr>
+            <w:rStyle w:val="af7"/>
+          </w:rPr>
+          <w:t>https://ru.wikipedia.org/wiki/ADempiere</w:t>
+        </w:r>
+      </w:hyperlink>
     </w:p>
     <w:sectPr>
-      <w:headerReference w:type="default" r:id="rId10"/>
-      <w:footerReference w:type="default" r:id="rId11"/>
+      <w:headerReference w:type="default" r:id="rId14"/>
+      <w:footerReference w:type="default" r:id="rId15"/>
       <w:pgSz w:w="11906" w:h="16838"/>
-      <w:pgMar w:top="1134" w:right="850" w:bottom="1276" w:left="1701" w:header="708" w:footer="708" w:gutter="0"/>
+      <w:pgMar w:top="1134" w:right="850" w:bottom="1135" w:left="1701" w:header="708" w:footer="708" w:gutter="0"/>
       <w:cols w:space="708"/>
       <w:docGrid w:linePitch="360"/>
     </w:sectPr>
@@ -5164,7 +6162,7 @@
                       <w:txbxContent>
                         <w:p>
                           <w:pPr>
-                            <w:pStyle w:val="1"/>
+                            <w:pStyle w:val="10"/>
                             <w:jc w:val="center"/>
                             <w:rPr>
                               <w:bCs/>
@@ -5209,7 +6207,7 @@
                 <w:txbxContent>
                   <w:p>
                     <w:pPr>
-                      <w:pStyle w:val="1"/>
+                      <w:pStyle w:val="10"/>
                       <w:jc w:val="center"/>
                       <w:rPr>
                         <w:bCs/>
@@ -5649,19 +6647,11 @@
                                 <w:sz w:val="18"/>
                               </w:rPr>
                             </w:pPr>
-                            <w:proofErr w:type="spellStart"/>
                             <w:r>
                               <w:rPr>
                                 <w:sz w:val="18"/>
                               </w:rPr>
-                              <w:t>Изм</w:t>
-                            </w:r>
-                            <w:proofErr w:type="spellEnd"/>
-                            <w:r>
-                              <w:rPr>
-                                <w:sz w:val="18"/>
-                              </w:rPr>
-                              <w:t>.</w:t>
+                              <w:t>Изм.</w:t>
                             </w:r>
                           </w:p>
                         </w:txbxContent>
@@ -5781,21 +6771,7 @@
                               <w:rPr>
                                 <w:sz w:val="18"/>
                               </w:rPr>
-                              <w:t xml:space="preserve">№ </w:t>
-                            </w:r>
-                            <w:proofErr w:type="spellStart"/>
-                            <w:r>
-                              <w:rPr>
-                                <w:sz w:val="18"/>
-                              </w:rPr>
-                              <w:t>докум</w:t>
-                            </w:r>
-                            <w:proofErr w:type="spellEnd"/>
-                            <w:r>
-                              <w:rPr>
-                                <w:sz w:val="18"/>
-                              </w:rPr>
-                              <w:t>.</w:t>
+                              <w:t>№ докум.</w:t>
                             </w:r>
                           </w:p>
                         </w:txbxContent>
@@ -5851,14 +6827,12 @@
                                 <w:sz w:val="18"/>
                               </w:rPr>
                             </w:pPr>
-                            <w:proofErr w:type="spellStart"/>
                             <w:r>
                               <w:rPr>
                                 <w:sz w:val="18"/>
                               </w:rPr>
                               <w:t>Подпись</w:t>
                             </w:r>
-                            <w:proofErr w:type="spellEnd"/>
                           </w:p>
                         </w:txbxContent>
                       </wps:txbx>
@@ -6296,19 +7270,19 @@
                                   <w:sz w:val="18"/>
                                 </w:rPr>
                               </w:pPr>
-                              <w:proofErr w:type="spellStart"/>
+                              <w:r>
+                                <w:rPr>
+                                  <w:rFonts w:asciiTheme="minorHAnsi" w:hAnsiTheme="minorHAnsi"/>
+                                  <w:sz w:val="18"/>
+                                  <w:lang w:val="ru-RU"/>
+                                </w:rPr>
+                                <w:t xml:space="preserve"> </w:t>
+                              </w:r>
                               <w:r>
                                 <w:rPr>
                                   <w:sz w:val="18"/>
                                 </w:rPr>
-                                <w:t>Разраб</w:t>
-                              </w:r>
-                              <w:proofErr w:type="spellEnd"/>
-                              <w:r>
-                                <w:rPr>
-                                  <w:sz w:val="18"/>
-                                </w:rPr>
-                                <w:t>.</w:t>
+                                <w:t>Разраб.</w:t>
                               </w:r>
                             </w:p>
                             <w:p/>
@@ -6323,21 +7297,7 @@
                                 <w:rPr>
                                   <w:sz w:val="18"/>
                                 </w:rPr>
-                                <w:t xml:space="preserve"> </w:t>
-                              </w:r>
-                              <w:proofErr w:type="spellStart"/>
-                              <w:r>
-                                <w:rPr>
-                                  <w:sz w:val="18"/>
-                                </w:rPr>
-                                <w:t>Разраб</w:t>
-                              </w:r>
-                              <w:proofErr w:type="spellEnd"/>
-                              <w:r>
-                                <w:rPr>
-                                  <w:sz w:val="18"/>
-                                </w:rPr>
-                                <w:t>.</w:t>
+                                <w:t xml:space="preserve"> Разраб.</w:t>
                               </w:r>
                             </w:p>
                           </w:txbxContent>
@@ -6454,7 +7414,6 @@
                                 </w:rPr>
                                 <w:t xml:space="preserve"> </w:t>
                               </w:r>
-                              <w:proofErr w:type="spellStart"/>
                               <w:r>
                                 <w:rPr>
                                   <w:rFonts w:asciiTheme="minorHAnsi" w:hAnsiTheme="minorHAnsi"/>
@@ -6465,7 +7424,6 @@
                                 </w:rPr>
                                 <w:t>Козич</w:t>
                               </w:r>
-                              <w:proofErr w:type="spellEnd"/>
                             </w:p>
                             <w:p>
                               <w:pPr>
@@ -6553,19 +7511,19 @@
                                   <w:sz w:val="18"/>
                                 </w:rPr>
                               </w:pPr>
-                              <w:proofErr w:type="spellStart"/>
+                              <w:r>
+                                <w:rPr>
+                                  <w:rFonts w:asciiTheme="minorHAnsi" w:hAnsiTheme="minorHAnsi"/>
+                                  <w:sz w:val="18"/>
+                                  <w:lang w:val="ru-RU"/>
+                                </w:rPr>
+                                <w:t xml:space="preserve"> </w:t>
+                              </w:r>
                               <w:r>
                                 <w:rPr>
                                   <w:sz w:val="18"/>
                                 </w:rPr>
-                                <w:t>Провер</w:t>
-                              </w:r>
-                              <w:proofErr w:type="spellEnd"/>
-                              <w:r>
-                                <w:rPr>
-                                  <w:sz w:val="18"/>
-                                </w:rPr>
-                                <w:t>.</w:t>
+                                <w:t>Провер.</w:t>
                               </w:r>
                             </w:p>
                             <w:p/>
@@ -6580,21 +7538,7 @@
                                 <w:rPr>
                                   <w:sz w:val="18"/>
                                 </w:rPr>
-                                <w:t xml:space="preserve"> </w:t>
-                              </w:r>
-                              <w:proofErr w:type="spellStart"/>
-                              <w:r>
-                                <w:rPr>
-                                  <w:sz w:val="18"/>
-                                </w:rPr>
-                                <w:t>Провер</w:t>
-                              </w:r>
-                              <w:proofErr w:type="spellEnd"/>
-                              <w:r>
-                                <w:rPr>
-                                  <w:sz w:val="18"/>
-                                </w:rPr>
-                                <w:t>.</w:t>
+                                <w:t xml:space="preserve"> Провер.</w:t>
                               </w:r>
                             </w:p>
                           </w:txbxContent>
@@ -7223,21 +8167,7 @@
                                 <w:rPr>
                                   <w:sz w:val="18"/>
                                 </w:rPr>
-                                <w:t xml:space="preserve"> </w:t>
-                              </w:r>
-                              <w:proofErr w:type="spellStart"/>
-                              <w:r>
-                                <w:rPr>
-                                  <w:sz w:val="18"/>
-                                </w:rPr>
-                                <w:t>Утверд</w:t>
-                              </w:r>
-                              <w:proofErr w:type="spellEnd"/>
-                              <w:r>
-                                <w:rPr>
-                                  <w:sz w:val="18"/>
-                                </w:rPr>
-                                <w:t>.</w:t>
+                                <w:t xml:space="preserve"> Утверд.</w:t>
                               </w:r>
                             </w:p>
                             <w:p/>
@@ -7252,21 +8182,7 @@
                                 <w:rPr>
                                   <w:sz w:val="18"/>
                                 </w:rPr>
-                                <w:t xml:space="preserve"> </w:t>
-                              </w:r>
-                              <w:proofErr w:type="spellStart"/>
-                              <w:r>
-                                <w:rPr>
-                                  <w:sz w:val="18"/>
-                                </w:rPr>
-                                <w:t>Утверд</w:t>
-                              </w:r>
-                              <w:proofErr w:type="spellEnd"/>
-                              <w:r>
-                                <w:rPr>
-                                  <w:sz w:val="18"/>
-                                </w:rPr>
-                                <w:t>.</w:t>
+                                <w:t xml:space="preserve"> Утверд.</w:t>
                               </w:r>
                             </w:p>
                           </w:txbxContent>
@@ -7658,19 +8574,11 @@
                                 <w:sz w:val="18"/>
                               </w:rPr>
                             </w:pPr>
-                            <w:proofErr w:type="spellStart"/>
                             <w:r>
                               <w:rPr>
                                 <w:sz w:val="18"/>
                               </w:rPr>
-                              <w:t>Лит</w:t>
-                            </w:r>
-                            <w:proofErr w:type="spellEnd"/>
-                            <w:r>
-                              <w:rPr>
-                                <w:sz w:val="18"/>
-                              </w:rPr>
-                              <w:t>.</w:t>
+                              <w:t>Лит.</w:t>
                             </w:r>
                           </w:p>
                           <w:p/>
@@ -7682,19 +8590,11 @@
                                 <w:sz w:val="18"/>
                               </w:rPr>
                             </w:pPr>
-                            <w:proofErr w:type="spellStart"/>
                             <w:r>
                               <w:rPr>
                                 <w:sz w:val="18"/>
                               </w:rPr>
-                              <w:t>Лит</w:t>
-                            </w:r>
-                            <w:proofErr w:type="spellEnd"/>
-                            <w:r>
-                              <w:rPr>
-                                <w:sz w:val="18"/>
-                              </w:rPr>
-                              <w:t>.</w:t>
+                              <w:t>Лит.</w:t>
                             </w:r>
                           </w:p>
                         </w:txbxContent>
@@ -8047,19 +8947,11 @@
                           <w:sz w:val="18"/>
                         </w:rPr>
                       </w:pPr>
-                      <w:proofErr w:type="spellStart"/>
                       <w:r>
                         <w:rPr>
                           <w:sz w:val="18"/>
                         </w:rPr>
-                        <w:t>Изм</w:t>
-                      </w:r>
-                      <w:proofErr w:type="spellEnd"/>
-                      <w:r>
-                        <w:rPr>
-                          <w:sz w:val="18"/>
-                        </w:rPr>
-                        <w:t>.</w:t>
+                        <w:t>Изм.</w:t>
                       </w:r>
                     </w:p>
                   </w:txbxContent>
@@ -8101,21 +8993,7 @@
                         <w:rPr>
                           <w:sz w:val="18"/>
                         </w:rPr>
-                        <w:t xml:space="preserve">№ </w:t>
-                      </w:r>
-                      <w:proofErr w:type="spellStart"/>
-                      <w:r>
-                        <w:rPr>
-                          <w:sz w:val="18"/>
-                        </w:rPr>
-                        <w:t>докум</w:t>
-                      </w:r>
-                      <w:proofErr w:type="spellEnd"/>
-                      <w:r>
-                        <w:rPr>
-                          <w:sz w:val="18"/>
-                        </w:rPr>
-                        <w:t>.</w:t>
+                        <w:t>№ докум.</w:t>
                       </w:r>
                     </w:p>
                   </w:txbxContent>
@@ -8132,14 +9010,12 @@
                           <w:sz w:val="18"/>
                         </w:rPr>
                       </w:pPr>
-                      <w:proofErr w:type="spellStart"/>
                       <w:r>
                         <w:rPr>
                           <w:sz w:val="18"/>
                         </w:rPr>
                         <w:t>Подпись</w:t>
                       </w:r>
-                      <w:proofErr w:type="spellEnd"/>
                     </w:p>
                   </w:txbxContent>
                 </v:textbox>
@@ -8254,19 +9130,19 @@
                             <w:sz w:val="18"/>
                           </w:rPr>
                         </w:pPr>
-                        <w:proofErr w:type="spellStart"/>
+                        <w:r>
+                          <w:rPr>
+                            <w:rFonts w:asciiTheme="minorHAnsi" w:hAnsiTheme="minorHAnsi"/>
+                            <w:sz w:val="18"/>
+                            <w:lang w:val="ru-RU"/>
+                          </w:rPr>
+                          <w:t xml:space="preserve"> </w:t>
+                        </w:r>
                         <w:r>
                           <w:rPr>
                             <w:sz w:val="18"/>
                           </w:rPr>
-                          <w:t>Разраб</w:t>
-                        </w:r>
-                        <w:proofErr w:type="spellEnd"/>
-                        <w:r>
-                          <w:rPr>
-                            <w:sz w:val="18"/>
-                          </w:rPr>
-                          <w:t>.</w:t>
+                          <w:t>Разраб.</w:t>
                         </w:r>
                       </w:p>
                       <w:p/>
@@ -8281,21 +9157,7 @@
                           <w:rPr>
                             <w:sz w:val="18"/>
                           </w:rPr>
-                          <w:t xml:space="preserve"> </w:t>
-                        </w:r>
-                        <w:proofErr w:type="spellStart"/>
-                        <w:r>
-                          <w:rPr>
-                            <w:sz w:val="18"/>
-                          </w:rPr>
-                          <w:t>Разраб</w:t>
-                        </w:r>
-                        <w:proofErr w:type="spellEnd"/>
-                        <w:r>
-                          <w:rPr>
-                            <w:sz w:val="18"/>
-                          </w:rPr>
-                          <w:t>.</w:t>
+                          <w:t xml:space="preserve"> Разраб.</w:t>
                         </w:r>
                       </w:p>
                     </w:txbxContent>
@@ -8373,7 +9235,6 @@
                           </w:rPr>
                           <w:t xml:space="preserve"> </w:t>
                         </w:r>
-                        <w:proofErr w:type="spellStart"/>
                         <w:r>
                           <w:rPr>
                             <w:rFonts w:asciiTheme="minorHAnsi" w:hAnsiTheme="minorHAnsi"/>
@@ -8384,7 +9245,6 @@
                           </w:rPr>
                           <w:t>Козич</w:t>
                         </w:r>
-                        <w:proofErr w:type="spellEnd"/>
                       </w:p>
                       <w:p>
                         <w:pPr>
@@ -8421,19 +9281,19 @@
                             <w:sz w:val="18"/>
                           </w:rPr>
                         </w:pPr>
-                        <w:proofErr w:type="spellStart"/>
+                        <w:r>
+                          <w:rPr>
+                            <w:rFonts w:asciiTheme="minorHAnsi" w:hAnsiTheme="minorHAnsi"/>
+                            <w:sz w:val="18"/>
+                            <w:lang w:val="ru-RU"/>
+                          </w:rPr>
+                          <w:t xml:space="preserve"> </w:t>
+                        </w:r>
                         <w:r>
                           <w:rPr>
                             <w:sz w:val="18"/>
                           </w:rPr>
-                          <w:t>Провер</w:t>
-                        </w:r>
-                        <w:proofErr w:type="spellEnd"/>
-                        <w:r>
-                          <w:rPr>
-                            <w:sz w:val="18"/>
-                          </w:rPr>
-                          <w:t>.</w:t>
+                          <w:t>Провер.</w:t>
                         </w:r>
                       </w:p>
                       <w:p/>
@@ -8448,21 +9308,7 @@
                           <w:rPr>
                             <w:sz w:val="18"/>
                           </w:rPr>
-                          <w:t xml:space="preserve"> </w:t>
-                        </w:r>
-                        <w:proofErr w:type="spellStart"/>
-                        <w:r>
-                          <w:rPr>
-                            <w:sz w:val="18"/>
-                          </w:rPr>
-                          <w:t>Провер</w:t>
-                        </w:r>
-                        <w:proofErr w:type="spellEnd"/>
-                        <w:r>
-                          <w:rPr>
-                            <w:sz w:val="18"/>
-                          </w:rPr>
-                          <w:t>.</w:t>
+                          <w:t xml:space="preserve"> Провер.</w:t>
                         </w:r>
                       </w:p>
                     </w:txbxContent>
@@ -8821,21 +9667,7 @@
                           <w:rPr>
                             <w:sz w:val="18"/>
                           </w:rPr>
-                          <w:t xml:space="preserve"> </w:t>
-                        </w:r>
-                        <w:proofErr w:type="spellStart"/>
-                        <w:r>
-                          <w:rPr>
-                            <w:sz w:val="18"/>
-                          </w:rPr>
-                          <w:t>Утверд</w:t>
-                        </w:r>
-                        <w:proofErr w:type="spellEnd"/>
-                        <w:r>
-                          <w:rPr>
-                            <w:sz w:val="18"/>
-                          </w:rPr>
-                          <w:t>.</w:t>
+                          <w:t xml:space="preserve"> Утверд.</w:t>
                         </w:r>
                       </w:p>
                       <w:p/>
@@ -8850,21 +9682,7 @@
                           <w:rPr>
                             <w:sz w:val="18"/>
                           </w:rPr>
-                          <w:t xml:space="preserve"> </w:t>
-                        </w:r>
-                        <w:proofErr w:type="spellStart"/>
-                        <w:r>
-                          <w:rPr>
-                            <w:sz w:val="18"/>
-                          </w:rPr>
-                          <w:t>Утверд</w:t>
-                        </w:r>
-                        <w:proofErr w:type="spellEnd"/>
-                        <w:r>
-                          <w:rPr>
-                            <w:sz w:val="18"/>
-                          </w:rPr>
-                          <w:t>.</w:t>
+                          <w:t xml:space="preserve"> Утверд.</w:t>
                         </w:r>
                       </w:p>
                     </w:txbxContent>
@@ -9015,19 +9833,11 @@
                           <w:sz w:val="18"/>
                         </w:rPr>
                       </w:pPr>
-                      <w:proofErr w:type="spellStart"/>
                       <w:r>
                         <w:rPr>
                           <w:sz w:val="18"/>
                         </w:rPr>
-                        <w:t>Лит</w:t>
-                      </w:r>
-                      <w:proofErr w:type="spellEnd"/>
-                      <w:r>
-                        <w:rPr>
-                          <w:sz w:val="18"/>
-                        </w:rPr>
-                        <w:t>.</w:t>
+                        <w:t>Лит.</w:t>
                       </w:r>
                     </w:p>
                     <w:p/>
@@ -9039,19 +9849,11 @@
                           <w:sz w:val="18"/>
                         </w:rPr>
                       </w:pPr>
-                      <w:proofErr w:type="spellStart"/>
                       <w:r>
                         <w:rPr>
                           <w:sz w:val="18"/>
                         </w:rPr>
-                        <w:t>Лит</w:t>
-                      </w:r>
-                      <w:proofErr w:type="spellEnd"/>
-                      <w:r>
-                        <w:rPr>
-                          <w:sz w:val="18"/>
-                        </w:rPr>
-                        <w:t>.</w:t>
+                        <w:t>Лит.</w:t>
                       </w:r>
                     </w:p>
                   </w:txbxContent>
@@ -9272,7 +10074,7 @@
                       <w:txbxContent>
                         <w:p>
                           <w:pPr>
-                            <w:pStyle w:val="1"/>
+                            <w:pStyle w:val="10"/>
                             <w:jc w:val="center"/>
                             <w:rPr>
                               <w:bCs/>
@@ -9318,7 +10120,7 @@
                 <w:txbxContent>
                   <w:p>
                     <w:pPr>
-                      <w:pStyle w:val="1"/>
+                      <w:pStyle w:val="10"/>
                       <w:jc w:val="center"/>
                       <w:rPr>
                         <w:bCs/>
@@ -9360,16 +10162,16 @@
       <mc:AlternateContent>
         <mc:Choice Requires="wps">
           <w:drawing>
-            <wp:anchor distT="45720" distB="45720" distL="114300" distR="114300" simplePos="0" relativeHeight="251667456" behindDoc="0" locked="0" layoutInCell="1" allowOverlap="1" wp14:anchorId="61CFDF34" wp14:editId="610ED7E5">
+            <wp:anchor distT="45720" distB="45720" distL="114300" distR="114300" simplePos="0" relativeHeight="251667456" behindDoc="0" locked="0" layoutInCell="1" allowOverlap="1" wp14:anchorId="61CFDF34" wp14:editId="2ED27114">
               <wp:simplePos x="0" y="0"/>
               <wp:positionH relativeFrom="rightMargin">
-                <wp:posOffset>-635</wp:posOffset>
+                <wp:align>left</wp:align>
               </wp:positionH>
               <wp:positionV relativeFrom="page">
-                <wp:posOffset>10157460</wp:posOffset>
+                <wp:posOffset>10156190</wp:posOffset>
               </wp:positionV>
-              <wp:extent cx="347980" cy="360680"/>
-              <wp:effectExtent l="0" t="0" r="13970" b="20320"/>
+              <wp:extent cx="347980" cy="357505"/>
+              <wp:effectExtent l="0" t="0" r="0" b="4445"/>
               <wp:wrapSquare wrapText="bothSides"/>
               <wp:docPr id="217" name="Надпись 2"/>
               <wp:cNvGraphicFramePr>
@@ -9384,23 +10186,30 @@
                     <wps:spPr bwMode="auto">
                       <a:xfrm>
                         <a:off x="0" y="0"/>
-                        <a:ext cx="347980" cy="360680"/>
+                        <a:ext cx="347980" cy="357505"/>
                       </a:xfrm>
                       <a:prstGeom prst="rect">
                         <a:avLst/>
                       </a:prstGeom>
-                      <a:solidFill>
-                        <a:srgbClr val="FFFFFF"/>
-                      </a:solidFill>
-                      <a:ln w="9525">
-                        <a:solidFill>
-                          <a:srgbClr val="000000"/>
-                        </a:solidFill>
-                        <a:miter lim="800000"/>
-                        <a:headEnd/>
-                        <a:tailEnd/>
+                      <a:noFill/>
+                      <a:ln>
+                        <a:noFill/>
                       </a:ln>
                     </wps:spPr>
+                    <wps:style>
+                      <a:lnRef idx="0">
+                        <a:scrgbClr r="0" g="0" b="0"/>
+                      </a:lnRef>
+                      <a:fillRef idx="0">
+                        <a:scrgbClr r="0" g="0" b="0"/>
+                      </a:fillRef>
+                      <a:effectRef idx="0">
+                        <a:scrgbClr r="0" g="0" b="0"/>
+                      </a:effectRef>
+                      <a:fontRef idx="minor">
+                        <a:schemeClr val="dk1"/>
+                      </a:fontRef>
+                    </wps:style>
                     <wps:txbx>
                       <w:txbxContent>
                         <w:p>
@@ -9446,7 +10255,7 @@
               <v:stroke joinstyle="miter"/>
               <v:path gradientshapeok="t" o:connecttype="rect"/>
             </v:shapetype>
-            <v:shape id="Надпись 2" o:spid="_x0000_s1077" type="#_x0000_t202" style="position:absolute;margin-left:-.05pt;margin-top:799.8pt;width:27.4pt;height:28.4pt;z-index:251667456;visibility:visible;mso-wrap-style:square;mso-width-percent:0;mso-height-percent:0;mso-wrap-distance-left:9pt;mso-wrap-distance-top:3.6pt;mso-wrap-distance-right:9pt;mso-wrap-distance-bottom:3.6pt;mso-position-horizontal:absolute;mso-position-horizontal-relative:right-margin-area;mso-position-vertical:absolute;mso-position-vertical-relative:page;mso-width-percent:0;mso-height-percent:0;mso-width-relative:margin;mso-height-relative:margin;v-text-anchor:middle" o:gfxdata="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">
+            <v:shape id="Надпись 2" o:spid="_x0000_s1077" type="#_x0000_t202" style="position:absolute;margin-left:0;margin-top:799.7pt;width:27.4pt;height:28.15pt;z-index:251667456;visibility:visible;mso-wrap-style:square;mso-width-percent:0;mso-height-percent:0;mso-wrap-distance-left:9pt;mso-wrap-distance-top:3.6pt;mso-wrap-distance-right:9pt;mso-wrap-distance-bottom:3.6pt;mso-position-horizontal:left;mso-position-horizontal-relative:right-margin-area;mso-position-vertical:absolute;mso-position-vertical-relative:page;mso-width-percent:0;mso-height-percent:0;mso-width-relative:margin;mso-height-relative:margin;v-text-anchor:middle" o:gfxdata="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" filled="f" stroked="f">
               <v:textbox>
                 <w:txbxContent>
                   <w:p>
@@ -10014,19 +10823,11 @@
                                 <w:sz w:val="18"/>
                               </w:rPr>
                             </w:pPr>
-                            <w:proofErr w:type="spellStart"/>
                             <w:r>
                               <w:rPr>
                                 <w:sz w:val="18"/>
                               </w:rPr>
-                              <w:t>Изм</w:t>
-                            </w:r>
-                            <w:proofErr w:type="spellEnd"/>
-                            <w:r>
-                              <w:rPr>
-                                <w:sz w:val="18"/>
-                              </w:rPr>
-                              <w:t>.</w:t>
+                              <w:t>Изм.</w:t>
                             </w:r>
                           </w:p>
                         </w:txbxContent>
@@ -10158,21 +10959,7 @@
                               <w:rPr>
                                 <w:sz w:val="18"/>
                               </w:rPr>
-                              <w:t xml:space="preserve">№ </w:t>
-                            </w:r>
-                            <w:proofErr w:type="spellStart"/>
-                            <w:r>
-                              <w:rPr>
-                                <w:sz w:val="18"/>
-                              </w:rPr>
-                              <w:t>докум</w:t>
-                            </w:r>
-                            <w:proofErr w:type="spellEnd"/>
-                            <w:r>
-                              <w:rPr>
-                                <w:sz w:val="18"/>
-                              </w:rPr>
-                              <w:t>.</w:t>
+                              <w:t>№ докум.</w:t>
                             </w:r>
                           </w:p>
                         </w:txbxContent>
@@ -10234,14 +11021,12 @@
                                 <w:sz w:val="18"/>
                               </w:rPr>
                             </w:pPr>
-                            <w:proofErr w:type="spellStart"/>
                             <w:r>
                               <w:rPr>
                                 <w:sz w:val="18"/>
                               </w:rPr>
                               <w:t>Подпись</w:t>
                             </w:r>
-                            <w:proofErr w:type="spellEnd"/>
                           </w:p>
                         </w:txbxContent>
                       </wps:txbx>
@@ -10428,7 +11213,7 @@
                         <w:txbxContent>
                           <w:p>
                             <w:pPr>
-                              <w:pStyle w:val="1"/>
+                              <w:pStyle w:val="10"/>
                               <w:rPr>
                                 <w:bCs/>
                                 <w:i/>
@@ -10437,8 +11222,8 @@
                                 <w:szCs w:val="18"/>
                               </w:rPr>
                             </w:pPr>
-                            <w:bookmarkStart w:id="31" w:name="_Toc166600732"/>
-                            <w:bookmarkStart w:id="32" w:name="_Toc166600780"/>
+                            <w:bookmarkStart w:id="32" w:name="_Toc166600732"/>
+                            <w:bookmarkStart w:id="33" w:name="_Toc166600780"/>
                             <w:r>
                               <w:rPr>
                                 <w:rStyle w:val="af3"/>
@@ -10475,8 +11260,8 @@
                               </w:rPr>
                               <w:t>–24</w:t>
                             </w:r>
-                            <w:bookmarkEnd w:id="31"/>
                             <w:bookmarkEnd w:id="32"/>
+                            <w:bookmarkEnd w:id="33"/>
                           </w:p>
                         </w:txbxContent>
                       </wps:txbx>
@@ -10521,19 +11306,11 @@
                           <w:sz w:val="18"/>
                         </w:rPr>
                       </w:pPr>
-                      <w:proofErr w:type="spellStart"/>
                       <w:r>
                         <w:rPr>
                           <w:sz w:val="18"/>
                         </w:rPr>
-                        <w:t>Изм</w:t>
-                      </w:r>
-                      <w:proofErr w:type="spellEnd"/>
-                      <w:r>
-                        <w:rPr>
-                          <w:sz w:val="18"/>
-                        </w:rPr>
-                        <w:t>.</w:t>
+                        <w:t>Изм.</w:t>
                       </w:r>
                     </w:p>
                   </w:txbxContent>
@@ -10575,21 +11352,7 @@
                         <w:rPr>
                           <w:sz w:val="18"/>
                         </w:rPr>
-                        <w:t xml:space="preserve">№ </w:t>
-                      </w:r>
-                      <w:proofErr w:type="spellStart"/>
-                      <w:r>
-                        <w:rPr>
-                          <w:sz w:val="18"/>
-                        </w:rPr>
-                        <w:t>докум</w:t>
-                      </w:r>
-                      <w:proofErr w:type="spellEnd"/>
-                      <w:r>
-                        <w:rPr>
-                          <w:sz w:val="18"/>
-                        </w:rPr>
-                        <w:t>.</w:t>
+                        <w:t>№ докум.</w:t>
                       </w:r>
                     </w:p>
                   </w:txbxContent>
@@ -10606,14 +11369,12 @@
                           <w:sz w:val="18"/>
                         </w:rPr>
                       </w:pPr>
-                      <w:proofErr w:type="spellStart"/>
                       <w:r>
                         <w:rPr>
                           <w:sz w:val="18"/>
                         </w:rPr>
                         <w:t>Подпись</w:t>
                       </w:r>
-                      <w:proofErr w:type="spellEnd"/>
                     </w:p>
                   </w:txbxContent>
                 </v:textbox>
@@ -10665,7 +11426,7 @@
                   <w:txbxContent>
                     <w:p>
                       <w:pPr>
-                        <w:pStyle w:val="1"/>
+                        <w:pStyle w:val="10"/>
                         <w:rPr>
                           <w:bCs/>
                           <w:i/>
@@ -10674,8 +11435,8 @@
                           <w:szCs w:val="18"/>
                         </w:rPr>
                       </w:pPr>
-                      <w:bookmarkStart w:id="33" w:name="_Toc166600732"/>
-                      <w:bookmarkStart w:id="34" w:name="_Toc166600780"/>
+                      <w:bookmarkStart w:id="34" w:name="_Toc166600732"/>
+                      <w:bookmarkStart w:id="35" w:name="_Toc166600780"/>
                       <w:r>
                         <w:rPr>
                           <w:rStyle w:val="af3"/>
@@ -10712,8 +11473,8 @@
                         </w:rPr>
                         <w:t>–24</w:t>
                       </w:r>
-                      <w:bookmarkEnd w:id="33"/>
                       <w:bookmarkEnd w:id="34"/>
+                      <w:bookmarkEnd w:id="35"/>
                     </w:p>
                   </w:txbxContent>
                 </v:textbox>
@@ -10766,6 +11527,614 @@
     </w:pPr>
   </w:p>
 </w:hdr>
+</file>
+
+<file path=word/numbering.xml><?xml version="1.0" encoding="utf-8"?>
+<w:numbering xmlns:wpc="http://schemas.microsoft.com/office/word/2010/wordprocessingCanvas" xmlns:cx="http://schemas.microsoft.com/office/drawing/2014/chartex" xmlns:cx1="http://schemas.microsoft.com/office/drawing/2015/9/8/chartex" xmlns:cx2="http://schemas.microsoft.com/office/drawing/2015/10/21/chartex" xmlns:cx3="http://schemas.microsoft.com/office/drawing/2016/5/9/chartex" xmlns:cx4="http://schemas.microsoft.com/office/drawing/2016/5/10/chartex" xmlns:cx5="http://schemas.microsoft.com/office/drawing/2016/5/11/chartex" xmlns:cx6="http://schemas.microsoft.com/office/drawing/2016/5/12/chartex" xmlns:cx7="http://schemas.microsoft.com/office/drawing/2016/5/13/chartex" xmlns:cx8="http://schemas.microsoft.com/office/drawing/2016/5/14/chartex" xmlns:mc="http://schemas.openxmlformats.org/markup-compatibility/2006" xmlns:aink="http://schemas.microsoft.com/office/drawing/2016/ink" xmlns:am3d="http://schemas.microsoft.com/office/drawing/2017/model3d" xmlns:o="urn:schemas-microsoft-com:office:office" xmlns:oel="http://schemas.microsoft.com/office/2019/extlst" xmlns:r="http://schemas.openxmlformats.org/officeDocument/2006/relationships" xmlns:m="http://schemas.openxmlformats.org/officeDocument/2006/math" xmlns:v="urn:schemas-microsoft-com:vml" xmlns:wp14="http://schemas.microsoft.com/office/word/2010/wordprocessingDrawing" xmlns:wp="http://schemas.openxmlformats.org/drawingml/2006/wordprocessingDrawing" xmlns:w10="urn:schemas-microsoft-com:office:word" xmlns:w="http://schemas.openxmlformats.org/wordprocessingml/2006/main" xmlns:w14="http://schemas.microsoft.com/office/word/2010/wordml" xmlns:w15="http://schemas.microsoft.com/office/word/2012/wordml" xmlns:w16cex="http://schemas.microsoft.com/office/word/2018/wordml/cex" xmlns:w16cid="http://schemas.microsoft.com/office/word/2016/wordml/cid" xmlns:w16="http://schemas.microsoft.com/office/word/2018/wordml" xmlns:w16sdtdh="http://schemas.microsoft.com/office/word/2020/wordml/sdtdatahash" xmlns:w16se="http://schemas.microsoft.com/office/word/2015/wordml/symex" xmlns:wpg="http://schemas.microsoft.com/office/word/2010/wordprocessingGroup" xmlns:wpi="http://schemas.microsoft.com/office/word/2010/wordprocessingInk" xmlns:wne="http://schemas.microsoft.com/office/word/2006/wordml" xmlns:wps="http://schemas.microsoft.com/office/word/2010/wordprocessingShape" mc:Ignorable="w14 w15 w16se w16cid w16 w16cex w16sdtdh wp14">
+  <w:abstractNum w:abstractNumId="0" w15:restartNumberingAfterBreak="0">
+    <w:nsid w:val="075D2EA9"/>
+    <w:multiLevelType w:val="multilevel"/>
+    <w:tmpl w:val="95B25512"/>
+    <w:lvl w:ilvl="0">
+      <w:start w:val="1"/>
+      <w:numFmt w:val="bullet"/>
+      <w:lvlText w:val=""/>
+      <w:lvlJc w:val="left"/>
+      <w:pPr>
+        <w:tabs>
+          <w:tab w:val="num" w:pos="720"/>
+        </w:tabs>
+        <w:ind w:left="720" w:hanging="360"/>
+      </w:pPr>
+      <w:rPr>
+        <w:rFonts w:ascii="Symbol" w:hAnsi="Symbol" w:hint="default"/>
+        <w:sz w:val="20"/>
+      </w:rPr>
+    </w:lvl>
+    <w:lvl w:ilvl="1" w:tentative="1">
+      <w:start w:val="1"/>
+      <w:numFmt w:val="bullet"/>
+      <w:lvlText w:val="o"/>
+      <w:lvlJc w:val="left"/>
+      <w:pPr>
+        <w:tabs>
+          <w:tab w:val="num" w:pos="1440"/>
+        </w:tabs>
+        <w:ind w:left="1440" w:hanging="360"/>
+      </w:pPr>
+      <w:rPr>
+        <w:rFonts w:ascii="Courier New" w:hAnsi="Courier New" w:hint="default"/>
+        <w:sz w:val="20"/>
+      </w:rPr>
+    </w:lvl>
+    <w:lvl w:ilvl="2" w:tentative="1">
+      <w:start w:val="1"/>
+      <w:numFmt w:val="bullet"/>
+      <w:lvlText w:val=""/>
+      <w:lvlJc w:val="left"/>
+      <w:pPr>
+        <w:tabs>
+          <w:tab w:val="num" w:pos="2160"/>
+        </w:tabs>
+        <w:ind w:left="2160" w:hanging="360"/>
+      </w:pPr>
+      <w:rPr>
+        <w:rFonts w:ascii="Wingdings" w:hAnsi="Wingdings" w:hint="default"/>
+        <w:sz w:val="20"/>
+      </w:rPr>
+    </w:lvl>
+    <w:lvl w:ilvl="3" w:tentative="1">
+      <w:start w:val="1"/>
+      <w:numFmt w:val="bullet"/>
+      <w:lvlText w:val=""/>
+      <w:lvlJc w:val="left"/>
+      <w:pPr>
+        <w:tabs>
+          <w:tab w:val="num" w:pos="2880"/>
+        </w:tabs>
+        <w:ind w:left="2880" w:hanging="360"/>
+      </w:pPr>
+      <w:rPr>
+        <w:rFonts w:ascii="Wingdings" w:hAnsi="Wingdings" w:hint="default"/>
+        <w:sz w:val="20"/>
+      </w:rPr>
+    </w:lvl>
+    <w:lvl w:ilvl="4" w:tentative="1">
+      <w:start w:val="1"/>
+      <w:numFmt w:val="bullet"/>
+      <w:lvlText w:val=""/>
+      <w:lvlJc w:val="left"/>
+      <w:pPr>
+        <w:tabs>
+          <w:tab w:val="num" w:pos="3600"/>
+        </w:tabs>
+        <w:ind w:left="3600" w:hanging="360"/>
+      </w:pPr>
+      <w:rPr>
+        <w:rFonts w:ascii="Wingdings" w:hAnsi="Wingdings" w:hint="default"/>
+        <w:sz w:val="20"/>
+      </w:rPr>
+    </w:lvl>
+    <w:lvl w:ilvl="5" w:tentative="1">
+      <w:start w:val="1"/>
+      <w:numFmt w:val="bullet"/>
+      <w:lvlText w:val=""/>
+      <w:lvlJc w:val="left"/>
+      <w:pPr>
+        <w:tabs>
+          <w:tab w:val="num" w:pos="4320"/>
+        </w:tabs>
+        <w:ind w:left="4320" w:hanging="360"/>
+      </w:pPr>
+      <w:rPr>
+        <w:rFonts w:ascii="Wingdings" w:hAnsi="Wingdings" w:hint="default"/>
+        <w:sz w:val="20"/>
+      </w:rPr>
+    </w:lvl>
+    <w:lvl w:ilvl="6" w:tentative="1">
+      <w:start w:val="1"/>
+      <w:numFmt w:val="bullet"/>
+      <w:lvlText w:val=""/>
+      <w:lvlJc w:val="left"/>
+      <w:pPr>
+        <w:tabs>
+          <w:tab w:val="num" w:pos="5040"/>
+        </w:tabs>
+        <w:ind w:left="5040" w:hanging="360"/>
+      </w:pPr>
+      <w:rPr>
+        <w:rFonts w:ascii="Wingdings" w:hAnsi="Wingdings" w:hint="default"/>
+        <w:sz w:val="20"/>
+      </w:rPr>
+    </w:lvl>
+    <w:lvl w:ilvl="7" w:tentative="1">
+      <w:start w:val="1"/>
+      <w:numFmt w:val="bullet"/>
+      <w:lvlText w:val=""/>
+      <w:lvlJc w:val="left"/>
+      <w:pPr>
+        <w:tabs>
+          <w:tab w:val="num" w:pos="5760"/>
+        </w:tabs>
+        <w:ind w:left="5760" w:hanging="360"/>
+      </w:pPr>
+      <w:rPr>
+        <w:rFonts w:ascii="Wingdings" w:hAnsi="Wingdings" w:hint="default"/>
+        <w:sz w:val="20"/>
+      </w:rPr>
+    </w:lvl>
+    <w:lvl w:ilvl="8" w:tentative="1">
+      <w:start w:val="1"/>
+      <w:numFmt w:val="bullet"/>
+      <w:lvlText w:val=""/>
+      <w:lvlJc w:val="left"/>
+      <w:pPr>
+        <w:tabs>
+          <w:tab w:val="num" w:pos="6480"/>
+        </w:tabs>
+        <w:ind w:left="6480" w:hanging="360"/>
+      </w:pPr>
+      <w:rPr>
+        <w:rFonts w:ascii="Wingdings" w:hAnsi="Wingdings" w:hint="default"/>
+        <w:sz w:val="20"/>
+      </w:rPr>
+    </w:lvl>
+  </w:abstractNum>
+  <w:abstractNum w:abstractNumId="1" w15:restartNumberingAfterBreak="0">
+    <w:nsid w:val="27094607"/>
+    <w:multiLevelType w:val="multilevel"/>
+    <w:tmpl w:val="9474B12E"/>
+    <w:lvl w:ilvl="0">
+      <w:start w:val="1"/>
+      <w:numFmt w:val="decimal"/>
+      <w:lvlText w:val="%1"/>
+      <w:lvlJc w:val="left"/>
+      <w:pPr>
+        <w:ind w:left="420" w:hanging="420"/>
+      </w:pPr>
+      <w:rPr>
+        <w:rFonts w:hint="default"/>
+      </w:rPr>
+    </w:lvl>
+    <w:lvl w:ilvl="1">
+      <w:start w:val="1"/>
+      <w:numFmt w:val="decimal"/>
+      <w:lvlText w:val="%1.%2"/>
+      <w:lvlJc w:val="left"/>
+      <w:pPr>
+        <w:ind w:left="1129" w:hanging="420"/>
+      </w:pPr>
+      <w:rPr>
+        <w:rFonts w:hint="default"/>
+      </w:rPr>
+    </w:lvl>
+    <w:lvl w:ilvl="2">
+      <w:start w:val="1"/>
+      <w:numFmt w:val="decimal"/>
+      <w:lvlText w:val="%1.%2.%3"/>
+      <w:lvlJc w:val="left"/>
+      <w:pPr>
+        <w:ind w:left="2138" w:hanging="720"/>
+      </w:pPr>
+      <w:rPr>
+        <w:rFonts w:hint="default"/>
+      </w:rPr>
+    </w:lvl>
+    <w:lvl w:ilvl="3">
+      <w:start w:val="1"/>
+      <w:numFmt w:val="decimal"/>
+      <w:lvlText w:val="%1.%2.%3.%4"/>
+      <w:lvlJc w:val="left"/>
+      <w:pPr>
+        <w:ind w:left="2847" w:hanging="720"/>
+      </w:pPr>
+      <w:rPr>
+        <w:rFonts w:hint="default"/>
+      </w:rPr>
+    </w:lvl>
+    <w:lvl w:ilvl="4">
+      <w:start w:val="1"/>
+      <w:numFmt w:val="decimal"/>
+      <w:lvlText w:val="%1.%2.%3.%4.%5"/>
+      <w:lvlJc w:val="left"/>
+      <w:pPr>
+        <w:ind w:left="3916" w:hanging="1080"/>
+      </w:pPr>
+      <w:rPr>
+        <w:rFonts w:hint="default"/>
+      </w:rPr>
+    </w:lvl>
+    <w:lvl w:ilvl="5">
+      <w:start w:val="1"/>
+      <w:numFmt w:val="decimal"/>
+      <w:lvlText w:val="%1.%2.%3.%4.%5.%6"/>
+      <w:lvlJc w:val="left"/>
+      <w:pPr>
+        <w:ind w:left="4625" w:hanging="1080"/>
+      </w:pPr>
+      <w:rPr>
+        <w:rFonts w:hint="default"/>
+      </w:rPr>
+    </w:lvl>
+    <w:lvl w:ilvl="6">
+      <w:start w:val="1"/>
+      <w:numFmt w:val="decimal"/>
+      <w:lvlText w:val="%1.%2.%3.%4.%5.%6.%7"/>
+      <w:lvlJc w:val="left"/>
+      <w:pPr>
+        <w:ind w:left="5694" w:hanging="1440"/>
+      </w:pPr>
+      <w:rPr>
+        <w:rFonts w:hint="default"/>
+      </w:rPr>
+    </w:lvl>
+    <w:lvl w:ilvl="7">
+      <w:start w:val="1"/>
+      <w:numFmt w:val="decimal"/>
+      <w:lvlText w:val="%1.%2.%3.%4.%5.%6.%7.%8"/>
+      <w:lvlJc w:val="left"/>
+      <w:pPr>
+        <w:ind w:left="6403" w:hanging="1440"/>
+      </w:pPr>
+      <w:rPr>
+        <w:rFonts w:hint="default"/>
+      </w:rPr>
+    </w:lvl>
+    <w:lvl w:ilvl="8">
+      <w:start w:val="1"/>
+      <w:numFmt w:val="decimal"/>
+      <w:lvlText w:val="%1.%2.%3.%4.%5.%6.%7.%8.%9"/>
+      <w:lvlJc w:val="left"/>
+      <w:pPr>
+        <w:ind w:left="7472" w:hanging="1800"/>
+      </w:pPr>
+      <w:rPr>
+        <w:rFonts w:hint="default"/>
+      </w:rPr>
+    </w:lvl>
+  </w:abstractNum>
+  <w:abstractNum w:abstractNumId="2" w15:restartNumberingAfterBreak="0">
+    <w:nsid w:val="32645CC5"/>
+    <w:multiLevelType w:val="multilevel"/>
+    <w:tmpl w:val="A56E0386"/>
+    <w:lvl w:ilvl="0">
+      <w:start w:val="1"/>
+      <w:numFmt w:val="bullet"/>
+      <w:pStyle w:val="1"/>
+      <w:suff w:val="space"/>
+      <w:lvlText w:val=""/>
+      <w:lvlJc w:val="left"/>
+      <w:pPr>
+        <w:ind w:left="0" w:firstLine="709"/>
+      </w:pPr>
+      <w:rPr>
+        <w:rFonts w:ascii="Symbol" w:hAnsi="Symbol" w:hint="default"/>
+        <w:sz w:val="20"/>
+      </w:rPr>
+    </w:lvl>
+    <w:lvl w:ilvl="1">
+      <w:start w:val="1"/>
+      <w:numFmt w:val="bullet"/>
+      <w:lvlText w:val="o"/>
+      <w:lvlJc w:val="left"/>
+      <w:pPr>
+        <w:tabs>
+          <w:tab w:val="num" w:pos="1440"/>
+        </w:tabs>
+        <w:ind w:left="1440" w:hanging="360"/>
+      </w:pPr>
+      <w:rPr>
+        <w:rFonts w:ascii="Courier New" w:hAnsi="Courier New" w:hint="default"/>
+        <w:sz w:val="20"/>
+      </w:rPr>
+    </w:lvl>
+    <w:lvl w:ilvl="2">
+      <w:start w:val="1"/>
+      <w:numFmt w:val="bullet"/>
+      <w:lvlText w:val=""/>
+      <w:lvlJc w:val="left"/>
+      <w:pPr>
+        <w:tabs>
+          <w:tab w:val="num" w:pos="2160"/>
+        </w:tabs>
+        <w:ind w:left="2160" w:hanging="360"/>
+      </w:pPr>
+      <w:rPr>
+        <w:rFonts w:ascii="Wingdings" w:hAnsi="Wingdings" w:hint="default"/>
+        <w:sz w:val="20"/>
+      </w:rPr>
+    </w:lvl>
+    <w:lvl w:ilvl="3">
+      <w:start w:val="1"/>
+      <w:numFmt w:val="bullet"/>
+      <w:lvlText w:val=""/>
+      <w:lvlJc w:val="left"/>
+      <w:pPr>
+        <w:tabs>
+          <w:tab w:val="num" w:pos="2880"/>
+        </w:tabs>
+        <w:ind w:left="2880" w:hanging="360"/>
+      </w:pPr>
+      <w:rPr>
+        <w:rFonts w:ascii="Wingdings" w:hAnsi="Wingdings" w:hint="default"/>
+        <w:sz w:val="20"/>
+      </w:rPr>
+    </w:lvl>
+    <w:lvl w:ilvl="4">
+      <w:start w:val="1"/>
+      <w:numFmt w:val="bullet"/>
+      <w:lvlText w:val=""/>
+      <w:lvlJc w:val="left"/>
+      <w:pPr>
+        <w:tabs>
+          <w:tab w:val="num" w:pos="3600"/>
+        </w:tabs>
+        <w:ind w:left="3600" w:hanging="360"/>
+      </w:pPr>
+      <w:rPr>
+        <w:rFonts w:ascii="Wingdings" w:hAnsi="Wingdings" w:hint="default"/>
+        <w:sz w:val="20"/>
+      </w:rPr>
+    </w:lvl>
+    <w:lvl w:ilvl="5">
+      <w:start w:val="1"/>
+      <w:numFmt w:val="bullet"/>
+      <w:lvlText w:val=""/>
+      <w:lvlJc w:val="left"/>
+      <w:pPr>
+        <w:tabs>
+          <w:tab w:val="num" w:pos="4320"/>
+        </w:tabs>
+        <w:ind w:left="4320" w:hanging="360"/>
+      </w:pPr>
+      <w:rPr>
+        <w:rFonts w:ascii="Wingdings" w:hAnsi="Wingdings" w:hint="default"/>
+        <w:sz w:val="20"/>
+      </w:rPr>
+    </w:lvl>
+    <w:lvl w:ilvl="6">
+      <w:start w:val="1"/>
+      <w:numFmt w:val="bullet"/>
+      <w:lvlText w:val=""/>
+      <w:lvlJc w:val="left"/>
+      <w:pPr>
+        <w:tabs>
+          <w:tab w:val="num" w:pos="5040"/>
+        </w:tabs>
+        <w:ind w:left="5040" w:hanging="360"/>
+      </w:pPr>
+      <w:rPr>
+        <w:rFonts w:ascii="Wingdings" w:hAnsi="Wingdings" w:hint="default"/>
+        <w:sz w:val="20"/>
+      </w:rPr>
+    </w:lvl>
+    <w:lvl w:ilvl="7">
+      <w:start w:val="1"/>
+      <w:numFmt w:val="bullet"/>
+      <w:lvlText w:val=""/>
+      <w:lvlJc w:val="left"/>
+      <w:pPr>
+        <w:tabs>
+          <w:tab w:val="num" w:pos="5760"/>
+        </w:tabs>
+        <w:ind w:left="5760" w:hanging="360"/>
+      </w:pPr>
+      <w:rPr>
+        <w:rFonts w:ascii="Wingdings" w:hAnsi="Wingdings" w:hint="default"/>
+        <w:sz w:val="20"/>
+      </w:rPr>
+    </w:lvl>
+    <w:lvl w:ilvl="8">
+      <w:start w:val="1"/>
+      <w:numFmt w:val="bullet"/>
+      <w:lvlText w:val=""/>
+      <w:lvlJc w:val="left"/>
+      <w:pPr>
+        <w:tabs>
+          <w:tab w:val="num" w:pos="6480"/>
+        </w:tabs>
+        <w:ind w:left="6480" w:hanging="360"/>
+      </w:pPr>
+      <w:rPr>
+        <w:rFonts w:ascii="Wingdings" w:hAnsi="Wingdings" w:hint="default"/>
+        <w:sz w:val="20"/>
+      </w:rPr>
+    </w:lvl>
+  </w:abstractNum>
+  <w:abstractNum w:abstractNumId="3" w15:restartNumberingAfterBreak="0">
+    <w:nsid w:val="70E8360E"/>
+    <w:multiLevelType w:val="hybridMultilevel"/>
+    <w:tmpl w:val="991AEB90"/>
+    <w:lvl w:ilvl="0" w:tplc="ADE85238">
+      <w:start w:val="1"/>
+      <w:numFmt w:val="decimal"/>
+      <w:lvlText w:val="%1"/>
+      <w:lvlJc w:val="left"/>
+      <w:pPr>
+        <w:ind w:left="1069" w:hanging="360"/>
+      </w:pPr>
+      <w:rPr>
+        <w:rFonts w:hint="default"/>
+      </w:rPr>
+    </w:lvl>
+    <w:lvl w:ilvl="1" w:tplc="0C000019" w:tentative="1">
+      <w:start w:val="1"/>
+      <w:numFmt w:val="lowerLetter"/>
+      <w:lvlText w:val="%2."/>
+      <w:lvlJc w:val="left"/>
+      <w:pPr>
+        <w:ind w:left="1789" w:hanging="360"/>
+      </w:pPr>
+    </w:lvl>
+    <w:lvl w:ilvl="2" w:tplc="0C00001B" w:tentative="1">
+      <w:start w:val="1"/>
+      <w:numFmt w:val="lowerRoman"/>
+      <w:lvlText w:val="%3."/>
+      <w:lvlJc w:val="right"/>
+      <w:pPr>
+        <w:ind w:left="2509" w:hanging="180"/>
+      </w:pPr>
+    </w:lvl>
+    <w:lvl w:ilvl="3" w:tplc="0C00000F" w:tentative="1">
+      <w:start w:val="1"/>
+      <w:numFmt w:val="decimal"/>
+      <w:lvlText w:val="%4."/>
+      <w:lvlJc w:val="left"/>
+      <w:pPr>
+        <w:ind w:left="3229" w:hanging="360"/>
+      </w:pPr>
+    </w:lvl>
+    <w:lvl w:ilvl="4" w:tplc="0C000019" w:tentative="1">
+      <w:start w:val="1"/>
+      <w:numFmt w:val="lowerLetter"/>
+      <w:lvlText w:val="%5."/>
+      <w:lvlJc w:val="left"/>
+      <w:pPr>
+        <w:ind w:left="3949" w:hanging="360"/>
+      </w:pPr>
+    </w:lvl>
+    <w:lvl w:ilvl="5" w:tplc="0C00001B" w:tentative="1">
+      <w:start w:val="1"/>
+      <w:numFmt w:val="lowerRoman"/>
+      <w:lvlText w:val="%6."/>
+      <w:lvlJc w:val="right"/>
+      <w:pPr>
+        <w:ind w:left="4669" w:hanging="180"/>
+      </w:pPr>
+    </w:lvl>
+    <w:lvl w:ilvl="6" w:tplc="0C00000F" w:tentative="1">
+      <w:start w:val="1"/>
+      <w:numFmt w:val="decimal"/>
+      <w:lvlText w:val="%7."/>
+      <w:lvlJc w:val="left"/>
+      <w:pPr>
+        <w:ind w:left="5389" w:hanging="360"/>
+      </w:pPr>
+    </w:lvl>
+    <w:lvl w:ilvl="7" w:tplc="0C000019" w:tentative="1">
+      <w:start w:val="1"/>
+      <w:numFmt w:val="lowerLetter"/>
+      <w:lvlText w:val="%8."/>
+      <w:lvlJc w:val="left"/>
+      <w:pPr>
+        <w:ind w:left="6109" w:hanging="360"/>
+      </w:pPr>
+    </w:lvl>
+    <w:lvl w:ilvl="8" w:tplc="0C00001B" w:tentative="1">
+      <w:start w:val="1"/>
+      <w:numFmt w:val="lowerRoman"/>
+      <w:lvlText w:val="%9."/>
+      <w:lvlJc w:val="right"/>
+      <w:pPr>
+        <w:ind w:left="6829" w:hanging="180"/>
+      </w:pPr>
+    </w:lvl>
+  </w:abstractNum>
+  <w:abstractNum w:abstractNumId="4" w15:restartNumberingAfterBreak="0">
+    <w:nsid w:val="7FBC2621"/>
+    <w:multiLevelType w:val="hybridMultilevel"/>
+    <w:tmpl w:val="36FE0D08"/>
+    <w:lvl w:ilvl="0" w:tplc="C50E4C9A">
+      <w:start w:val="1"/>
+      <w:numFmt w:val="decimal"/>
+      <w:lvlText w:val="%1."/>
+      <w:lvlJc w:val="left"/>
+      <w:pPr>
+        <w:ind w:left="1069" w:hanging="360"/>
+      </w:pPr>
+      <w:rPr>
+        <w:rFonts w:hint="default"/>
+      </w:rPr>
+    </w:lvl>
+    <w:lvl w:ilvl="1" w:tplc="0C000019" w:tentative="1">
+      <w:start w:val="1"/>
+      <w:numFmt w:val="lowerLetter"/>
+      <w:lvlText w:val="%2."/>
+      <w:lvlJc w:val="left"/>
+      <w:pPr>
+        <w:ind w:left="1789" w:hanging="360"/>
+      </w:pPr>
+    </w:lvl>
+    <w:lvl w:ilvl="2" w:tplc="0C00001B" w:tentative="1">
+      <w:start w:val="1"/>
+      <w:numFmt w:val="lowerRoman"/>
+      <w:lvlText w:val="%3."/>
+      <w:lvlJc w:val="right"/>
+      <w:pPr>
+        <w:ind w:left="2509" w:hanging="180"/>
+      </w:pPr>
+    </w:lvl>
+    <w:lvl w:ilvl="3" w:tplc="0C00000F" w:tentative="1">
+      <w:start w:val="1"/>
+      <w:numFmt w:val="decimal"/>
+      <w:lvlText w:val="%4."/>
+      <w:lvlJc w:val="left"/>
+      <w:pPr>
+        <w:ind w:left="3229" w:hanging="360"/>
+      </w:pPr>
+    </w:lvl>
+    <w:lvl w:ilvl="4" w:tplc="0C000019" w:tentative="1">
+      <w:start w:val="1"/>
+      <w:numFmt w:val="lowerLetter"/>
+      <w:lvlText w:val="%5."/>
+      <w:lvlJc w:val="left"/>
+      <w:pPr>
+        <w:ind w:left="3949" w:hanging="360"/>
+      </w:pPr>
+    </w:lvl>
+    <w:lvl w:ilvl="5" w:tplc="0C00001B" w:tentative="1">
+      <w:start w:val="1"/>
+      <w:numFmt w:val="lowerRoman"/>
+      <w:lvlText w:val="%6."/>
+      <w:lvlJc w:val="right"/>
+      <w:pPr>
+        <w:ind w:left="4669" w:hanging="180"/>
+      </w:pPr>
+    </w:lvl>
+    <w:lvl w:ilvl="6" w:tplc="0C00000F" w:tentative="1">
+      <w:start w:val="1"/>
+      <w:numFmt w:val="decimal"/>
+      <w:lvlText w:val="%7."/>
+      <w:lvlJc w:val="left"/>
+      <w:pPr>
+        <w:ind w:left="5389" w:hanging="360"/>
+      </w:pPr>
+    </w:lvl>
+    <w:lvl w:ilvl="7" w:tplc="0C000019" w:tentative="1">
+      <w:start w:val="1"/>
+      <w:numFmt w:val="lowerLetter"/>
+      <w:lvlText w:val="%8."/>
+      <w:lvlJc w:val="left"/>
+      <w:pPr>
+        <w:ind w:left="6109" w:hanging="360"/>
+      </w:pPr>
+    </w:lvl>
+    <w:lvl w:ilvl="8" w:tplc="0C00001B" w:tentative="1">
+      <w:start w:val="1"/>
+      <w:numFmt w:val="lowerRoman"/>
+      <w:lvlText w:val="%9."/>
+      <w:lvlJc w:val="right"/>
+      <w:pPr>
+        <w:ind w:left="6829" w:hanging="180"/>
+      </w:pPr>
+    </w:lvl>
+  </w:abstractNum>
+  <w:num w:numId="1" w16cid:durableId="1524784762">
+    <w:abstractNumId w:val="1"/>
+  </w:num>
+  <w:num w:numId="2" w16cid:durableId="1100028560">
+    <w:abstractNumId w:val="2"/>
+  </w:num>
+  <w:num w:numId="3" w16cid:durableId="421876697">
+    <w:abstractNumId w:val="4"/>
+  </w:num>
+  <w:num w:numId="4" w16cid:durableId="2028562073">
+    <w:abstractNumId w:val="0"/>
+  </w:num>
+  <w:num w:numId="5" w16cid:durableId="1407148684">
+    <w:abstractNumId w:val="3"/>
+  </w:num>
+</w:numbering>
 </file>
 
 <file path=word/styles.xml><?xml version="1.0" encoding="utf-8"?>
@@ -11186,11 +12555,11 @@
       <w14:ligatures w14:val="none"/>
     </w:rPr>
   </w:style>
-  <w:style w:type="paragraph" w:styleId="1">
+  <w:style w:type="paragraph" w:styleId="10">
     <w:name w:val="heading 1"/>
     <w:basedOn w:val="a"/>
     <w:next w:val="a"/>
-    <w:link w:val="10"/>
+    <w:link w:val="11"/>
     <w:uiPriority w:val="9"/>
     <w:qFormat/>
     <w:rsid w:val="00E876B1"/>
@@ -11386,7 +12755,6 @@
   <w:style w:type="character" w:default="1" w:styleId="a0">
     <w:name w:val="Default Paragraph Font"/>
     <w:uiPriority w:val="1"/>
-    <w:semiHidden/>
     <w:unhideWhenUsed/>
   </w:style>
   <w:style w:type="table" w:default="1" w:styleId="a1">
@@ -11410,10 +12778,10 @@
     <w:semiHidden/>
     <w:unhideWhenUsed/>
   </w:style>
-  <w:style w:type="character" w:customStyle="1" w:styleId="10">
+  <w:style w:type="character" w:customStyle="1" w:styleId="11">
     <w:name w:val="Заголовок 1 Знак"/>
     <w:basedOn w:val="a0"/>
-    <w:link w:val="1"/>
+    <w:link w:val="10"/>
     <w:uiPriority w:val="9"/>
     <w:rsid w:val="00E876B1"/>
     <w:rPr>
@@ -11817,7 +13185,7 @@
   </w:style>
   <w:style w:type="paragraph" w:customStyle="1" w:styleId="af4">
     <w:name w:val="Структурный элемент"/>
-    <w:basedOn w:val="1"/>
+    <w:basedOn w:val="10"/>
     <w:next w:val="1-"/>
     <w:link w:val="af5"/>
     <w:qFormat/>
@@ -11856,13 +13224,13 @@
       <w14:ligatures w14:val="none"/>
     </w:rPr>
   </w:style>
-  <w:style w:type="paragraph" w:customStyle="1" w:styleId="11">
+  <w:style w:type="paragraph" w:customStyle="1" w:styleId="12">
     <w:name w:val="ЗаголовокУр1"/>
-    <w:basedOn w:val="1"/>
+    <w:basedOn w:val="10"/>
     <w:next w:val="1-"/>
-    <w:link w:val="12"/>
+    <w:link w:val="13"/>
     <w:qFormat/>
-    <w:rsid w:val="007D2429"/>
+    <w:rsid w:val="00473906"/>
     <w:pPr>
       <w:widowControl/>
       <w:autoSpaceDE/>
@@ -11878,11 +13246,11 @@
       <w:sz w:val="28"/>
     </w:rPr>
   </w:style>
-  <w:style w:type="character" w:customStyle="1" w:styleId="12">
+  <w:style w:type="character" w:customStyle="1" w:styleId="13">
     <w:name w:val="ЗаголовокУр1 Знак"/>
     <w:basedOn w:val="a0"/>
-    <w:link w:val="11"/>
-    <w:rsid w:val="007D2429"/>
+    <w:link w:val="12"/>
+    <w:rsid w:val="00473906"/>
     <w:rPr>
       <w:rFonts w:ascii="Times New Roman" w:eastAsiaTheme="majorEastAsia" w:hAnsi="Times New Roman" w:cstheme="majorBidi"/>
       <w:b/>
@@ -11899,7 +13267,7 @@
     <w:next w:val="1-"/>
     <w:link w:val="24"/>
     <w:qFormat/>
-    <w:rsid w:val="007D2429"/>
+    <w:rsid w:val="00473906"/>
     <w:pPr>
       <w:widowControl/>
       <w:autoSpaceDE/>
@@ -11919,7 +13287,7 @@
     <w:name w:val="ЗаголовокУр2 Знак"/>
     <w:basedOn w:val="a0"/>
     <w:link w:val="23"/>
-    <w:rsid w:val="007D2429"/>
+    <w:rsid w:val="00473906"/>
     <w:rPr>
       <w:rFonts w:ascii="Times New Roman" w:eastAsiaTheme="majorEastAsia" w:hAnsi="Times New Roman" w:cstheme="majorBidi"/>
       <w:b/>
@@ -11936,7 +13304,7 @@
     <w:next w:val="1-"/>
     <w:link w:val="32"/>
     <w:qFormat/>
-    <w:rsid w:val="007D2429"/>
+    <w:rsid w:val="00473906"/>
     <w:pPr>
       <w:widowControl/>
       <w:autoSpaceDE/>
@@ -11954,7 +13322,7 @@
     <w:name w:val="ЗаголовокУр3 Знак"/>
     <w:basedOn w:val="a0"/>
     <w:link w:val="31"/>
-    <w:rsid w:val="007D2429"/>
+    <w:rsid w:val="00473906"/>
     <w:rPr>
       <w:rFonts w:ascii="Times New Roman" w:eastAsiaTheme="majorEastAsia" w:hAnsi="Times New Roman" w:cstheme="majorBidi"/>
       <w:b/>
@@ -11967,7 +13335,7 @@
   </w:style>
   <w:style w:type="paragraph" w:styleId="af6">
     <w:name w:val="TOC Heading"/>
-    <w:basedOn w:val="1"/>
+    <w:basedOn w:val="10"/>
     <w:next w:val="a"/>
     <w:uiPriority w:val="39"/>
     <w:unhideWhenUsed/>
@@ -11987,7 +13355,7 @@
       <w:lang w:val="ru-BY" w:eastAsia="ru-BY"/>
     </w:rPr>
   </w:style>
-  <w:style w:type="paragraph" w:styleId="13">
+  <w:style w:type="paragraph" w:styleId="14">
     <w:name w:val="toc 1"/>
     <w:basedOn w:val="a"/>
     <w:next w:val="a"/>
@@ -12044,10 +13412,11 @@
     <w:basedOn w:val="a"/>
     <w:link w:val="1-0"/>
     <w:qFormat/>
-    <w:rsid w:val="004B483D"/>
+    <w:rsid w:val="00DA7027"/>
     <w:pPr>
       <w:keepNext/>
       <w:keepLines/>
+      <w:widowControl/>
       <w:suppressAutoHyphens w:val="0"/>
       <w:spacing w:line="360" w:lineRule="auto"/>
       <w:ind w:firstLine="709"/>
@@ -12062,13 +13431,65 @@
     <w:name w:val="А1-Обч Знак"/>
     <w:basedOn w:val="a0"/>
     <w:link w:val="1-"/>
-    <w:rsid w:val="004B483D"/>
+    <w:rsid w:val="00DA7027"/>
     <w:rPr>
       <w:rFonts w:ascii="Times New Roman" w:eastAsia="Times New Roman" w:hAnsi="Times New Roman" w:cs="Times New Roman"/>
       <w:kern w:val="0"/>
       <w:szCs w:val="20"/>
       <w:lang w:val="en-US" w:eastAsia="ru-RU"/>
       <w14:ligatures w14:val="none"/>
+    </w:rPr>
+  </w:style>
+  <w:style w:type="character" w:styleId="af8">
+    <w:name w:val="Unresolved Mention"/>
+    <w:basedOn w:val="a0"/>
+    <w:uiPriority w:val="99"/>
+    <w:semiHidden/>
+    <w:unhideWhenUsed/>
+    <w:rsid w:val="00AB7F47"/>
+    <w:rPr>
+      <w:color w:val="605E5C"/>
+      <w:shd w:val="clear" w:color="auto" w:fill="E1DFDD"/>
+    </w:rPr>
+  </w:style>
+  <w:style w:type="paragraph" w:customStyle="1" w:styleId="1">
+    <w:name w:val="Список1"/>
+    <w:basedOn w:val="1-"/>
+    <w:link w:val="15"/>
+    <w:qFormat/>
+    <w:rsid w:val="00DA5032"/>
+    <w:pPr>
+      <w:numPr>
+        <w:numId w:val="2"/>
+      </w:numPr>
+    </w:pPr>
+    <w:rPr>
+      <w:lang w:val="ru-BY"/>
+    </w:rPr>
+  </w:style>
+  <w:style w:type="character" w:customStyle="1" w:styleId="15">
+    <w:name w:val="Список1 Знак"/>
+    <w:basedOn w:val="1-0"/>
+    <w:link w:val="1"/>
+    <w:rsid w:val="00DA5032"/>
+    <w:rPr>
+      <w:rFonts w:ascii="Times New Roman" w:eastAsia="Times New Roman" w:hAnsi="Times New Roman" w:cs="Times New Roman"/>
+      <w:kern w:val="0"/>
+      <w:szCs w:val="20"/>
+      <w:lang w:val="en-US" w:eastAsia="ru-RU"/>
+      <w14:ligatures w14:val="none"/>
+    </w:rPr>
+  </w:style>
+  <w:style w:type="character" w:styleId="af9">
+    <w:name w:val="FollowedHyperlink"/>
+    <w:basedOn w:val="a0"/>
+    <w:uiPriority w:val="99"/>
+    <w:semiHidden/>
+    <w:unhideWhenUsed/>
+    <w:rsid w:val="00EB04B5"/>
+    <w:rPr>
+      <w:color w:val="96607D" w:themeColor="followedHyperlink"/>
+      <w:u w:val="single"/>
     </w:rPr>
   </w:style>
 </w:styles>

</xml_diff>

<commit_message>
Changes to be committed: 	modified:   DIPLOM.docx sectin 2 (alpha) 	modified:   Diagrams/IDEF0-VacTrack.vsdx
</commit_message>
<xml_diff>
--- a/Documentation/DIPLOM.docx
+++ b/Documentation/DIPLOM.docx
@@ -2626,7 +2626,7 @@
                 <w:sz w:val="24"/>
                 <w:szCs w:val="24"/>
               </w:rPr>
-              <w:t>11</w:t>
+              <w:t>13</w:t>
             </w:r>
             <w:r>
               <w:rPr>
@@ -2717,7 +2717,7 @@
                 <w:sz w:val="24"/>
                 <w:szCs w:val="24"/>
               </w:rPr>
-              <w:t>11</w:t>
+              <w:t>13</w:t>
             </w:r>
             <w:r>
               <w:rPr>
@@ -2805,7 +2805,7 @@
                 <w:sz w:val="24"/>
                 <w:szCs w:val="24"/>
               </w:rPr>
-              <w:t>11</w:t>
+              <w:t>16</w:t>
             </w:r>
             <w:r>
               <w:rPr>
@@ -2893,7 +2893,7 @@
                 <w:sz w:val="24"/>
                 <w:szCs w:val="24"/>
               </w:rPr>
-              <w:t>11</w:t>
+              <w:t>16</w:t>
             </w:r>
             <w:r>
               <w:rPr>
@@ -2981,7 +2981,7 @@
                 <w:sz w:val="24"/>
                 <w:szCs w:val="24"/>
               </w:rPr>
-              <w:t>11</w:t>
+              <w:t>16</w:t>
             </w:r>
             <w:r>
               <w:rPr>
@@ -3072,7 +3072,7 @@
                 <w:sz w:val="24"/>
                 <w:szCs w:val="24"/>
               </w:rPr>
-              <w:t>12</w:t>
+              <w:t>17</w:t>
             </w:r>
             <w:r>
               <w:rPr>
@@ -3160,7 +3160,7 @@
                 <w:sz w:val="24"/>
                 <w:szCs w:val="24"/>
               </w:rPr>
-              <w:t>12</w:t>
+              <w:t>17</w:t>
             </w:r>
             <w:r>
               <w:rPr>
@@ -3248,7 +3248,7 @@
                 <w:sz w:val="24"/>
                 <w:szCs w:val="24"/>
               </w:rPr>
-              <w:t>12</w:t>
+              <w:t>17</w:t>
             </w:r>
             <w:r>
               <w:rPr>
@@ -3336,7 +3336,7 @@
                 <w:sz w:val="24"/>
                 <w:szCs w:val="24"/>
               </w:rPr>
-              <w:t>12</w:t>
+              <w:t>17</w:t>
             </w:r>
             <w:r>
               <w:rPr>
@@ -3424,7 +3424,7 @@
                 <w:sz w:val="24"/>
                 <w:szCs w:val="24"/>
               </w:rPr>
-              <w:t>12</w:t>
+              <w:t>17</w:t>
             </w:r>
             <w:r>
               <w:rPr>
@@ -3512,7 +3512,7 @@
                 <w:sz w:val="24"/>
                 <w:szCs w:val="24"/>
               </w:rPr>
-              <w:t>12</w:t>
+              <w:t>17</w:t>
             </w:r>
             <w:r>
               <w:rPr>
@@ -3603,7 +3603,7 @@
                 <w:sz w:val="24"/>
                 <w:szCs w:val="24"/>
               </w:rPr>
-              <w:t>13</w:t>
+              <w:t>18</w:t>
             </w:r>
             <w:r>
               <w:rPr>
@@ -3694,7 +3694,7 @@
                 <w:sz w:val="24"/>
                 <w:szCs w:val="24"/>
               </w:rPr>
-              <w:t>14</w:t>
+              <w:t>19</w:t>
             </w:r>
             <w:r>
               <w:rPr>
@@ -3782,7 +3782,7 @@
                 <w:sz w:val="24"/>
                 <w:szCs w:val="24"/>
               </w:rPr>
-              <w:t>14</w:t>
+              <w:t>19</w:t>
             </w:r>
             <w:r>
               <w:rPr>
@@ -3870,7 +3870,7 @@
                 <w:sz w:val="24"/>
                 <w:szCs w:val="24"/>
               </w:rPr>
-              <w:t>14</w:t>
+              <w:t>19</w:t>
             </w:r>
             <w:r>
               <w:rPr>
@@ -3958,7 +3958,7 @@
                 <w:sz w:val="24"/>
                 <w:szCs w:val="24"/>
               </w:rPr>
-              <w:t>15</w:t>
+              <w:t>20</w:t>
             </w:r>
             <w:r>
               <w:rPr>
@@ -4046,7 +4046,7 @@
                 <w:sz w:val="24"/>
                 <w:szCs w:val="24"/>
               </w:rPr>
-              <w:t>21</w:t>
+              <w:t>26</w:t>
             </w:r>
             <w:r>
               <w:rPr>
@@ -4135,7 +4135,7 @@
                 <w:sz w:val="24"/>
                 <w:szCs w:val="24"/>
               </w:rPr>
-              <w:t>21</w:t>
+              <w:t>27</w:t>
             </w:r>
             <w:r>
               <w:rPr>
@@ -4227,7 +4227,7 @@
                 <w:sz w:val="24"/>
                 <w:szCs w:val="24"/>
               </w:rPr>
-              <w:t>22</w:t>
+              <w:t>29</w:t>
             </w:r>
             <w:r>
               <w:rPr>
@@ -4310,7 +4310,7 @@
                 <w:sz w:val="24"/>
                 <w:szCs w:val="24"/>
               </w:rPr>
-              <w:t>23</w:t>
+              <w:t>30</w:t>
             </w:r>
             <w:r>
               <w:rPr>
@@ -5938,6 +5938,160 @@
     </w:p>
     <w:p>
       <w:pPr>
+        <w:pStyle w:val="1-"/>
+        <w:rPr>
+          <w:lang w:val="ru-BY"/>
+        </w:rPr>
+      </w:pPr>
+      <w:r>
+        <w:rPr>
+          <w:lang w:val="ru-BY"/>
+        </w:rPr>
+        <w:t>При выборе системы управления базами данных в первую очередь следует учитывать возможные трудности при её освоении, простоту внедрения и использования, особенности работы в соответствующей среде, качество технической документации и уровень технической поддержки.</w:t>
+      </w:r>
+    </w:p>
+    <w:p>
+      <w:pPr>
+        <w:pStyle w:val="1-"/>
+        <w:rPr>
+          <w:lang w:val="ru-RU"/>
+        </w:rPr>
+      </w:pPr>
+      <w:r>
+        <w:rPr>
+          <w:lang w:val="ru-RU"/>
+        </w:rPr>
+        <w:t>Модель данных – это совокупность структур данных и операций их обработки. С помощью модели данных могут быть представлены информационные объекты и взаимосвязи между ними. Модель данных – это абстрактное, самодостаточное, логическое определение объектов, операторов и прочих элементов, в совокупности составляющих абстрактную машину доступа к данным, с которой взаимодействует пользователь. [</w:t>
+      </w:r>
+      <w:r>
+        <w:rPr>
+          <w:lang w:val="ru-RU"/>
+        </w:rPr>
+        <w:t>6</w:t>
+      </w:r>
+      <w:r>
+        <w:rPr>
+          <w:lang w:val="ru-RU"/>
+        </w:rPr>
+        <w:t>]</w:t>
+      </w:r>
+    </w:p>
+    <w:p>
+      <w:pPr>
+        <w:pStyle w:val="1-"/>
+        <w:rPr>
+          <w:lang w:val="ru-BY"/>
+        </w:rPr>
+      </w:pPr>
+      <w:r>
+        <w:rPr>
+          <w:lang w:val="ru-BY"/>
+        </w:rPr>
+        <w:t>Наиболее распространённой моделью базы данных считается реляционная модель, в основе которой лежит табличный формат представления данных.</w:t>
+      </w:r>
+    </w:p>
+    <w:p>
+      <w:pPr>
+        <w:pStyle w:val="1-"/>
+        <w:rPr>
+          <w:lang w:val="ru-BY"/>
+        </w:rPr>
+      </w:pPr>
+      <w:r>
+        <w:rPr>
+          <w:lang w:val="ru-BY"/>
+        </w:rPr>
+        <w:t>Согласно принятому стандарту, в классической теории баз данных модель данных представляет собой формальную систему описания и обработки информации в СУБД, охватывающую как минимум три ключевых аспекта:</w:t>
+      </w:r>
+    </w:p>
+    <w:p>
+      <w:pPr>
+        <w:pStyle w:val="1"/>
+      </w:pPr>
+      <w:r>
+        <w:t>аспект структуры: методы описания типов и логических структур в базе данных;</w:t>
+      </w:r>
+    </w:p>
+    <w:p>
+      <w:pPr>
+        <w:pStyle w:val="1"/>
+      </w:pPr>
+      <w:r>
+        <w:t>аспект манипуляции: методы манипулирования данными;</w:t>
+      </w:r>
+    </w:p>
+    <w:p>
+      <w:pPr>
+        <w:pStyle w:val="1"/>
+      </w:pPr>
+      <w:r>
+        <w:t>аспект целостности: методы описания и поддержки целостности базы данных.</w:t>
+      </w:r>
+    </w:p>
+    <w:p>
+      <w:pPr>
+        <w:pStyle w:val="1-"/>
+        <w:rPr>
+          <w:lang w:val="ru-RU"/>
+        </w:rPr>
+      </w:pPr>
+      <w:r>
+        <w:rPr>
+          <w:lang w:val="ru-RU"/>
+        </w:rPr>
+        <w:t xml:space="preserve">При разработке </w:t>
+      </w:r>
+      <w:r>
+        <w:rPr>
+          <w:lang w:val="ru-RU"/>
+        </w:rPr>
+        <w:t>п</w:t>
+      </w:r>
+      <w:r>
+        <w:rPr>
+          <w:lang w:val="ru-RU"/>
+        </w:rPr>
+        <w:t>рограммно</w:t>
+      </w:r>
+      <w:r>
+        <w:rPr>
+          <w:lang w:val="ru-RU"/>
+        </w:rPr>
+        <w:t>го</w:t>
+      </w:r>
+      <w:r>
+        <w:rPr>
+          <w:lang w:val="ru-RU"/>
+        </w:rPr>
+        <w:t xml:space="preserve"> средств</w:t>
+      </w:r>
+      <w:r>
+        <w:rPr>
+          <w:lang w:val="ru-RU"/>
+        </w:rPr>
+        <w:t>а</w:t>
+      </w:r>
+      <w:r>
+        <w:rPr>
+          <w:lang w:val="ru-RU"/>
+        </w:rPr>
+        <w:t xml:space="preserve"> «Учёт выпуска и реализации продукции в ООО «Вактайм» г. Сморгонь»</w:t>
+      </w:r>
+      <w:r>
+        <w:rPr>
+          <w:lang w:val="ru-RU"/>
+        </w:rPr>
+        <w:t xml:space="preserve"> </w:t>
+      </w:r>
+      <w:r>
+        <w:rPr>
+          <w:lang w:val="ru-RU"/>
+        </w:rPr>
+        <w:t>использована реляционная модель данных.</w:t>
+      </w:r>
+    </w:p>
+    <w:p>
+      <w:pPr>
         <w:pStyle w:val="31"/>
       </w:pPr>
       <w:bookmarkStart w:id="10" w:name="_Toc197343612"/>
@@ -5948,6 +6102,310 @@
     </w:p>
     <w:p>
       <w:pPr>
+        <w:pStyle w:val="1-"/>
+        <w:rPr>
+          <w:lang w:val="ru-RU"/>
+        </w:rPr>
+      </w:pPr>
+      <w:r>
+        <w:rPr>
+          <w:lang w:val="ru-RU"/>
+        </w:rPr>
+        <w:t>Входная информация – это данные, которые вводятся в систему или программу для обработки и использования в дальнейшем. Она представляет собой информацию, которая поступает из внешней среды в систему. [</w:t>
+      </w:r>
+      <w:r>
+        <w:rPr>
+          <w:lang w:val="ru-RU"/>
+        </w:rPr>
+        <w:t>6</w:t>
+      </w:r>
+      <w:r>
+        <w:rPr>
+          <w:lang w:val="ru-RU"/>
+        </w:rPr>
+        <w:t>]</w:t>
+      </w:r>
+    </w:p>
+    <w:p>
+      <w:pPr>
+        <w:pStyle w:val="1-"/>
+        <w:rPr>
+          <w:lang w:val="ru-RU"/>
+        </w:rPr>
+      </w:pPr>
+      <w:r>
+        <w:rPr>
+          <w:lang w:val="ru-RU"/>
+        </w:rPr>
+        <w:t>Во входную информацию программного средства входят данные о материалах, контрагентах, сотрудниках и изделиях. Она представлена в текстовом формате, что позволяет однозначно интерпретировать значения и удобно их обрабатывать.</w:t>
+      </w:r>
+    </w:p>
+    <w:p>
+      <w:pPr>
+        <w:pStyle w:val="1-"/>
+        <w:rPr>
+          <w:lang w:val="ru-RU"/>
+        </w:rPr>
+      </w:pPr>
+      <w:r>
+        <w:rPr>
+          <w:lang w:val="ru-RU"/>
+        </w:rPr>
+        <w:t>Объём информации может варьироваться от отдельных записей до большого количества сведений, что влияет на скорость обработки данных и использование ресурсов системы.</w:t>
+      </w:r>
+    </w:p>
+    <w:p>
+      <w:pPr>
+        <w:pStyle w:val="1-"/>
+        <w:rPr>
+          <w:lang w:val="ru-RU"/>
+        </w:rPr>
+      </w:pPr>
+      <w:r>
+        <w:rPr>
+          <w:lang w:val="ru-RU"/>
+        </w:rPr>
+        <w:t>Информация поступает от пользователей, заполняющих справочники и документы вручную. Источником также выступают внутренние базы предприятия.</w:t>
+      </w:r>
+    </w:p>
+    <w:p>
+      <w:pPr>
+        <w:pStyle w:val="1-"/>
+        <w:widowControl/>
+        <w:rPr>
+          <w:lang w:val="ru-RU"/>
+        </w:rPr>
+      </w:pPr>
+      <w:r>
+        <w:rPr>
+          <w:lang w:val="ru-RU"/>
+        </w:rPr>
+        <w:lastRenderedPageBreak/>
+        <w:t>Качество данных играет важную роль: сведения должны быть точными, актуальными и полными. Ошибки или пробелы в данных могут привести к сбоям в расчётах и искажению отчётов.</w:t>
+      </w:r>
+    </w:p>
+    <w:p>
+      <w:pPr>
+        <w:pStyle w:val="1-"/>
+        <w:rPr>
+          <w:lang w:val="ru-RU"/>
+        </w:rPr>
+      </w:pPr>
+      <w:r>
+        <w:rPr>
+          <w:lang w:val="ru-RU"/>
+        </w:rPr>
+        <w:t>Каждая запись может содержать дату и время создания или изменения. Временные метки позволяют сортировать данные и отслеживать историю изменений.</w:t>
+      </w:r>
+    </w:p>
+    <w:p>
+      <w:pPr>
+        <w:pStyle w:val="1-"/>
+        <w:rPr>
+          <w:lang w:val="ru-RU"/>
+        </w:rPr>
+      </w:pPr>
+      <w:r>
+        <w:rPr>
+          <w:lang w:val="ru-RU"/>
+        </w:rPr>
+        <w:t xml:space="preserve">Входной информацией в </w:t>
+      </w:r>
+      <w:r>
+        <w:rPr>
+          <w:lang w:val="ru-RU"/>
+        </w:rPr>
+        <w:t>п</w:t>
+      </w:r>
+      <w:r>
+        <w:rPr>
+          <w:lang w:val="ru-RU"/>
+        </w:rPr>
+        <w:t>рограммно</w:t>
+      </w:r>
+      <w:r>
+        <w:rPr>
+          <w:lang w:val="ru-RU"/>
+        </w:rPr>
+        <w:t>м</w:t>
+      </w:r>
+      <w:r>
+        <w:rPr>
+          <w:lang w:val="ru-RU"/>
+        </w:rPr>
+        <w:t xml:space="preserve"> средств</w:t>
+      </w:r>
+      <w:r>
+        <w:rPr>
+          <w:lang w:val="ru-RU"/>
+        </w:rPr>
+        <w:t>е</w:t>
+      </w:r>
+      <w:r>
+        <w:rPr>
+          <w:lang w:val="ru-RU"/>
+        </w:rPr>
+        <w:t xml:space="preserve"> «Учёт выпуска и реализации продукции в ООО «Вактайм» г. Сморгонь»</w:t>
+      </w:r>
+      <w:r>
+        <w:rPr>
+          <w:lang w:val="ru-RU"/>
+        </w:rPr>
+        <w:t xml:space="preserve"> </w:t>
+      </w:r>
+      <w:r>
+        <w:rPr>
+          <w:lang w:val="ru-RU"/>
+        </w:rPr>
+        <w:t>является:</w:t>
+      </w:r>
+    </w:p>
+    <w:p>
+      <w:pPr>
+        <w:pStyle w:val="1"/>
+      </w:pPr>
+      <w:r>
+        <w:t>информация о материалах и комплектующих, включающая наименование и цену, что необходимо для расчёта себестоимости и ведения производственного учёта;</w:t>
+      </w:r>
+    </w:p>
+    <w:p>
+      <w:pPr>
+        <w:pStyle w:val="1"/>
+      </w:pPr>
+      <w:r>
+        <w:t>информация о контрагентах, содержащая наименование, адрес, номер телефона, расчётный счёт, а также идентификационные коды (ОКЮЛП, ОКПО, ОКЕД, УНП), используемая при оформлении документов и взаимодействии с партнёрами;</w:t>
+      </w:r>
+    </w:p>
+    <w:p>
+      <w:pPr>
+        <w:pStyle w:val="1"/>
+      </w:pPr>
+      <w:r>
+        <w:t>информация о сотрудниках, включающая ФИО, дату рождения, номер телефона, адрес проживания и банковские реквизиты, применяемая для кадрового учёта и расчёта заработной платы;</w:t>
+      </w:r>
+    </w:p>
+    <w:p>
+      <w:pPr>
+        <w:pStyle w:val="1"/>
+      </w:pPr>
+      <w:r>
+        <w:t>информация об изделиях, содержащая наименование и перечень материалов, необходимых для производства, используемая при формировании заказов и планировании выпуска продукции.</w:t>
+      </w:r>
+    </w:p>
+    <w:p>
+      <w:pPr>
+        <w:pStyle w:val="1-"/>
+        <w:rPr>
+          <w:lang w:val="ru-RU"/>
+        </w:rPr>
+      </w:pPr>
+      <w:r>
+        <w:rPr>
+          <w:lang w:val="ru-RU"/>
+        </w:rPr>
+        <w:t>Выходная информация – информация, которая возникает после обработки пользователем входной информации. [</w:t>
+      </w:r>
+      <w:r>
+        <w:rPr>
+          <w:lang w:val="ru-RU"/>
+        </w:rPr>
+        <w:t>6</w:t>
+      </w:r>
+      <w:r>
+        <w:rPr>
+          <w:lang w:val="ru-RU"/>
+        </w:rPr>
+        <w:t>]</w:t>
+      </w:r>
+    </w:p>
+    <w:p>
+      <w:pPr>
+        <w:pStyle w:val="1-"/>
+        <w:rPr>
+          <w:lang w:val="ru-RU"/>
+        </w:rPr>
+      </w:pPr>
+      <w:r>
+        <w:rPr>
+          <w:lang w:val="ru-RU"/>
+        </w:rPr>
+        <w:t>Выходной информацией, формируемой программным средством «Учёт выпуска и реализации продукции в ООО «Вактайм» г. Сморгонь», являются:</w:t>
+      </w:r>
+    </w:p>
+    <w:p>
+      <w:pPr>
+        <w:pStyle w:val="1"/>
+      </w:pPr>
+      <w:r>
+        <w:t>отчёт по использованию материалов на изделия, содержащий сведения о фактическом расходе сырья и комплектующих при производстве;</w:t>
+      </w:r>
+    </w:p>
+    <w:p>
+      <w:pPr>
+        <w:pStyle w:val="1"/>
+      </w:pPr>
+      <w:r>
+        <w:t>отчёт по остаткам материалов и комплектующих, отражающий текущие запасы на складе для контроля обеспеченности производства;</w:t>
+      </w:r>
+    </w:p>
+    <w:p>
+      <w:pPr>
+        <w:pStyle w:val="1"/>
+      </w:pPr>
+      <w:r>
+        <w:t>отчёт по договорам с контрагентами, включающий информацию о действующих соглашениях, сроках, условиях и задействованных партнёрах;</w:t>
+      </w:r>
+    </w:p>
+    <w:p>
+      <w:pPr>
+        <w:pStyle w:val="1"/>
+      </w:pPr>
+      <w:r>
+        <w:t>отчёт по реализации продукции, отображающий данные о произведённых и отгруженных изделиях с указанием объёмов и контрагентов;</w:t>
+      </w:r>
+    </w:p>
+    <w:p>
+      <w:pPr>
+        <w:pStyle w:val="1"/>
+      </w:pPr>
+      <w:r>
+        <w:t>лист закупок, содержащий перечень необходимых к приобретению материалов и их объёмы с учётом текущих потребностей;</w:t>
+      </w:r>
+    </w:p>
+    <w:p>
+      <w:pPr>
+        <w:pStyle w:val="1"/>
+        <w:rPr>
+          <w:lang w:val="ru-RU"/>
+        </w:rPr>
+      </w:pPr>
+      <w:r>
+        <w:t>статистика продаж, предоставляющая обобщённые данные по объёмам реализации за выбранный период.</w:t>
+      </w:r>
+    </w:p>
+    <w:p>
+      <w:pPr>
+        <w:pStyle w:val="1-"/>
+        <w:rPr>
+          <w:lang w:val="ru-RU"/>
+        </w:rPr>
+      </w:pPr>
+      <w:r>
+        <w:rPr>
+          <w:lang w:val="ru-RU"/>
+        </w:rPr>
+        <w:t xml:space="preserve">Взаимодействие входной и выходной информации состоит в том, что система </w:t>
+      </w:r>
+      <w:r>
+        <w:rPr>
+          <w:lang w:val="ru-RU"/>
+        </w:rPr>
+        <w:lastRenderedPageBreak/>
+        <w:t>обрабатывает поступающие данные и на их основе формирует результат в виде выходной информации.</w:t>
+      </w:r>
+    </w:p>
+    <w:p>
+      <w:pPr>
         <w:pStyle w:val="31"/>
       </w:pPr>
       <w:bookmarkStart w:id="11" w:name="_Toc197343613"/>
@@ -5958,245 +6416,244 @@
     </w:p>
     <w:p>
       <w:pPr>
-        <w:pStyle w:val="31"/>
+        <w:pStyle w:val="1-"/>
+        <w:rPr>
+          <w:lang w:val="ru-RU"/>
+        </w:rPr>
+      </w:pPr>
+      <w:r>
+        <w:rPr>
+          <w:lang w:val="ru-BY"/>
+        </w:rPr>
+        <w:t>Функциональная модель – это концептуальное изображение системы, которое описывает её функции, процессы и взаимодействия между ними, с целью анализа, понимания и оптимизации работы системы.</w:t>
+      </w:r>
+      <w:r>
+        <w:rPr>
+          <w:lang w:val="ru-RU"/>
+        </w:rPr>
+        <w:t xml:space="preserve"> [</w:t>
+      </w:r>
+      <w:r>
+        <w:rPr>
+          <w:lang w:val="ru-RU"/>
+        </w:rPr>
+        <w:t>6</w:t>
+      </w:r>
+      <w:r>
+        <w:rPr>
+          <w:lang w:val="ru-RU"/>
+        </w:rPr>
+        <w:t>]</w:t>
+      </w:r>
+    </w:p>
+    <w:p>
+      <w:pPr>
+        <w:pStyle w:val="1-"/>
+        <w:rPr>
+          <w:lang w:val="ru-RU"/>
+        </w:rPr>
+      </w:pPr>
+      <w:r>
+        <w:rPr>
+          <w:lang w:val="ru-RU"/>
+        </w:rPr>
+        <w:t>Цель функционального моделирования при разработке программного средства «Учёт выпуска и реализации продукции в ООО «Вактайм» г. Сморгонь» заключается в оптимизации и структурировании всех процессов, связанных с учётом продукции, её выпуска и реализации.</w:t>
+      </w:r>
+    </w:p>
+    <w:p>
+      <w:pPr>
+        <w:pStyle w:val="1-"/>
+        <w:rPr>
+          <w:lang w:val="ru-RU"/>
+        </w:rPr>
+      </w:pPr>
+      <w:r>
+        <w:rPr>
+          <w:lang w:val="ru-RU"/>
+        </w:rPr>
+        <w:t>Функциональное моделирование помогает:</w:t>
+      </w:r>
+    </w:p>
+    <w:p>
+      <w:pPr>
+        <w:pStyle w:val="1"/>
+      </w:pPr>
+      <w:r>
+        <w:t>чётко определить и описать основные функции программы, такие как регистрация данных о материалах, обработка информации о сотрудниках и изделиях;</w:t>
+      </w:r>
+    </w:p>
+    <w:p>
+      <w:pPr>
+        <w:pStyle w:val="1"/>
+      </w:pPr>
+      <w:r>
+        <w:t>обеспечить взаимосвязь между различными функциями, что способствует созданию логичной и удобной структуры интерфейса и процессов, улучшая пользовательский опыт;</w:t>
+      </w:r>
+    </w:p>
+    <w:p>
+      <w:pPr>
+        <w:pStyle w:val="1"/>
+        <w:rPr>
+          <w:lang w:val="ru-RU"/>
+        </w:rPr>
+      </w:pPr>
+      <w:r>
+        <w:t xml:space="preserve">выявить и устранить неэффективности в учётных процессах, что способствует </w:t>
+      </w:r>
+      <w:r>
+        <w:rPr>
+          <w:lang w:val="ru-RU"/>
+        </w:rPr>
+        <w:t>повышению производительности и надёжности системы;</w:t>
+      </w:r>
+    </w:p>
+    <w:p>
+      <w:pPr>
+        <w:pStyle w:val="1"/>
+        <w:rPr>
+          <w:lang w:val="ru-RU"/>
+        </w:rPr>
+      </w:pPr>
+      <w:r>
+        <w:rPr>
+          <w:lang w:val="ru-RU"/>
+        </w:rPr>
+        <w:t>определить требования к ресурсам и управлению для обеспечения качественного выполнения всех функций системы;</w:t>
+      </w:r>
+    </w:p>
+    <w:p>
+      <w:pPr>
+        <w:pStyle w:val="1"/>
+        <w:rPr>
+          <w:lang w:val="ru-RU"/>
+        </w:rPr>
+      </w:pPr>
+      <w:r>
+        <w:rPr>
+          <w:lang w:val="ru-RU"/>
+        </w:rPr>
+        <w:t>о</w:t>
+      </w:r>
+      <w:r>
+        <w:rPr>
+          <w:lang w:val="ru-RU"/>
+        </w:rPr>
+        <w:t>пределить требования к интерфейсу пользователя, что способствует созданию удобного и интуитивно понятного интерфейса, улучшая взаимодействие пользователей с системой</w:t>
+      </w:r>
+      <w:r>
+        <w:rPr>
+          <w:lang w:val="ru-RU"/>
+        </w:rPr>
+        <w:t>;</w:t>
+      </w:r>
+    </w:p>
+    <w:p>
+      <w:pPr>
+        <w:pStyle w:val="1"/>
+        <w:rPr>
+          <w:lang w:val="ru-RU"/>
+        </w:rPr>
+      </w:pPr>
+      <w:r>
+        <w:rPr>
+          <w:lang w:val="ru-RU"/>
+        </w:rPr>
+        <w:t>создать основу для дальнейшего развития и масштабирования программы, обеспечивая её гибкость и способность адаптироваться к изменениям в требованиях.</w:t>
+      </w:r>
+    </w:p>
+    <w:p>
+      <w:pPr>
+        <w:pStyle w:val="1-"/>
+        <w:rPr>
+          <w:lang w:val="ru-RU" w:eastAsia="ru-BY"/>
+        </w:rPr>
       </w:pPr>
       <w:bookmarkStart w:id="12" w:name="_Toc197343614"/>
       <w:r>
-        <w:t>2.1.3 Структура данных</w:t>
-      </w:r>
-      <w:bookmarkEnd w:id="12"/>
-    </w:p>
-    <w:p>
-      <w:pPr>
-        <w:pStyle w:val="23"/>
-      </w:pPr>
-      <w:bookmarkStart w:id="13" w:name="_Toc197343615"/>
-      <w:r>
-        <w:t>2.2 Иерархическая структура и ее характеристика</w:t>
-      </w:r>
-      <w:bookmarkEnd w:id="13"/>
-    </w:p>
-    <w:p>
-      <w:pPr>
-        <w:pStyle w:val="23"/>
-      </w:pPr>
-      <w:bookmarkStart w:id="14" w:name="_Toc197343616"/>
-      <w:r>
-        <w:t>2.3 Проектирование пользовательского интерфейса</w:t>
-      </w:r>
-      <w:bookmarkEnd w:id="14"/>
-    </w:p>
-    <w:p>
-      <w:pPr>
-        <w:pStyle w:val="23"/>
-      </w:pPr>
-      <w:bookmarkStart w:id="15" w:name="_Toc197343617"/>
-      <w:r>
-        <w:t>2.4 Выбор программных и аппаратных средств</w:t>
-      </w:r>
-      <w:bookmarkEnd w:id="15"/>
-    </w:p>
-    <w:p>
-      <w:pPr>
-        <w:pStyle w:val="12"/>
-      </w:pPr>
-      <w:bookmarkStart w:id="16" w:name="_Toc197343618"/>
-      <w:r>
+        <w:rPr>
+          <w:rStyle w:val="relative"/>
+          <w:rFonts w:eastAsiaTheme="majorEastAsia"/>
+          <w:lang w:val="ru-RU"/>
+        </w:rPr>
+        <w:t>Для создания функциональной модели использовался инструмент моделирования Microsoft Visio.</w:t>
+      </w:r>
+      <w:r>
+        <w:rPr>
+          <w:lang w:val="ru-RU"/>
+        </w:rPr>
+        <w:t xml:space="preserve"> </w:t>
+      </w:r>
+      <w:r>
+        <w:rPr>
+          <w:rStyle w:val="relative"/>
+          <w:rFonts w:eastAsiaTheme="majorEastAsia"/>
+          <w:lang w:val="ru-RU"/>
+        </w:rPr>
+        <w:t>Visio предоставляет возможности для построения диаграмм с использованием нотации BPMN 2.0, что позволяет чётко и однозначно представлять бизнес-процессы и их взаимодействия.</w:t>
+      </w:r>
+      <w:r>
+        <w:rPr>
+          <w:lang w:val="ru-RU"/>
+        </w:rPr>
+        <w:t xml:space="preserve"> </w:t>
+      </w:r>
+    </w:p>
+    <w:p>
+      <w:pPr>
+        <w:pStyle w:val="1-"/>
+        <w:rPr>
+          <w:lang w:val="ru-RU"/>
+        </w:rPr>
+      </w:pPr>
+      <w:r>
+        <w:rPr>
+          <w:rStyle w:val="relative"/>
+          <w:rFonts w:eastAsiaTheme="majorEastAsia"/>
+          <w:lang w:val="ru-RU"/>
+        </w:rPr>
+        <w:t>С помощью Microsoft Visio была разработана функциональная модель системы, отражающая её основные процессы и взаимодействия между ними.</w:t>
+      </w:r>
+      <w:r>
+        <w:rPr>
+          <w:lang w:val="ru-RU"/>
+        </w:rPr>
+        <w:t xml:space="preserve"> </w:t>
+      </w:r>
+    </w:p>
+    <w:p>
+      <w:pPr>
+        <w:pStyle w:val="1-"/>
+        <w:rPr>
+          <w:rStyle w:val="relative"/>
+          <w:rFonts w:eastAsiaTheme="majorEastAsia"/>
+          <w:lang w:val="ru-RU"/>
+        </w:rPr>
+      </w:pPr>
+      <w:r>
+        <w:rPr>
+          <w:rStyle w:val="relative"/>
+          <w:rFonts w:eastAsiaTheme="majorEastAsia"/>
+          <w:lang w:val="ru-RU"/>
+        </w:rPr>
+        <w:t>На верхнем уровне модели представлен контекст системы, включая ключевые процессы, что позволяет визуализировать общую структуру и логику работы программного средства.</w:t>
+      </w:r>
+    </w:p>
+    <w:p>
+      <w:pPr>
+        <w:pStyle w:val="1-"/>
+      </w:pPr>
+      <w:r>
+        <w:rPr>
+          <w:lang w:val="ru-RU"/>
+        </w:rPr>
         <w:lastRenderedPageBreak/>
-        <w:t>3 Разработка программного средства</w:t>
-      </w:r>
-      <w:bookmarkEnd w:id="16"/>
-    </w:p>
-    <w:p>
-      <w:pPr>
-        <w:pStyle w:val="23"/>
-      </w:pPr>
-      <w:bookmarkStart w:id="17" w:name="_Toc197343619"/>
-      <w:r>
-        <w:t>3.1 Описание основных алгоритмов, методов и приемов разработки программных модулей</w:t>
-      </w:r>
-      <w:bookmarkEnd w:id="17"/>
-    </w:p>
-    <w:p>
-      <w:pPr>
-        <w:pStyle w:val="23"/>
-      </w:pPr>
-      <w:bookmarkStart w:id="18" w:name="_Toc197343620"/>
-      <w:r>
-        <w:t>3.2 Реализация взаимосвязи компонентов программного средства</w:t>
-      </w:r>
-      <w:bookmarkEnd w:id="18"/>
-    </w:p>
-    <w:p>
-      <w:pPr>
-        <w:pStyle w:val="23"/>
-      </w:pPr>
-      <w:bookmarkStart w:id="19" w:name="_Toc197343621"/>
-      <w:r>
-        <w:t>3.3 Защита информации</w:t>
-      </w:r>
-      <w:bookmarkEnd w:id="19"/>
-    </w:p>
-    <w:p>
-      <w:pPr>
-        <w:pStyle w:val="23"/>
-      </w:pPr>
-      <w:bookmarkStart w:id="20" w:name="_Toc197343622"/>
-      <w:r>
-        <w:t>3.4 Тестирование программного средства</w:t>
-      </w:r>
-      <w:bookmarkEnd w:id="20"/>
-    </w:p>
-    <w:p>
-      <w:pPr>
-        <w:pStyle w:val="23"/>
-      </w:pPr>
-      <w:bookmarkStart w:id="21" w:name="_Toc197343623"/>
-      <w:r>
-        <w:t>3.5 Разработка документации к программному средству</w:t>
-      </w:r>
-      <w:bookmarkEnd w:id="21"/>
-    </w:p>
-    <w:p>
-      <w:pPr>
-        <w:pStyle w:val="12"/>
-      </w:pPr>
-      <w:bookmarkStart w:id="22" w:name="_Toc197343624"/>
-      <w:r>
-        <w:lastRenderedPageBreak/>
-        <w:t>4 Охрана труда</w:t>
-      </w:r>
-      <w:bookmarkEnd w:id="22"/>
-    </w:p>
-    <w:p>
-      <w:pPr>
-        <w:pStyle w:val="12"/>
-        <w:rPr>
-          <w:lang w:val="en-US"/>
-        </w:rPr>
-      </w:pPr>
-      <w:bookmarkStart w:id="23" w:name="_Toc197343625"/>
-      <w:r>
-        <w:lastRenderedPageBreak/>
-        <w:t>5 Экономическая часть</w:t>
-      </w:r>
-      <w:bookmarkEnd w:id="23"/>
-    </w:p>
-    <w:p>
-      <w:pPr>
-        <w:pStyle w:val="23"/>
-        <w:rPr>
-          <w:lang w:val="en-US"/>
-        </w:rPr>
-      </w:pPr>
-      <w:bookmarkStart w:id="24" w:name="_Toc197343626"/>
-      <w:r>
-        <w:t>5.1 Характеристика проекта</w:t>
-      </w:r>
-      <w:bookmarkEnd w:id="24"/>
-    </w:p>
-    <w:p>
-      <w:pPr>
-        <w:pStyle w:val="1-"/>
-        <w:rPr>
-          <w:lang w:val="ru-RU"/>
-        </w:rPr>
-      </w:pPr>
-      <w:r>
-        <w:rPr>
-          <w:lang w:val="ru-RU"/>
-        </w:rPr>
-        <w:t>Программное средство «Учёт выпуска и реализации продукции в ООО «Вактайм» г. Сморгонь» предназначено для автоматизации ключевых процессов, связанных с производством и реализацией вакуумного оборудования. Оно обеспечивает ведение учёта продукции, управление справочной информацией, формирование отчётов, а также способствует повышению точности и оперативности обработки данных на предприятии.</w:t>
-      </w:r>
-    </w:p>
-    <w:p>
-      <w:pPr>
-        <w:pStyle w:val="1-"/>
-        <w:rPr>
-          <w:lang w:val="ru-RU"/>
-        </w:rPr>
-      </w:pPr>
-      <w:r>
-        <w:rPr>
-          <w:lang w:val="ru-RU"/>
-        </w:rPr>
-        <w:t>Для успешной реализации программного проекта требуется провести его экономическое обоснование, включающее оценку целесообразности и эффективности внедрения. Это предполагает сопоставление затрат на создание программного средства с предполагаемыми выгодами от его использования в деятельности предприятия.</w:t>
-      </w:r>
-    </w:p>
-    <w:p>
-      <w:pPr>
-        <w:pStyle w:val="1-"/>
-        <w:rPr>
-          <w:lang w:val="ru-RU"/>
-        </w:rPr>
-      </w:pPr>
-      <w:r>
-        <w:rPr>
-          <w:lang w:val="ru-RU"/>
-        </w:rPr>
-        <w:t>Основной задачей экономического раздела является определение трудоёмкости разработки программного продукта, расчет заработной платы с учётом социальных отчислений, оценка материальных затрат, а также расчёт потенциального экономического эффекта от внедрения системы.</w:t>
-      </w:r>
-    </w:p>
-    <w:p>
-      <w:pPr>
-        <w:pStyle w:val="1-"/>
-      </w:pPr>
-      <w:r>
-        <w:rPr>
-          <w:lang w:val="ru-RU"/>
-        </w:rPr>
-        <w:t>Все необходимые расчёты выполнены по состоянию на 0</w:t>
-      </w:r>
-      <w:r>
-        <w:rPr>
-          <w:lang w:val="ru-RU"/>
-        </w:rPr>
-        <w:t>7</w:t>
-      </w:r>
-      <w:r>
-        <w:rPr>
-          <w:lang w:val="ru-RU"/>
-        </w:rPr>
-        <w:t>.05.202</w:t>
-      </w:r>
-      <w:r>
-        <w:rPr>
-          <w:lang w:val="ru-RU"/>
-        </w:rPr>
-        <w:t>5</w:t>
-      </w:r>
-      <w:r>
-        <w:rPr>
-          <w:lang w:val="ru-RU"/>
-        </w:rPr>
-        <w:t xml:space="preserve"> года с учётом актуальных ставок, налогов и действующих нормативов.</w:t>
-      </w:r>
-    </w:p>
-    <w:p>
-      <w:pPr>
-        <w:pStyle w:val="23"/>
-        <w:rPr>
-          <w:lang w:val="en-US"/>
-        </w:rPr>
-      </w:pPr>
-      <w:bookmarkStart w:id="25" w:name="_Toc197343627"/>
-      <w:r>
-        <w:t>5.2 Определение трудоемкости создания программного продукта</w:t>
-      </w:r>
-      <w:bookmarkEnd w:id="25"/>
-    </w:p>
-    <w:p>
-      <w:pPr>
-        <w:pStyle w:val="1-"/>
-        <w:rPr>
-          <w:lang w:val="ru-RU"/>
-        </w:rPr>
-      </w:pPr>
-      <w:r>
-        <w:rPr>
-          <w:lang w:val="ru-RU"/>
-        </w:rPr>
-        <w:t xml:space="preserve">Для определения трудоемкости составим перечень всех видов и этапов работ в соответствие с таблицей </w:t>
+        <w:t xml:space="preserve">Верхний уровень </w:t>
+      </w:r>
+      <w:r>
+        <w:rPr>
+          <w:lang w:val="ru-RU"/>
+        </w:rPr>
+        <w:t xml:space="preserve">изображен на рисунке </w:t>
       </w:r>
       <w:r>
         <w:rPr>
@@ -6208,7 +6665,7 @@
         <w:rPr>
           <w:lang w:val="ru-RU"/>
         </w:rPr>
-        <w:instrText xml:space="preserve"> REF  tablName1  \* MERGEFORMAT </w:instrText>
+        <w:instrText xml:space="preserve"> REF  Pict1  \* MERGEFORMAT </w:instrText>
       </w:r>
       <w:r>
         <w:rPr>
@@ -6218,6 +6675,8 @@
       </w:r>
       <w:r>
         <w:rPr>
+          <w:noProof/>
+          <w:szCs w:val="24"/>
           <w:lang w:val="ru-RU"/>
         </w:rPr>
         <w:t>1</w:t>
@@ -6232,13 +6691,72 @@
         <w:rPr>
           <w:lang w:val="ru-RU"/>
         </w:rPr>
-        <w:t xml:space="preserve">, выполняемых при исследовании. Особое внимание будет уделено упорядочению выполнения работ, для каждой работы определяется ее продолжительность и квалификация исполнителя. Общая трудоемкость создания ПС должна быть равна плану выполнения дипломного проекта. </w:t>
+        <w:t>.</w:t>
+      </w:r>
+    </w:p>
+    <w:p>
+      <w:pPr>
+        <w:keepNext/>
+        <w:jc w:val="center"/>
+      </w:pPr>
+      <w:r>
+        <w:rPr>
+          <w:noProof/>
+        </w:rPr>
+        <w:drawing>
+          <wp:inline distT="0" distB="0" distL="0" distR="0" wp14:anchorId="0060016F" wp14:editId="4E095497">
+            <wp:extent cx="5610225" cy="3295135"/>
+            <wp:effectExtent l="0" t="0" r="0" b="635"/>
+            <wp:docPr id="52" name="Рисунок 52"/>
+            <wp:cNvGraphicFramePr>
+              <a:graphicFrameLocks xmlns:a="http://schemas.openxmlformats.org/drawingml/2006/main" noChangeAspect="1"/>
+            </wp:cNvGraphicFramePr>
+            <a:graphic xmlns:a="http://schemas.openxmlformats.org/drawingml/2006/main">
+              <a:graphicData uri="http://schemas.openxmlformats.org/drawingml/2006/picture">
+                <pic:pic xmlns:pic="http://schemas.openxmlformats.org/drawingml/2006/picture">
+                  <pic:nvPicPr>
+                    <pic:cNvPr id="0" name="Picture 4"/>
+                    <pic:cNvPicPr>
+                      <a:picLocks noChangeAspect="1" noChangeArrowheads="1"/>
+                    </pic:cNvPicPr>
+                  </pic:nvPicPr>
+                  <pic:blipFill>
+                    <a:blip r:embed="rId11" cstate="print">
+                      <a:extLst>
+                        <a:ext uri="{28A0092B-C50C-407E-A947-70E740481C1C}">
+                          <a14:useLocalDpi xmlns:a14="http://schemas.microsoft.com/office/drawing/2010/main" val="0"/>
+                        </a:ext>
+                      </a:extLst>
+                    </a:blip>
+                    <a:srcRect/>
+                    <a:stretch>
+                      <a:fillRect/>
+                    </a:stretch>
+                  </pic:blipFill>
+                  <pic:spPr bwMode="auto">
+                    <a:xfrm>
+                      <a:off x="0" y="0"/>
+                      <a:ext cx="5610751" cy="3295444"/>
+                    </a:xfrm>
+                    <a:prstGeom prst="rect">
+                      <a:avLst/>
+                    </a:prstGeom>
+                    <a:noFill/>
+                    <a:ln>
+                      <a:noFill/>
+                    </a:ln>
+                  </pic:spPr>
+                </pic:pic>
+              </a:graphicData>
+            </a:graphic>
+          </wp:inline>
+        </w:drawing>
       </w:r>
     </w:p>
     <w:p>
       <w:pPr>
         <w:pStyle w:val="afb"/>
-        <w:keepNext/>
+        <w:jc w:val="center"/>
         <w:rPr>
           <w:i w:val="0"/>
           <w:iCs w:val="0"/>
@@ -6255,9 +6773,9 @@
           <w:sz w:val="24"/>
           <w:szCs w:val="24"/>
         </w:rPr>
-        <w:t xml:space="preserve">Таблица </w:t>
-      </w:r>
-      <w:bookmarkStart w:id="26" w:name="tablName1"/>
+        <w:t xml:space="preserve">Рисунок </w:t>
+      </w:r>
+      <w:bookmarkStart w:id="13" w:name="Pict1"/>
       <w:r>
         <w:rPr>
           <w:i w:val="0"/>
@@ -6276,7 +6794,7 @@
           <w:sz w:val="24"/>
           <w:szCs w:val="24"/>
         </w:rPr>
-        <w:instrText xml:space="preserve"> SEQ Таблица \* ARABIC </w:instrText>
+        <w:instrText xml:space="preserve"> SEQ Рисунок \* ARABIC </w:instrText>
       </w:r>
       <w:r>
         <w:rPr>
@@ -6309,7 +6827,892 @@
         </w:rPr>
         <w:fldChar w:fldCharType="end"/>
       </w:r>
+      <w:bookmarkEnd w:id="13"/>
+      <w:r>
+        <w:rPr>
+          <w:i w:val="0"/>
+          <w:iCs w:val="0"/>
+          <w:color w:val="auto"/>
+          <w:sz w:val="24"/>
+          <w:szCs w:val="24"/>
+        </w:rPr>
+        <w:t>- Верхний уровень функциональной модели</w:t>
+      </w:r>
+    </w:p>
+    <w:p>
+      <w:pPr>
+        <w:pStyle w:val="1-"/>
+        <w:rPr>
+          <w:lang w:val="ru-RU"/>
+        </w:rPr>
+      </w:pPr>
+      <w:r>
+        <w:rPr>
+          <w:lang w:val="ru-RU"/>
+        </w:rPr>
+        <w:t>На втором уровне функциональной модели более подробно представлены ключевые виды деятельности программы и их взаимосвязи, что помогает глубже понять, как компоненты системы взаимодействуют друг с другом и как информация обрабатывается на разных этапах процесса.</w:t>
+      </w:r>
+    </w:p>
+    <w:p>
+      <w:pPr>
+        <w:pStyle w:val="1-"/>
+        <w:rPr>
+          <w:lang w:val="ru-RU"/>
+        </w:rPr>
+      </w:pPr>
+      <w:r>
+        <w:rPr>
+          <w:lang w:val="ru-RU"/>
+        </w:rPr>
+        <w:t xml:space="preserve">Второй уровень модели представлен на рисунке </w:t>
+      </w:r>
+      <w:r>
+        <w:rPr>
+          <w:lang w:val="ru-RU"/>
+        </w:rPr>
+        <w:fldChar w:fldCharType="begin"/>
+      </w:r>
+      <w:r>
+        <w:rPr>
+          <w:lang w:val="ru-RU"/>
+        </w:rPr>
+        <w:instrText xml:space="preserve"> REF  Pict2 </w:instrText>
+      </w:r>
+      <w:r>
+        <w:rPr>
+          <w:lang w:val="ru-RU"/>
+        </w:rPr>
+        <w:fldChar w:fldCharType="separate"/>
+      </w:r>
+      <w:r>
+        <w:rPr>
+          <w:noProof/>
+          <w:szCs w:val="24"/>
+        </w:rPr>
+        <w:t>2</w:t>
+      </w:r>
+      <w:r>
+        <w:rPr>
+          <w:lang w:val="ru-RU"/>
+        </w:rPr>
+        <w:fldChar w:fldCharType="end"/>
+      </w:r>
+      <w:r>
+        <w:rPr>
+          <w:lang w:val="ru-RU"/>
+        </w:rPr>
+        <w:t>.</w:t>
+      </w:r>
+    </w:p>
+    <w:p>
+      <w:pPr>
+        <w:keepNext/>
+        <w:jc w:val="center"/>
+        <w:rPr>
+          <w:sz w:val="28"/>
+          <w:szCs w:val="28"/>
+        </w:rPr>
+      </w:pPr>
+      <w:r>
+        <w:rPr>
+          <w:noProof/>
+          <w:sz w:val="28"/>
+          <w:szCs w:val="28"/>
+        </w:rPr>
+        <w:drawing>
+          <wp:inline distT="0" distB="0" distL="0" distR="0" wp14:anchorId="56BFEF1E" wp14:editId="07547496">
+            <wp:extent cx="5930900" cy="3830594"/>
+            <wp:effectExtent l="0" t="0" r="0" b="0"/>
+            <wp:docPr id="55" name="Рисунок 55"/>
+            <wp:cNvGraphicFramePr>
+              <a:graphicFrameLocks xmlns:a="http://schemas.openxmlformats.org/drawingml/2006/main" noChangeAspect="1"/>
+            </wp:cNvGraphicFramePr>
+            <a:graphic xmlns:a="http://schemas.openxmlformats.org/drawingml/2006/main">
+              <a:graphicData uri="http://schemas.openxmlformats.org/drawingml/2006/picture">
+                <pic:pic xmlns:pic="http://schemas.openxmlformats.org/drawingml/2006/picture">
+                  <pic:nvPicPr>
+                    <pic:cNvPr id="0" name="Picture 5"/>
+                    <pic:cNvPicPr>
+                      <a:picLocks noChangeAspect="1" noChangeArrowheads="1"/>
+                    </pic:cNvPicPr>
+                  </pic:nvPicPr>
+                  <pic:blipFill>
+                    <a:blip r:embed="rId12" cstate="print">
+                      <a:extLst>
+                        <a:ext uri="{28A0092B-C50C-407E-A947-70E740481C1C}">
+                          <a14:useLocalDpi xmlns:a14="http://schemas.microsoft.com/office/drawing/2010/main" val="0"/>
+                        </a:ext>
+                      </a:extLst>
+                    </a:blip>
+                    <a:srcRect/>
+                    <a:stretch>
+                      <a:fillRect/>
+                    </a:stretch>
+                  </pic:blipFill>
+                  <pic:spPr bwMode="auto">
+                    <a:xfrm>
+                      <a:off x="0" y="0"/>
+                      <a:ext cx="5970705" cy="3856303"/>
+                    </a:xfrm>
+                    <a:prstGeom prst="rect">
+                      <a:avLst/>
+                    </a:prstGeom>
+                    <a:noFill/>
+                    <a:ln>
+                      <a:noFill/>
+                    </a:ln>
+                  </pic:spPr>
+                </pic:pic>
+              </a:graphicData>
+            </a:graphic>
+          </wp:inline>
+        </w:drawing>
+      </w:r>
+    </w:p>
+    <w:p>
+      <w:pPr>
+        <w:pStyle w:val="afb"/>
+        <w:jc w:val="center"/>
+        <w:rPr>
+          <w:i w:val="0"/>
+          <w:iCs w:val="0"/>
+          <w:color w:val="auto"/>
+          <w:sz w:val="24"/>
+          <w:szCs w:val="24"/>
+        </w:rPr>
+      </w:pPr>
+      <w:r>
+        <w:rPr>
+          <w:i w:val="0"/>
+          <w:iCs w:val="0"/>
+          <w:color w:val="auto"/>
+          <w:sz w:val="24"/>
+          <w:szCs w:val="24"/>
+        </w:rPr>
+        <w:t xml:space="preserve">Рисунок </w:t>
+      </w:r>
+      <w:bookmarkStart w:id="14" w:name="Pict2"/>
+      <w:r>
+        <w:rPr>
+          <w:i w:val="0"/>
+          <w:iCs w:val="0"/>
+          <w:color w:val="auto"/>
+          <w:sz w:val="24"/>
+          <w:szCs w:val="24"/>
+        </w:rPr>
+        <w:fldChar w:fldCharType="begin"/>
+      </w:r>
+      <w:r>
+        <w:rPr>
+          <w:i w:val="0"/>
+          <w:iCs w:val="0"/>
+          <w:color w:val="auto"/>
+          <w:sz w:val="24"/>
+          <w:szCs w:val="24"/>
+        </w:rPr>
+        <w:instrText xml:space="preserve"> SEQ Рисунок \* ARABIC </w:instrText>
+      </w:r>
+      <w:r>
+        <w:rPr>
+          <w:i w:val="0"/>
+          <w:iCs w:val="0"/>
+          <w:color w:val="auto"/>
+          <w:sz w:val="24"/>
+          <w:szCs w:val="24"/>
+        </w:rPr>
+        <w:fldChar w:fldCharType="separate"/>
+      </w:r>
+      <w:r>
+        <w:rPr>
+          <w:i w:val="0"/>
+          <w:iCs w:val="0"/>
+          <w:noProof/>
+          <w:color w:val="auto"/>
+          <w:sz w:val="24"/>
+          <w:szCs w:val="24"/>
+        </w:rPr>
+        <w:t>2</w:t>
+      </w:r>
+      <w:r>
+        <w:rPr>
+          <w:i w:val="0"/>
+          <w:iCs w:val="0"/>
+          <w:color w:val="auto"/>
+          <w:sz w:val="24"/>
+          <w:szCs w:val="24"/>
+        </w:rPr>
+        <w:fldChar w:fldCharType="end"/>
+      </w:r>
+      <w:bookmarkEnd w:id="14"/>
+      <w:r>
+        <w:rPr>
+          <w:i w:val="0"/>
+          <w:iCs w:val="0"/>
+          <w:color w:val="auto"/>
+          <w:sz w:val="24"/>
+          <w:szCs w:val="24"/>
+        </w:rPr>
+        <w:t>- Второй уровень функциональной модели</w:t>
+      </w:r>
+    </w:p>
+    <w:p>
+      <w:pPr>
+        <w:pStyle w:val="31"/>
+      </w:pPr>
+      <w:r>
+        <w:lastRenderedPageBreak/>
+        <w:t>2.1.3 Структура данных</w:t>
+      </w:r>
+      <w:bookmarkEnd w:id="12"/>
+    </w:p>
+    <w:p>
+      <w:pPr>
+        <w:pStyle w:val="1-"/>
+      </w:pPr>
+      <w:r>
+        <w:rPr>
+          <w:lang w:val="ru-RU"/>
+        </w:rPr>
+        <w:t>Структура данных – это способ организации, управления и хранения информации, обеспечивающий её эффективное использование и изменение. Она играет важную роль в разработке программного обеспечения, обеспечивая высокую производительность и гибкость при работе с данными. [</w:t>
+      </w:r>
+      <w:r>
+        <w:rPr>
+          <w:lang w:val="ru-RU"/>
+        </w:rPr>
+        <w:t>7</w:t>
+      </w:r>
+      <w:r>
+        <w:rPr>
+          <w:lang w:val="ru-RU"/>
+        </w:rPr>
+        <w:t>]</w:t>
+      </w:r>
+    </w:p>
+    <w:p>
+      <w:pPr>
+        <w:pStyle w:val="1-"/>
+        <w:rPr>
+          <w:lang w:val="ru-RU"/>
+        </w:rPr>
+      </w:pPr>
+      <w:r>
+        <w:rPr>
+          <w:lang w:val="ru-RU"/>
+        </w:rPr>
+        <w:t>Основные принципы структур данных:</w:t>
+      </w:r>
+    </w:p>
+    <w:p>
+      <w:pPr>
+        <w:pStyle w:val="1"/>
+      </w:pPr>
+      <w:r>
+        <w:t>простота означает, что структура данных должна быть понятной и удобной в использовании, что помогает избежать ошибок и облегчает тестирование и отладку;</w:t>
+      </w:r>
+    </w:p>
+    <w:p>
+      <w:pPr>
+        <w:pStyle w:val="1"/>
+      </w:pPr>
+      <w:r>
+        <w:t>эффективность определяется способностью структуры данных быстро выполнять операции, такие как добавление, удаление и поиск элементов;</w:t>
+      </w:r>
+    </w:p>
+    <w:p>
+      <w:pPr>
+        <w:pStyle w:val="1"/>
+      </w:pPr>
+      <w:r>
+        <w:t>гибкость заключается в способности структуры адаптироваться к различным задачам и условиям;</w:t>
+      </w:r>
+    </w:p>
+    <w:p>
+      <w:pPr>
+        <w:pStyle w:val="1"/>
+      </w:pPr>
+      <w:r>
+        <w:t>масштабируемость предполагает возможность эффективной работы при увеличении объема данных;</w:t>
+      </w:r>
+    </w:p>
+    <w:p>
+      <w:pPr>
+        <w:pStyle w:val="1"/>
+      </w:pPr>
+      <w:r>
+        <w:t>модульность позволяет добавлять новые функции и изменять существующие компоненты, не переписывая весь код.</w:t>
+      </w:r>
+    </w:p>
+    <w:p>
+      <w:pPr>
+        <w:pStyle w:val="1-"/>
+      </w:pPr>
+      <w:r>
+        <w:rPr>
+          <w:lang w:val="ru-RU"/>
+        </w:rPr>
+        <w:t xml:space="preserve">Для эффективного хранения и обработки больших объемов данных используются базы данных. Базы данных помогают организовать и хранить информацию из определённой области, обеспечивая быстрый доступ, поиск и предоставление нужных данных. </w:t>
+      </w:r>
+    </w:p>
+    <w:p>
+      <w:pPr>
+        <w:pStyle w:val="1-"/>
+        <w:rPr>
+          <w:lang w:val="ru-RU"/>
+        </w:rPr>
+      </w:pPr>
+      <w:r>
+        <w:rPr>
+          <w:lang w:val="ru-RU"/>
+        </w:rPr>
+        <w:t xml:space="preserve">При разработке базы данных для </w:t>
+      </w:r>
+      <w:r>
+        <w:rPr>
+          <w:lang w:val="ru-RU"/>
+        </w:rPr>
+        <w:t>п</w:t>
+      </w:r>
+      <w:r>
+        <w:rPr>
+          <w:lang w:val="ru-RU"/>
+        </w:rPr>
+        <w:t>рограммно</w:t>
+      </w:r>
+      <w:r>
+        <w:rPr>
+          <w:lang w:val="ru-RU"/>
+        </w:rPr>
+        <w:t>го</w:t>
+      </w:r>
+      <w:r>
+        <w:rPr>
+          <w:lang w:val="ru-RU"/>
+        </w:rPr>
+        <w:t xml:space="preserve"> средств</w:t>
+      </w:r>
+      <w:r>
+        <w:rPr>
+          <w:lang w:val="ru-RU"/>
+        </w:rPr>
+        <w:t>а</w:t>
+      </w:r>
+      <w:r>
+        <w:rPr>
+          <w:lang w:val="ru-RU"/>
+        </w:rPr>
+        <w:t xml:space="preserve"> «Учёт выпуска и реализации продукции в ООО «Вактайм» г. Сморгонь» использовалась система управления базами данных</w:t>
+      </w:r>
+      <w:r>
+        <w:rPr>
+          <w:lang w:val="ru-RU"/>
+        </w:rPr>
+        <w:t xml:space="preserve"> </w:t>
+      </w:r>
+      <w:r>
+        <w:t xml:space="preserve">SQLite </w:t>
+      </w:r>
+      <w:r>
+        <w:rPr>
+          <w:lang w:val="ru-RU"/>
+        </w:rPr>
+        <w:t xml:space="preserve">в связке с </w:t>
+      </w:r>
+      <w:r>
+        <w:rPr>
+          <w:lang w:val="ru-BY"/>
+        </w:rPr>
+        <w:t>Microsoft.EntityFramework</w:t>
+      </w:r>
+      <w:r>
+        <w:rPr>
+          <w:lang w:val="ru-BY"/>
+        </w:rPr>
+        <w:t xml:space="preserve"> </w:t>
+      </w:r>
+      <w:r>
+        <w:rPr>
+          <w:lang w:val="ru-RU"/>
+        </w:rPr>
+        <w:t>версии</w:t>
+      </w:r>
+      <w:r>
+        <w:rPr>
+          <w:lang w:val="ru-BY"/>
+        </w:rPr>
+        <w:t xml:space="preserve"> </w:t>
+      </w:r>
+      <w:r>
+        <w:rPr>
+          <w:lang w:val="ru-BY"/>
+        </w:rPr>
+        <w:t>9.0.0</w:t>
+      </w:r>
+      <w:r>
+        <w:rPr>
+          <w:lang w:val="ru-RU"/>
+        </w:rPr>
+        <w:t>.</w:t>
+      </w:r>
+    </w:p>
+    <w:p>
+      <w:pPr>
+        <w:pStyle w:val="1-"/>
+        <w:rPr>
+          <w:lang w:val="ru-RU"/>
+        </w:rPr>
+      </w:pPr>
+      <w:r>
+        <w:rPr>
+          <w:lang w:val="ru-RU"/>
+        </w:rPr>
+        <w:t>Основным структурным компонентом базы данных является таблица. В таблицах хранятся вводимые данные. Каждая таблица состоит из столбцов, называемых полями, и строк, называемых записями. Каждая запись таблицы содержит всю необходимую информацию об отдельном элементе базы данных.</w:t>
+      </w:r>
+    </w:p>
+    <w:p>
+      <w:pPr>
+        <w:pStyle w:val="1-"/>
+        <w:rPr>
+          <w:lang w:val="ru-RU"/>
+        </w:rPr>
+      </w:pPr>
+      <w:r>
+        <w:rPr>
+          <w:lang w:val="ru-RU"/>
+        </w:rPr>
+        <w:t xml:space="preserve">Для </w:t>
+      </w:r>
+      <w:r>
+        <w:rPr>
+          <w:lang w:val="ru-RU"/>
+        </w:rPr>
+        <w:t>п</w:t>
+      </w:r>
+      <w:r>
+        <w:rPr>
+          <w:lang w:val="ru-RU"/>
+        </w:rPr>
+        <w:t>рограммн</w:t>
+      </w:r>
+      <w:r>
+        <w:rPr>
+          <w:lang w:val="ru-RU"/>
+        </w:rPr>
+        <w:t>ого</w:t>
+      </w:r>
+      <w:r>
+        <w:rPr>
+          <w:lang w:val="ru-RU"/>
+        </w:rPr>
+        <w:t xml:space="preserve"> средств</w:t>
+      </w:r>
+      <w:r>
+        <w:rPr>
+          <w:lang w:val="ru-RU"/>
+        </w:rPr>
+        <w:t>а</w:t>
+      </w:r>
+      <w:r>
+        <w:rPr>
+          <w:lang w:val="ru-RU"/>
+        </w:rPr>
+        <w:t xml:space="preserve"> «Учёт выпуска и реализации продукции в ООО «Вактайм» г. Сморгонь» создана база данных, которая состоит из следующих таблиц:</w:t>
+      </w:r>
+    </w:p>
+    <w:p>
+      <w:pPr>
+        <w:pStyle w:val="1-"/>
+        <w:rPr>
+          <w:lang w:val="ru-RU"/>
+        </w:rPr>
+      </w:pPr>
+    </w:p>
+    <w:p>
+      <w:pPr>
+        <w:pStyle w:val="1-"/>
+        <w:rPr>
+          <w:lang w:val="ru-RU"/>
+        </w:rPr>
+      </w:pPr>
+      <w:r>
+        <w:rPr>
+          <w:lang w:val="ru-RU"/>
+        </w:rPr>
+        <w:t>Множество таблиц, связанных между собой, представляют схему данных.</w:t>
+      </w:r>
+    </w:p>
+    <w:p>
+      <w:pPr>
+        <w:pStyle w:val="1-"/>
+        <w:rPr>
+          <w:lang w:val="ru-RU"/>
+        </w:rPr>
+      </w:pPr>
+      <w:r>
+        <w:rPr>
+          <w:lang w:val="ru-RU"/>
+        </w:rPr>
+        <w:t>Создание схемы данных позволяет упростить конструирование многотабличных форм, запросов, отчетов, а также обеспечить поддержание целостности взаимосвязанных данных при вводе и корректировке данных в таблицах.</w:t>
+      </w:r>
+    </w:p>
+    <w:p>
+      <w:pPr>
+        <w:pStyle w:val="1-"/>
+        <w:rPr>
+          <w:lang w:val="ru-RU"/>
+        </w:rPr>
+      </w:pPr>
+      <w:r>
+        <w:rPr>
+          <w:lang w:val="ru-RU"/>
+        </w:rPr>
+        <w:t>Схема данных представлена на Листе 1</w:t>
+      </w:r>
+    </w:p>
+    <w:p>
+      <w:pPr>
+        <w:pStyle w:val="23"/>
+      </w:pPr>
+      <w:bookmarkStart w:id="15" w:name="_Toc197343615"/>
+      <w:r>
+        <w:lastRenderedPageBreak/>
+        <w:t>2.2 Иерархическая структура и ее характеристика</w:t>
+      </w:r>
+      <w:bookmarkEnd w:id="15"/>
+    </w:p>
+    <w:p>
+      <w:pPr>
+        <w:pStyle w:val="23"/>
+      </w:pPr>
+      <w:bookmarkStart w:id="16" w:name="_Toc197343616"/>
+      <w:r>
+        <w:t>2.3 Проектирование пользовательского интерфейса</w:t>
+      </w:r>
+      <w:bookmarkEnd w:id="16"/>
+    </w:p>
+    <w:p>
+      <w:pPr>
+        <w:pStyle w:val="23"/>
+      </w:pPr>
+      <w:bookmarkStart w:id="17" w:name="_Toc197343617"/>
+      <w:r>
+        <w:t>2.4 Выбор программных и аппаратных средств</w:t>
+      </w:r>
+      <w:bookmarkEnd w:id="17"/>
+    </w:p>
+    <w:p>
+      <w:pPr>
+        <w:pStyle w:val="12"/>
+      </w:pPr>
+      <w:bookmarkStart w:id="18" w:name="_Toc197343618"/>
+      <w:r>
+        <w:lastRenderedPageBreak/>
+        <w:t>3 Разработка программного средства</w:t>
+      </w:r>
+      <w:bookmarkEnd w:id="18"/>
+    </w:p>
+    <w:p>
+      <w:pPr>
+        <w:pStyle w:val="23"/>
+      </w:pPr>
+      <w:bookmarkStart w:id="19" w:name="_Toc197343619"/>
+      <w:r>
+        <w:t>3.1 Описание основных алгоритмов, методов и приемов разработки программных модулей</w:t>
+      </w:r>
+      <w:bookmarkEnd w:id="19"/>
+    </w:p>
+    <w:p>
+      <w:pPr>
+        <w:pStyle w:val="23"/>
+      </w:pPr>
+      <w:bookmarkStart w:id="20" w:name="_Toc197343620"/>
+      <w:r>
+        <w:t>3.2 Реализация взаимосвязи компонентов программного средства</w:t>
+      </w:r>
+      <w:bookmarkEnd w:id="20"/>
+    </w:p>
+    <w:p>
+      <w:pPr>
+        <w:pStyle w:val="23"/>
+      </w:pPr>
+      <w:bookmarkStart w:id="21" w:name="_Toc197343621"/>
+      <w:r>
+        <w:t>3.3 Защита информации</w:t>
+      </w:r>
+      <w:bookmarkEnd w:id="21"/>
+    </w:p>
+    <w:p>
+      <w:pPr>
+        <w:pStyle w:val="23"/>
+      </w:pPr>
+      <w:bookmarkStart w:id="22" w:name="_Toc197343622"/>
+      <w:r>
+        <w:t>3.4 Тестирование программного средства</w:t>
+      </w:r>
+      <w:bookmarkEnd w:id="22"/>
+    </w:p>
+    <w:p>
+      <w:pPr>
+        <w:pStyle w:val="23"/>
+      </w:pPr>
+      <w:bookmarkStart w:id="23" w:name="_Toc197343623"/>
+      <w:r>
+        <w:t>3.5 Разработка документации к программному средству</w:t>
+      </w:r>
+      <w:bookmarkEnd w:id="23"/>
+    </w:p>
+    <w:p>
+      <w:pPr>
+        <w:pStyle w:val="12"/>
+      </w:pPr>
+      <w:bookmarkStart w:id="24" w:name="_Toc197343624"/>
+      <w:r>
+        <w:lastRenderedPageBreak/>
+        <w:t>4 Охрана труда</w:t>
+      </w:r>
+      <w:bookmarkEnd w:id="24"/>
+    </w:p>
+    <w:p>
+      <w:pPr>
+        <w:pStyle w:val="12"/>
+        <w:rPr>
+          <w:lang w:val="en-US"/>
+        </w:rPr>
+      </w:pPr>
+      <w:bookmarkStart w:id="25" w:name="_Toc197343625"/>
+      <w:r>
+        <w:lastRenderedPageBreak/>
+        <w:t>5 Экономическая часть</w:t>
+      </w:r>
+      <w:bookmarkEnd w:id="25"/>
+    </w:p>
+    <w:p>
+      <w:pPr>
+        <w:pStyle w:val="23"/>
+        <w:rPr>
+          <w:lang w:val="en-US"/>
+        </w:rPr>
+      </w:pPr>
+      <w:bookmarkStart w:id="26" w:name="_Toc197343626"/>
+      <w:r>
+        <w:t>5.1 Характеристика проекта</w:t>
+      </w:r>
       <w:bookmarkEnd w:id="26"/>
+    </w:p>
+    <w:p>
+      <w:pPr>
+        <w:pStyle w:val="1-"/>
+        <w:rPr>
+          <w:lang w:val="ru-RU"/>
+        </w:rPr>
+      </w:pPr>
+      <w:r>
+        <w:rPr>
+          <w:lang w:val="ru-RU"/>
+        </w:rPr>
+        <w:t>Программное средство «Учёт выпуска и реализации продукции в ООО «Вактайм» г. Сморгонь» предназначено для автоматизации ключевых процессов, связанных с производством и реализацией вакуумного оборудования. Оно обеспечивает ведение учёта продукции, управление справочной информацией, формирование отчётов, а также способствует повышению точности и оперативности обработки данных на предприятии.</w:t>
+      </w:r>
+    </w:p>
+    <w:p>
+      <w:pPr>
+        <w:pStyle w:val="1-"/>
+        <w:rPr>
+          <w:lang w:val="ru-RU"/>
+        </w:rPr>
+      </w:pPr>
+      <w:r>
+        <w:rPr>
+          <w:lang w:val="ru-RU"/>
+        </w:rPr>
+        <w:t>Для успешной реализации программного проекта требуется провести его экономическое обоснование, включающее оценку целесообразности и эффективности внедрения. Это предполагает сопоставление затрат на создание программного средства с предполагаемыми выгодами от его использования в деятельности предприятия.</w:t>
+      </w:r>
+    </w:p>
+    <w:p>
+      <w:pPr>
+        <w:pStyle w:val="1-"/>
+        <w:rPr>
+          <w:lang w:val="ru-RU"/>
+        </w:rPr>
+      </w:pPr>
+      <w:r>
+        <w:rPr>
+          <w:lang w:val="ru-RU"/>
+        </w:rPr>
+        <w:t>Основной задачей экономического раздела является определение трудоёмкости разработки программного продукта, расчет заработной платы с учётом социальных отчислений, оценка материальных затрат, а также расчёт потенциального экономического эффекта от внедрения системы.</w:t>
+      </w:r>
+    </w:p>
+    <w:p>
+      <w:pPr>
+        <w:pStyle w:val="1-"/>
+      </w:pPr>
+      <w:r>
+        <w:rPr>
+          <w:lang w:val="ru-RU"/>
+        </w:rPr>
+        <w:t>Все необходимые расчёты выполнены по состоянию на 0</w:t>
+      </w:r>
+      <w:r>
+        <w:rPr>
+          <w:lang w:val="ru-RU"/>
+        </w:rPr>
+        <w:t>7</w:t>
+      </w:r>
+      <w:r>
+        <w:rPr>
+          <w:lang w:val="ru-RU"/>
+        </w:rPr>
+        <w:t>.05.202</w:t>
+      </w:r>
+      <w:r>
+        <w:rPr>
+          <w:lang w:val="ru-RU"/>
+        </w:rPr>
+        <w:t>5</w:t>
+      </w:r>
+      <w:r>
+        <w:rPr>
+          <w:lang w:val="ru-RU"/>
+        </w:rPr>
+        <w:t xml:space="preserve"> года с учётом актуальных ставок, налогов и действующих нормативов.</w:t>
+      </w:r>
+    </w:p>
+    <w:p>
+      <w:pPr>
+        <w:pStyle w:val="23"/>
+        <w:rPr>
+          <w:lang w:val="en-US"/>
+        </w:rPr>
+      </w:pPr>
+      <w:bookmarkStart w:id="27" w:name="_Toc197343627"/>
+      <w:r>
+        <w:t>5.2 Определение трудоемкости создания программного продукта</w:t>
+      </w:r>
+      <w:bookmarkEnd w:id="27"/>
+    </w:p>
+    <w:p>
+      <w:pPr>
+        <w:pStyle w:val="1-"/>
+        <w:rPr>
+          <w:lang w:val="ru-RU"/>
+        </w:rPr>
+      </w:pPr>
+      <w:r>
+        <w:rPr>
+          <w:lang w:val="ru-RU"/>
+        </w:rPr>
+        <w:t xml:space="preserve">Для определения трудоемкости составим перечень всех видов и этапов работ в соответствие с таблицей </w:t>
+      </w:r>
+      <w:r>
+        <w:rPr>
+          <w:lang w:val="ru-RU"/>
+        </w:rPr>
+        <w:fldChar w:fldCharType="begin"/>
+      </w:r>
+      <w:r>
+        <w:rPr>
+          <w:lang w:val="ru-RU"/>
+        </w:rPr>
+        <w:instrText xml:space="preserve"> REF  tablName1  \* MERGEFORMAT </w:instrText>
+      </w:r>
+      <w:r>
+        <w:rPr>
+          <w:lang w:val="ru-RU"/>
+        </w:rPr>
+        <w:fldChar w:fldCharType="separate"/>
+      </w:r>
+      <w:r>
+        <w:rPr>
+          <w:lang w:val="ru-RU"/>
+        </w:rPr>
+        <w:t>1</w:t>
+      </w:r>
+      <w:r>
+        <w:rPr>
+          <w:lang w:val="ru-RU"/>
+        </w:rPr>
+        <w:fldChar w:fldCharType="end"/>
+      </w:r>
+      <w:r>
+        <w:rPr>
+          <w:lang w:val="ru-RU"/>
+        </w:rPr>
+        <w:t xml:space="preserve">, выполняемых при исследовании. Особое внимание будет уделено упорядочению выполнения работ, для каждой работы определяется ее продолжительность и квалификация исполнителя. Общая трудоемкость создания ПС должна быть равна плану выполнения дипломного проекта. </w:t>
+      </w:r>
+    </w:p>
+    <w:p>
+      <w:pPr>
+        <w:pStyle w:val="afb"/>
+        <w:keepNext/>
+        <w:rPr>
+          <w:i w:val="0"/>
+          <w:iCs w:val="0"/>
+          <w:color w:val="auto"/>
+          <w:sz w:val="24"/>
+          <w:szCs w:val="24"/>
+        </w:rPr>
+      </w:pPr>
+      <w:r>
+        <w:rPr>
+          <w:i w:val="0"/>
+          <w:iCs w:val="0"/>
+          <w:color w:val="auto"/>
+          <w:sz w:val="24"/>
+          <w:szCs w:val="24"/>
+        </w:rPr>
+        <w:t xml:space="preserve">Таблица </w:t>
+      </w:r>
+      <w:bookmarkStart w:id="28" w:name="tablName1"/>
+      <w:r>
+        <w:rPr>
+          <w:i w:val="0"/>
+          <w:iCs w:val="0"/>
+          <w:color w:val="auto"/>
+          <w:sz w:val="24"/>
+          <w:szCs w:val="24"/>
+        </w:rPr>
+        <w:fldChar w:fldCharType="begin"/>
+      </w:r>
+      <w:r>
+        <w:rPr>
+          <w:i w:val="0"/>
+          <w:iCs w:val="0"/>
+          <w:color w:val="auto"/>
+          <w:sz w:val="24"/>
+          <w:szCs w:val="24"/>
+        </w:rPr>
+        <w:instrText xml:space="preserve"> SEQ Таблица \* ARABIC </w:instrText>
+      </w:r>
+      <w:r>
+        <w:rPr>
+          <w:i w:val="0"/>
+          <w:iCs w:val="0"/>
+          <w:color w:val="auto"/>
+          <w:sz w:val="24"/>
+          <w:szCs w:val="24"/>
+        </w:rPr>
+        <w:fldChar w:fldCharType="separate"/>
+      </w:r>
+      <w:r>
+        <w:rPr>
+          <w:i w:val="0"/>
+          <w:iCs w:val="0"/>
+          <w:noProof/>
+          <w:color w:val="auto"/>
+          <w:sz w:val="24"/>
+          <w:szCs w:val="24"/>
+        </w:rPr>
+        <w:t>1</w:t>
+      </w:r>
+      <w:r>
+        <w:rPr>
+          <w:i w:val="0"/>
+          <w:iCs w:val="0"/>
+          <w:color w:val="auto"/>
+          <w:sz w:val="24"/>
+          <w:szCs w:val="24"/>
+        </w:rPr>
+        <w:fldChar w:fldCharType="end"/>
+      </w:r>
+      <w:bookmarkEnd w:id="28"/>
       <w:r>
         <w:rPr>
           <w:i w:val="0"/>
@@ -8437,7 +9840,7 @@
           <w:lang w:val="en-US"/>
         </w:rPr>
       </w:pPr>
-      <w:bookmarkStart w:id="27" w:name="_Toc197343628"/>
+      <w:bookmarkStart w:id="29" w:name="_Toc197343628"/>
       <w:r>
         <w:rPr>
           <w:noProof/>
@@ -8683,7 +10086,7 @@
       <w:r>
         <w:t>5.3 Определение полной себестоимости и отпускной цены программного продукта</w:t>
       </w:r>
-      <w:bookmarkEnd w:id="27"/>
+      <w:bookmarkEnd w:id="29"/>
     </w:p>
     <w:p>
       <w:pPr>
@@ -8795,8 +10198,14 @@
     <w:p>
       <w:pPr>
         <w:pStyle w:val="1-"/>
-      </w:pPr>
-      <w:r>
+        <w:rPr>
+          <w:lang w:val="ru-RU"/>
+        </w:rPr>
+      </w:pPr>
+      <w:r>
+        <w:rPr>
+          <w:lang w:val="ru-RU"/>
+        </w:rPr>
         <w:t>Основная заработная плата техника-программиста рассчитывается по формуле (1):</w:t>
       </w:r>
     </w:p>
@@ -9061,8 +10470,14 @@
     <w:p>
       <w:pPr>
         <w:pStyle w:val="1-"/>
-      </w:pPr>
-      <w:r>
+        <w:rPr>
+          <w:lang w:val="ru-RU"/>
+        </w:rPr>
+      </w:pPr>
+      <w:r>
+        <w:rPr>
+          <w:lang w:val="ru-RU"/>
+        </w:rPr>
         <w:t xml:space="preserve">где </w:t>
       </w:r>
       <m:oMath>
@@ -9072,6 +10487,7 @@
               <w:rPr>
                 <w:rFonts w:ascii="Cambria Math" w:hAnsi="Cambria Math"/>
                 <w:i/>
+                <w:lang w:val="ru-RU"/>
               </w:rPr>
             </m:ctrlPr>
           </m:sSubPr>
@@ -9079,6 +10495,7 @@
             <m:r>
               <w:rPr>
                 <w:rFonts w:ascii="Cambria Math" w:hAnsi="Cambria Math"/>
+                <w:lang w:val="ru-RU"/>
               </w:rPr>
               <m:t>Т</m:t>
             </m:r>
@@ -9087,6 +10504,7 @@
             <m:r>
               <w:rPr>
                 <w:rFonts w:ascii="Cambria Math" w:hAnsi="Cambria Math"/>
+                <w:lang w:val="ru-RU"/>
               </w:rPr>
               <m:t>Чi</m:t>
             </m:r>
@@ -9094,12 +10512,18 @@
         </m:sSub>
       </m:oMath>
       <w:r>
+        <w:rPr>
+          <w:lang w:val="ru-RU"/>
+        </w:rPr>
         <w:t xml:space="preserve"> – часовая тарифная ставка i-го разряда;</w:t>
       </w:r>
     </w:p>
     <w:p>
       <w:pPr>
         <w:pStyle w:val="1-"/>
+        <w:rPr>
+          <w:lang w:val="ru-RU"/>
+        </w:rPr>
       </w:pPr>
       <m:oMath>
         <m:sSub>
@@ -9108,6 +10532,7 @@
               <w:rPr>
                 <w:rFonts w:ascii="Cambria Math" w:hAnsi="Cambria Math"/>
                 <w:i/>
+                <w:lang w:val="ru-RU"/>
               </w:rPr>
             </m:ctrlPr>
           </m:sSubPr>
@@ -9115,6 +10540,7 @@
             <m:r>
               <w:rPr>
                 <w:rFonts w:ascii="Cambria Math" w:hAnsi="Cambria Math"/>
+                <w:lang w:val="ru-RU"/>
               </w:rPr>
               <m:t>Т</m:t>
             </m:r>
@@ -9123,6 +10549,7 @@
             <m:r>
               <w:rPr>
                 <w:rFonts w:ascii="Cambria Math" w:hAnsi="Cambria Math"/>
+                <w:lang w:val="ru-RU"/>
               </w:rPr>
               <m:t>Ч</m:t>
             </m:r>
@@ -9130,17 +10557,24 @@
         </m:sSub>
       </m:oMath>
       <w:r>
+        <w:rPr>
+          <w:lang w:val="ru-RU"/>
+        </w:rPr>
         <w:t xml:space="preserve"> – количество часов работы в день (8 ч);</w:t>
       </w:r>
     </w:p>
     <w:p>
       <w:pPr>
         <w:pStyle w:val="1-"/>
+        <w:rPr>
+          <w:lang w:val="ru-RU"/>
+        </w:rPr>
       </w:pPr>
       <m:oMath>
         <m:r>
           <w:rPr>
             <w:rFonts w:ascii="Cambria Math" w:hAnsi="Cambria Math"/>
+            <w:lang w:val="ru-RU"/>
           </w:rPr>
           <m:t>ФР</m:t>
         </m:r>
@@ -9150,6 +10584,7 @@
               <w:rPr>
                 <w:rFonts w:ascii="Cambria Math" w:hAnsi="Cambria Math"/>
                 <w:i/>
+                <w:lang w:val="ru-RU"/>
               </w:rPr>
             </m:ctrlPr>
           </m:sSubPr>
@@ -9157,6 +10592,7 @@
             <m:r>
               <w:rPr>
                 <w:rFonts w:ascii="Cambria Math" w:hAnsi="Cambria Math"/>
+                <w:lang w:val="ru-RU"/>
               </w:rPr>
               <m:t>В</m:t>
             </m:r>
@@ -9165,6 +10601,7 @@
             <m:r>
               <w:rPr>
                 <w:rFonts w:ascii="Cambria Math" w:hAnsi="Cambria Math"/>
+                <w:lang w:val="ru-RU"/>
               </w:rPr>
               <m:t>i</m:t>
             </m:r>
@@ -9172,6 +10609,9 @@
         </m:sSub>
       </m:oMath>
       <w:r>
+        <w:rPr>
+          <w:lang w:val="ru-RU"/>
+        </w:rPr>
         <w:t xml:space="preserve"> – фонд рабочего времени i-го исполнителя.</w:t>
       </w:r>
     </w:p>
@@ -9456,8 +10896,14 @@
     <w:p>
       <w:pPr>
         <w:pStyle w:val="1-"/>
-      </w:pPr>
-      <w:r>
+        <w:rPr>
+          <w:lang w:val="ru-RU"/>
+        </w:rPr>
+      </w:pPr>
+      <w:r>
+        <w:rPr>
+          <w:lang w:val="ru-RU"/>
+        </w:rPr>
         <w:t xml:space="preserve">где </w:t>
       </w:r>
       <m:oMath>
@@ -9467,6 +10913,7 @@
               <w:rPr>
                 <w:rFonts w:ascii="Cambria Math" w:hAnsi="Cambria Math"/>
                 <w:i/>
+                <w:lang w:val="ru-RU"/>
               </w:rPr>
             </m:ctrlPr>
           </m:sSubPr>
@@ -9474,6 +10921,7 @@
             <m:r>
               <w:rPr>
                 <w:rFonts w:ascii="Cambria Math" w:hAnsi="Cambria Math"/>
+                <w:lang w:val="ru-RU"/>
               </w:rPr>
               <m:t>Б</m:t>
             </m:r>
@@ -9482,6 +10930,7 @@
             <m:r>
               <w:rPr>
                 <w:rFonts w:ascii="Cambria Math" w:hAnsi="Cambria Math"/>
+                <w:lang w:val="ru-RU"/>
               </w:rPr>
               <m:t>1</m:t>
             </m:r>
@@ -9489,12 +10938,18 @@
         </m:sSub>
       </m:oMath>
       <w:r>
+        <w:rPr>
+          <w:lang w:val="ru-RU"/>
+        </w:rPr>
         <w:t xml:space="preserve"> – базовая ставка 1-го разряда, установленная законодательно (на 01.05.2025 –800,00 руб);</w:t>
       </w:r>
     </w:p>
     <w:p>
       <w:pPr>
         <w:pStyle w:val="1-"/>
+        <w:rPr>
+          <w:lang w:val="ru-RU"/>
+        </w:rPr>
       </w:pPr>
       <m:oMath>
         <m:sSub>
@@ -9503,6 +10958,7 @@
               <w:rPr>
                 <w:rFonts w:ascii="Cambria Math" w:hAnsi="Cambria Math"/>
                 <w:i/>
+                <w:lang w:val="ru-RU"/>
               </w:rPr>
             </m:ctrlPr>
           </m:sSubPr>
@@ -9510,6 +10966,7 @@
             <m:r>
               <w:rPr>
                 <w:rFonts w:ascii="Cambria Math" w:hAnsi="Cambria Math"/>
+                <w:lang w:val="ru-RU"/>
               </w:rPr>
               <m:t>Ч</m:t>
             </m:r>
@@ -9518,6 +10975,7 @@
             <m:r>
               <w:rPr>
                 <w:rFonts w:ascii="Cambria Math" w:hAnsi="Cambria Math"/>
+                <w:lang w:val="ru-RU"/>
               </w:rPr>
               <m:t>Н</m:t>
             </m:r>
@@ -9525,18 +10983,33 @@
         </m:sSub>
       </m:oMath>
       <w:r>
+        <w:rPr>
+          <w:lang w:val="ru-RU"/>
+        </w:rPr>
         <w:t xml:space="preserve"> – нормативное количество рабочих часов в месяц. Для пятидневной рабочей недели с выходными днями в субботу и воскресенье расчетная норма рабочего времени в 2025 году составляет </w:t>
       </w:r>
       <w:r>
+        <w:rPr>
+          <w:lang w:val="ru-RU"/>
+        </w:rPr>
         <w:t>1 972</w:t>
       </w:r>
       <w:r>
+        <w:rPr>
+          <w:lang w:val="ru-RU"/>
+        </w:rPr>
         <w:t xml:space="preserve"> часов (</w:t>
       </w:r>
       <w:r>
+        <w:rPr>
+          <w:lang w:val="ru-RU"/>
+        </w:rPr>
         <w:t>164</w:t>
       </w:r>
       <w:r>
+        <w:rPr>
+          <w:lang w:val="ru-RU"/>
+        </w:rPr>
         <w:t xml:space="preserve"> часов в месяц). </w:t>
       </w:r>
     </w:p>
@@ -9571,41 +11044,41 @@
             <v:path o:extrusionok="f" gradientshapeok="t" o:connecttype="rect"/>
             <o:lock v:ext="edit" aspectratio="t"/>
           </v:shapetype>
-          <v:shape id="_x0000_i1025" type="#_x0000_t75" style="width:17.4pt;height:18pt" o:ole="">
-            <v:imagedata r:id="rId11" o:title=""/>
-          </v:shape>
-          <o:OLEObject Type="Embed" ProgID="Equation.3" ShapeID="_x0000_i1025" DrawAspect="Content" ObjectID="_1808242419" r:id="rId12"/>
-        </w:object>
-      </w:r>
-      <w:r>
-        <w:rPr>
-          <w:lang w:val="ru-RU"/>
-        </w:rPr>
-        <w:t xml:space="preserve"> – тарифный коэффициент i-того разряда;</w:t>
-      </w:r>
-    </w:p>
-    <w:p>
-      <w:pPr>
-        <w:pStyle w:val="1-"/>
-        <w:rPr>
-          <w:lang w:val="ru-RU"/>
-        </w:rPr>
-      </w:pPr>
-      <w:r>
-        <w:rPr>
-          <w:lang w:val="ru-RU"/>
-        </w:rPr>
-        <w:object w:dxaOrig="420" w:dyaOrig="375" w14:anchorId="1DB5E0D1">
-          <v:shape id="_x0000_i1026" type="#_x0000_t75" style="width:20.4pt;height:18pt" o:ole="">
+          <v:shape id="_x0000_i1025" type="#_x0000_t75" style="width:17.55pt;height:18.15pt" o:ole="">
             <v:imagedata r:id="rId13" o:title=""/>
           </v:shape>
-          <o:OLEObject Type="Embed" ProgID="Equation.3" ShapeID="_x0000_i1026" DrawAspect="Content" ObjectID="_1808242420" r:id="rId14"/>
+          <o:OLEObject Type="Embed" ProgID="Equation.3" ShapeID="_x0000_i1025" DrawAspect="Content" ObjectID="_1808409608" r:id="rId14"/>
         </w:object>
       </w:r>
       <w:r>
         <w:rPr>
           <w:lang w:val="ru-RU"/>
         </w:rPr>
+        <w:t xml:space="preserve"> – тарифный коэффициент i-того разряда;</w:t>
+      </w:r>
+    </w:p>
+    <w:p>
+      <w:pPr>
+        <w:pStyle w:val="1-"/>
+        <w:rPr>
+          <w:lang w:val="ru-RU"/>
+        </w:rPr>
+      </w:pPr>
+      <w:r>
+        <w:rPr>
+          <w:lang w:val="ru-RU"/>
+        </w:rPr>
+        <w:object w:dxaOrig="420" w:dyaOrig="375" w14:anchorId="1DB5E0D1">
+          <v:shape id="_x0000_i1026" type="#_x0000_t75" style="width:20.65pt;height:18.15pt" o:ole="">
+            <v:imagedata r:id="rId15" o:title=""/>
+          </v:shape>
+          <o:OLEObject Type="Embed" ProgID="Equation.3" ShapeID="_x0000_i1026" DrawAspect="Content" ObjectID="_1808409609" r:id="rId16"/>
+        </w:object>
+      </w:r>
+      <w:r>
+        <w:rPr>
+          <w:lang w:val="ru-RU"/>
+        </w:rPr>
         <w:t xml:space="preserve"> – корректирующего коэффициента i-того (отсутствует). </w:t>
       </w:r>
     </w:p>
@@ -9620,7 +11093,13 @@
         <w:rPr>
           <w:lang w:val="ru-RU"/>
         </w:rPr>
-        <w:t xml:space="preserve">Работа техника-программиста тарифицируется </w:t>
+        <w:t>Работа техника-программиста тарифицируется</w:t>
+      </w:r>
+      <w:r>
+        <w:rPr>
+          <w:lang w:val="ru-RU"/>
+        </w:rPr>
+        <w:t xml:space="preserve"> </w:t>
       </w:r>
       <w:r>
         <w:rPr>
@@ -9871,7 +11350,7 @@
             </w:rPr>
             <m:t>⋅8⋅37=</m:t>
           </m:r>
-          <w:bookmarkStart w:id="28" w:name="_Hlk197627923"/>
+          <w:bookmarkStart w:id="30" w:name="_Hlk197627923"/>
           <m:r>
             <w:rPr>
               <w:rFonts w:ascii="Cambria Math" w:hAnsi="Cambria Math"/>
@@ -9894,7 +11373,7 @@
             </w:rPr>
             <m:t xml:space="preserve">,4 </m:t>
           </m:r>
-          <w:bookmarkEnd w:id="28"/>
+          <w:bookmarkEnd w:id="30"/>
           <m:r>
             <w:rPr>
               <w:rFonts w:ascii="Cambria Math" w:hAnsi="Cambria Math"/>
@@ -10192,8 +11671,14 @@
     <w:p>
       <w:pPr>
         <w:pStyle w:val="1-"/>
-      </w:pPr>
-      <w:r>
+        <w:rPr>
+          <w:lang w:val="ru-RU"/>
+        </w:rPr>
+      </w:pPr>
+      <w:r>
+        <w:rPr>
+          <w:lang w:val="ru-RU"/>
+        </w:rPr>
         <w:lastRenderedPageBreak/>
         <w:t>Определим размер дополнительной заработной платы:</w:t>
       </w:r>
@@ -10285,7 +11770,7 @@
             </w:rPr>
             <m:t>=</m:t>
           </m:r>
-          <w:bookmarkStart w:id="29" w:name="_Hlk197627960"/>
+          <w:bookmarkStart w:id="31" w:name="_Hlk197627960"/>
           <m:r>
             <w:rPr>
               <w:rFonts w:ascii="Cambria Math" w:hAnsi="Cambria Math"/>
@@ -10295,7 +11780,7 @@
           </m:r>
         </m:oMath>
       </m:oMathPara>
-      <w:bookmarkEnd w:id="29"/>
+      <w:bookmarkEnd w:id="31"/>
     </w:p>
     <w:p>
       <w:pPr>
@@ -10368,7 +11853,7 @@
             <w:vAlign w:val="center"/>
             <w:hideMark/>
           </w:tcPr>
-          <w:bookmarkStart w:id="30" w:name="_Hlk167457218"/>
+          <w:bookmarkStart w:id="32" w:name="_Hlk167457218"/>
           <w:p>
             <w:pPr>
               <w:spacing w:line="360" w:lineRule="auto"/>
@@ -10612,7 +12097,7 @@
                 </m:r>
               </m:oMath>
             </m:oMathPara>
-            <w:bookmarkEnd w:id="30"/>
+            <w:bookmarkEnd w:id="32"/>
           </w:p>
         </w:tc>
         <w:tc>
@@ -10690,7 +12175,7 @@
         <w:t xml:space="preserve"> =34%).</w:t>
       </w:r>
     </w:p>
-    <w:bookmarkStart w:id="31" w:name="_Hlk167457149"/>
+    <w:bookmarkStart w:id="33" w:name="_Hlk167457149"/>
     <w:p>
       <w:pPr>
         <w:pStyle w:val="1-"/>
@@ -10814,14 +12299,14 @@
             </w:rPr>
             <m:t>=</m:t>
           </m:r>
-          <w:bookmarkStart w:id="32" w:name="_Hlk197627988"/>
+          <w:bookmarkStart w:id="34" w:name="_Hlk197627988"/>
           <m:r>
             <w:rPr>
               <w:rFonts w:ascii="Cambria Math" w:hAnsi="Cambria Math"/>
             </w:rPr>
             <m:t xml:space="preserve">1690,35 </m:t>
           </m:r>
-          <w:bookmarkEnd w:id="32"/>
+          <w:bookmarkEnd w:id="34"/>
           <m:r>
             <w:rPr>
               <w:rFonts w:ascii="Cambria Math" w:hAnsi="Cambria Math"/>
@@ -10830,7 +12315,7 @@
           </m:r>
         </m:oMath>
       </m:oMathPara>
-      <w:bookmarkEnd w:id="31"/>
+      <w:bookmarkEnd w:id="33"/>
     </w:p>
     <w:p>
       <w:pPr>
@@ -11347,7 +12832,7 @@
             </w:rPr>
             <m:t>=</m:t>
           </m:r>
-          <w:bookmarkStart w:id="33" w:name="_Hlk197628021"/>
+          <w:bookmarkStart w:id="35" w:name="_Hlk197628021"/>
           <m:r>
             <w:rPr>
               <w:rFonts w:ascii="Cambria Math" w:hAnsi="Cambria Math"/>
@@ -11374,7 +12859,7 @@
             </w:rPr>
             <m:t>5</m:t>
           </m:r>
-          <w:bookmarkEnd w:id="33"/>
+          <w:bookmarkEnd w:id="35"/>
           <m:r>
             <w:rPr>
               <w:rFonts w:ascii="Cambria Math" w:hAnsi="Cambria Math"/>
@@ -11471,7 +12956,7 @@
         </w:rPr>
         <w:t xml:space="preserve">Таблица </w:t>
       </w:r>
-      <w:bookmarkStart w:id="34" w:name="tablName2"/>
+      <w:bookmarkStart w:id="36" w:name="tablName2"/>
       <w:r>
         <w:rPr>
           <w:i w:val="0"/>
@@ -11523,7 +13008,7 @@
         </w:rPr>
         <w:fldChar w:fldCharType="end"/>
       </w:r>
-      <w:bookmarkEnd w:id="34"/>
+      <w:bookmarkEnd w:id="36"/>
       <w:r>
         <w:rPr>
           <w:i w:val="0"/>
@@ -11724,12 +13209,21 @@
                 <w:szCs w:val="24"/>
               </w:rPr>
             </w:pPr>
-            <w:r>
-              <w:rPr>
-                <w:sz w:val="24"/>
-                <w:szCs w:val="24"/>
-              </w:rPr>
-              <w:t>уп. (500 листов)</w:t>
+            <w:proofErr w:type="spellStart"/>
+            <w:r>
+              <w:rPr>
+                <w:sz w:val="24"/>
+                <w:szCs w:val="24"/>
+              </w:rPr>
+              <w:t>уп</w:t>
+            </w:r>
+            <w:proofErr w:type="spellEnd"/>
+            <w:r>
+              <w:rPr>
+                <w:sz w:val="24"/>
+                <w:szCs w:val="24"/>
+              </w:rPr>
+              <w:t>. (500 листов)</w:t>
             </w:r>
           </w:p>
         </w:tc>
@@ -11849,6 +13343,7 @@
                 <w:szCs w:val="24"/>
               </w:rPr>
             </w:pPr>
+            <w:proofErr w:type="spellStart"/>
             <w:r>
               <w:rPr>
                 <w:sz w:val="24"/>
@@ -11856,6 +13351,7 @@
               </w:rPr>
               <w:t>шт</w:t>
             </w:r>
+            <w:proofErr w:type="spellEnd"/>
           </w:p>
         </w:tc>
         <w:tc>
@@ -15258,7 +16754,7 @@
             <w:vAlign w:val="center"/>
             <w:hideMark/>
           </w:tcPr>
-          <w:bookmarkStart w:id="35" w:name="_Hlk167546268"/>
+          <w:bookmarkStart w:id="37" w:name="_Hlk167546268"/>
           <w:p>
             <w:pPr>
               <w:spacing w:line="360" w:lineRule="auto"/>
@@ -15303,7 +16799,7 @@
                     </m:r>
                   </m:sub>
                 </m:sSub>
-                <w:bookmarkEnd w:id="35"/>
+                <w:bookmarkEnd w:id="37"/>
                 <m:r>
                   <w:rPr>
                     <w:rFonts w:ascii="Cambria Math" w:hAnsi="Cambria Math"/>
@@ -15581,13 +17077,7 @@
                 <w:rPr>
                   <w:rFonts w:ascii="Cambria Math" w:hAnsi="Cambria Math"/>
                 </w:rPr>
-                <m:t>4780,4⋅</m:t>
-              </m:r>
-              <m:r>
-                <w:rPr>
-                  <w:rFonts w:ascii="Cambria Math" w:hAnsi="Cambria Math"/>
-                </w:rPr>
-                <m:t>7</m:t>
+                <m:t>4780,4⋅7</m:t>
               </m:r>
             </m:num>
             <m:den>
@@ -15603,13 +17093,7 @@
             <w:rPr>
               <w:rFonts w:ascii="Cambria Math" w:hAnsi="Cambria Math"/>
             </w:rPr>
-            <m:t>=</m:t>
-          </m:r>
-          <m:r>
-            <w:rPr>
-              <w:rFonts w:ascii="Cambria Math" w:hAnsi="Cambria Math"/>
-            </w:rPr>
-            <m:t>334</m:t>
+            <m:t>=334</m:t>
           </m:r>
           <m:r>
             <w:rPr>
@@ -15622,19 +17106,7 @@
             <w:rPr>
               <w:rFonts w:ascii="Cambria Math" w:hAnsi="Cambria Math"/>
             </w:rPr>
-            <m:t>6</m:t>
-          </m:r>
-          <m:r>
-            <w:rPr>
-              <w:rFonts w:ascii="Cambria Math" w:hAnsi="Cambria Math"/>
-            </w:rPr>
-            <m:t>3</m:t>
-          </m:r>
-          <m:r>
-            <w:rPr>
-              <w:rFonts w:ascii="Cambria Math" w:hAnsi="Cambria Math"/>
-            </w:rPr>
-            <m:t xml:space="preserve"> руб.</m:t>
+            <m:t>63 руб.</m:t>
           </m:r>
         </m:oMath>
       </m:oMathPara>
@@ -15712,7 +17184,7 @@
         </w:rPr>
         <w:t xml:space="preserve">Таблица </w:t>
       </w:r>
-      <w:bookmarkStart w:id="36" w:name="tablName3"/>
+      <w:bookmarkStart w:id="38" w:name="tablName3"/>
       <w:r>
         <w:rPr>
           <w:i w:val="0"/>
@@ -15764,7 +17236,7 @@
         </w:rPr>
         <w:fldChar w:fldCharType="end"/>
       </w:r>
-      <w:bookmarkEnd w:id="36"/>
+      <w:bookmarkEnd w:id="38"/>
       <w:r>
         <w:rPr>
           <w:i w:val="0"/>
@@ -16748,10 +18220,10 @@
                 <w:lang w:val="be-BY"/>
               </w:rPr>
               <w:object w:dxaOrig="345" w:dyaOrig="330" w14:anchorId="5E5D4FA0">
-                <v:shape id="_x0000_i1027" type="#_x0000_t75" style="width:17.4pt;height:17.4pt" o:ole="">
-                  <v:imagedata r:id="rId15" o:title=""/>
+                <v:shape id="_x0000_i1027" type="#_x0000_t75" style="width:17.55pt;height:17.55pt" o:ole="">
+                  <v:imagedata r:id="rId17" o:title=""/>
                 </v:shape>
-                <o:OLEObject Type="Embed" ProgID="Equation.3" ShapeID="_x0000_i1027" DrawAspect="Content" ObjectID="_1808242421" r:id="rId16"/>
+                <o:OLEObject Type="Embed" ProgID="Equation.3" ShapeID="_x0000_i1027" DrawAspect="Content" ObjectID="_1808409610" r:id="rId18"/>
               </w:object>
             </w:r>
             <w:r>
@@ -17134,7 +18606,7 @@
             <w:vAlign w:val="center"/>
             <w:hideMark/>
           </w:tcPr>
-          <w:bookmarkStart w:id="37" w:name="_Hlk167547699"/>
+          <w:bookmarkStart w:id="39" w:name="_Hlk167547699"/>
           <w:p>
             <w:pPr>
               <w:spacing w:line="360" w:lineRule="auto"/>
@@ -17179,7 +18651,7 @@
                     </m:r>
                   </m:sub>
                 </m:sSub>
-                <w:bookmarkEnd w:id="37"/>
+                <w:bookmarkEnd w:id="39"/>
                 <m:r>
                   <w:rPr>
                     <w:rFonts w:ascii="Cambria Math" w:hAnsi="Cambria Math"/>
@@ -17491,43 +18963,13 @@
                   <w:szCs w:val="24"/>
                   <w:lang w:val="ru-BY" w:eastAsia="ru-BY"/>
                 </w:rPr>
-                <m:t>9430</m:t>
-              </m:r>
-              <m:r>
-                <m:rPr>
-                  <m:sty m:val="p"/>
-                </m:rPr>
-                <w:rPr>
-                  <w:rFonts w:ascii="Cambria Math" w:hAnsi="Cambria Math"/>
-                  <w:color w:val="000000"/>
-                  <w:szCs w:val="24"/>
-                  <w:lang w:val="ru-BY" w:eastAsia="ru-BY"/>
-                </w:rPr>
-                <m:t>,</m:t>
-              </m:r>
-              <m:r>
-                <m:rPr>
-                  <m:sty m:val="p"/>
-                </m:rPr>
-                <w:rPr>
-                  <w:rFonts w:ascii="Cambria Math" w:hAnsi="Cambria Math"/>
-                  <w:color w:val="000000"/>
-                  <w:szCs w:val="24"/>
-                  <w:lang w:val="ru-BY" w:eastAsia="ru-BY"/>
-                </w:rPr>
-                <m:t>69</m:t>
+                <m:t>9430,69</m:t>
               </m:r>
               <m:r>
                 <w:rPr>
                   <w:rFonts w:ascii="Cambria Math" w:hAnsi="Cambria Math"/>
                 </w:rPr>
-                <m:t>⋅</m:t>
-              </m:r>
-              <m:r>
-                <w:rPr>
-                  <w:rFonts w:ascii="Cambria Math" w:hAnsi="Cambria Math"/>
-                </w:rPr>
-                <m:t>1</m:t>
+                <m:t>⋅1</m:t>
               </m:r>
               <m:r>
                 <w:rPr>
@@ -17550,31 +18992,7 @@
             <w:rPr>
               <w:rFonts w:ascii="Cambria Math" w:hAnsi="Cambria Math"/>
             </w:rPr>
-            <m:t>=</m:t>
-          </m:r>
-          <m:r>
-            <w:rPr>
-              <w:rFonts w:ascii="Cambria Math" w:hAnsi="Cambria Math"/>
-            </w:rPr>
-            <m:t>1414</m:t>
-          </m:r>
-          <m:r>
-            <w:rPr>
-              <w:rFonts w:ascii="Cambria Math" w:hAnsi="Cambria Math"/>
-            </w:rPr>
-            <m:t>,</m:t>
-          </m:r>
-          <m:r>
-            <w:rPr>
-              <w:rFonts w:ascii="Cambria Math" w:hAnsi="Cambria Math"/>
-            </w:rPr>
-            <m:t>6</m:t>
-          </m:r>
-          <m:r>
-            <w:rPr>
-              <w:rFonts w:ascii="Cambria Math" w:hAnsi="Cambria Math"/>
-            </w:rPr>
-            <m:t xml:space="preserve"> руб.</m:t>
+            <m:t>=1414,6 руб.</m:t>
           </m:r>
         </m:oMath>
       </m:oMathPara>
@@ -17782,88 +19200,7 @@
             <w:rPr>
               <w:rFonts w:ascii="Cambria Math" w:hAnsi="Cambria Math"/>
             </w:rPr>
-            <m:t>+</m:t>
-          </m:r>
-          <m:r>
-            <m:rPr>
-              <m:sty m:val="p"/>
-            </m:rPr>
-            <w:rPr>
-              <w:rFonts w:ascii="Cambria Math" w:hAnsi="Cambria Math"/>
-            </w:rPr>
-            <m:t>1414</m:t>
-          </m:r>
-          <m:r>
-            <m:rPr>
-              <m:sty m:val="p"/>
-            </m:rPr>
-            <w:rPr>
-              <w:rFonts w:ascii="Cambria Math" w:hAnsi="Cambria Math"/>
-            </w:rPr>
-            <m:t>,</m:t>
-          </m:r>
-          <m:r>
-            <m:rPr>
-              <m:sty m:val="p"/>
-            </m:rPr>
-            <w:rPr>
-              <w:rFonts w:ascii="Cambria Math" w:hAnsi="Cambria Math"/>
-            </w:rPr>
-            <m:t>6</m:t>
-          </m:r>
-          <m:r>
-            <m:rPr>
-              <m:sty m:val="p"/>
-            </m:rPr>
-            <w:rPr>
-              <w:rFonts w:ascii="Cambria Math" w:hAnsi="Cambria Math"/>
-            </w:rPr>
-            <m:t xml:space="preserve"> </m:t>
-          </m:r>
-          <m:r>
-            <m:rPr>
-              <m:sty m:val="p"/>
-            </m:rPr>
-            <w:rPr>
-              <w:rFonts w:ascii="Cambria Math" w:hAnsi="Cambria Math"/>
-            </w:rPr>
-            <m:t>=</m:t>
-          </m:r>
-          <m:r>
-            <m:rPr>
-              <m:sty m:val="p"/>
-            </m:rPr>
-            <w:rPr>
-              <w:rFonts w:ascii="Cambria Math" w:hAnsi="Cambria Math"/>
-            </w:rPr>
-            <m:t>10845</m:t>
-          </m:r>
-          <m:r>
-            <m:rPr>
-              <m:sty m:val="p"/>
-            </m:rPr>
-            <w:rPr>
-              <w:rFonts w:ascii="Cambria Math" w:hAnsi="Cambria Math"/>
-            </w:rPr>
-            <m:t>,</m:t>
-          </m:r>
-          <m:r>
-            <m:rPr>
-              <m:sty m:val="p"/>
-            </m:rPr>
-            <w:rPr>
-              <w:rFonts w:ascii="Cambria Math" w:hAnsi="Cambria Math"/>
-            </w:rPr>
-            <m:t>29</m:t>
-          </m:r>
-          <m:r>
-            <m:rPr>
-              <m:sty m:val="p"/>
-            </m:rPr>
-            <w:rPr>
-              <w:rFonts w:ascii="Cambria Math" w:hAnsi="Cambria Math"/>
-            </w:rPr>
-            <m:t xml:space="preserve"> руб.</m:t>
+            <m:t>+1414,6 =10845,29 руб.</m:t>
           </m:r>
         </m:oMath>
       </m:oMathPara>
@@ -18144,25 +19481,7 @@
                 <w:rPr>
                   <w:rFonts w:ascii="Cambria Math" w:hAnsi="Cambria Math"/>
                 </w:rPr>
-                <m:t>10845</m:t>
-              </m:r>
-              <m:r>
-                <m:rPr>
-                  <m:sty m:val="p"/>
-                </m:rPr>
-                <w:rPr>
-                  <w:rFonts w:ascii="Cambria Math" w:hAnsi="Cambria Math"/>
-                </w:rPr>
-                <m:t>,</m:t>
-              </m:r>
-              <m:r>
-                <m:rPr>
-                  <m:sty m:val="p"/>
-                </m:rPr>
-                <w:rPr>
-                  <w:rFonts w:ascii="Cambria Math" w:hAnsi="Cambria Math"/>
-                </w:rPr>
-                <m:t>29</m:t>
+                <m:t>10845,29</m:t>
               </m:r>
               <m:r>
                 <w:rPr>
@@ -18184,37 +19503,7 @@
             <w:rPr>
               <w:rFonts w:ascii="Cambria Math" w:hAnsi="Cambria Math"/>
             </w:rPr>
-            <m:t>=</m:t>
-          </m:r>
-          <m:r>
-            <w:rPr>
-              <w:rFonts w:ascii="Cambria Math" w:hAnsi="Cambria Math"/>
-            </w:rPr>
-            <m:t>2169</m:t>
-          </m:r>
-          <m:r>
-            <w:rPr>
-              <w:rFonts w:ascii="Cambria Math" w:hAnsi="Cambria Math"/>
-            </w:rPr>
-            <m:t>,</m:t>
-          </m:r>
-          <m:r>
-            <w:rPr>
-              <w:rFonts w:ascii="Cambria Math" w:hAnsi="Cambria Math"/>
-            </w:rPr>
-            <m:t>0</m:t>
-          </m:r>
-          <m:r>
-            <w:rPr>
-              <w:rFonts w:ascii="Cambria Math" w:hAnsi="Cambria Math"/>
-            </w:rPr>
-            <m:t>6</m:t>
-          </m:r>
-          <m:r>
-            <w:rPr>
-              <w:rFonts w:ascii="Cambria Math" w:hAnsi="Cambria Math"/>
-            </w:rPr>
-            <m:t xml:space="preserve"> руб.</m:t>
+            <m:t>=2169,06 руб.</m:t>
           </m:r>
         </m:oMath>
       </m:oMathPara>
@@ -18424,79 +19713,13 @@
             <w:rPr>
               <w:rFonts w:ascii="Cambria Math" w:hAnsi="Cambria Math"/>
             </w:rPr>
-            <m:t>10845</m:t>
-          </m:r>
-          <m:r>
-            <m:rPr>
-              <m:sty m:val="p"/>
-            </m:rPr>
-            <w:rPr>
-              <w:rFonts w:ascii="Cambria Math" w:hAnsi="Cambria Math"/>
-            </w:rPr>
-            <m:t>,</m:t>
-          </m:r>
-          <m:r>
-            <m:rPr>
-              <m:sty m:val="p"/>
-            </m:rPr>
-            <w:rPr>
-              <w:rFonts w:ascii="Cambria Math" w:hAnsi="Cambria Math"/>
-            </w:rPr>
-            <m:t>29</m:t>
+            <m:t>10845,29</m:t>
           </m:r>
           <m:r>
             <w:rPr>
               <w:rFonts w:ascii="Cambria Math" w:hAnsi="Cambria Math"/>
             </w:rPr>
-            <m:t>+</m:t>
-          </m:r>
-          <m:r>
-            <w:rPr>
-              <w:rFonts w:ascii="Cambria Math" w:hAnsi="Cambria Math"/>
-            </w:rPr>
-            <m:t>2169</m:t>
-          </m:r>
-          <m:r>
-            <w:rPr>
-              <w:rFonts w:ascii="Cambria Math" w:hAnsi="Cambria Math"/>
-            </w:rPr>
-            <m:t>,</m:t>
-          </m:r>
-          <m:r>
-            <w:rPr>
-              <w:rFonts w:ascii="Cambria Math" w:hAnsi="Cambria Math"/>
-            </w:rPr>
-            <m:t>0</m:t>
-          </m:r>
-          <m:r>
-            <w:rPr>
-              <w:rFonts w:ascii="Cambria Math" w:hAnsi="Cambria Math"/>
-            </w:rPr>
-            <m:t>6=</m:t>
-          </m:r>
-          <m:r>
-            <w:rPr>
-              <w:rFonts w:ascii="Cambria Math" w:hAnsi="Cambria Math"/>
-            </w:rPr>
-            <m:t>13014</m:t>
-          </m:r>
-          <m:r>
-            <w:rPr>
-              <w:rFonts w:ascii="Cambria Math" w:hAnsi="Cambria Math"/>
-            </w:rPr>
-            <m:t>,</m:t>
-          </m:r>
-          <m:r>
-            <w:rPr>
-              <w:rFonts w:ascii="Cambria Math" w:hAnsi="Cambria Math"/>
-            </w:rPr>
-            <m:t>34</m:t>
-          </m:r>
-          <m:r>
-            <w:rPr>
-              <w:rFonts w:ascii="Cambria Math" w:hAnsi="Cambria Math"/>
-            </w:rPr>
-            <m:t xml:space="preserve"> руб.</m:t>
+            <m:t>+2169,06=13014,34 руб.</m:t>
           </m:r>
         </m:oMath>
       </m:oMathPara>
@@ -18897,37 +20120,7 @@
             <w:rPr>
               <w:rFonts w:ascii="Cambria Math" w:hAnsi="Cambria Math"/>
             </w:rPr>
-            <m:t>=</m:t>
-          </m:r>
-          <m:r>
-            <w:rPr>
-              <w:rFonts w:ascii="Cambria Math" w:hAnsi="Cambria Math"/>
-            </w:rPr>
-            <m:t>1414</m:t>
-          </m:r>
-          <m:r>
-            <w:rPr>
-              <w:rFonts w:ascii="Cambria Math" w:hAnsi="Cambria Math"/>
-            </w:rPr>
-            <m:t>,</m:t>
-          </m:r>
-          <m:r>
-            <w:rPr>
-              <w:rFonts w:ascii="Cambria Math" w:hAnsi="Cambria Math"/>
-            </w:rPr>
-            <m:t>6</m:t>
-          </m:r>
-          <m:r>
-            <w:rPr>
-              <w:rFonts w:ascii="Cambria Math" w:hAnsi="Cambria Math"/>
-            </w:rPr>
-            <m:t xml:space="preserve"> </m:t>
-          </m:r>
-          <m:r>
-            <w:rPr>
-              <w:rFonts w:ascii="Cambria Math" w:hAnsi="Cambria Math"/>
-            </w:rPr>
-            <m:t>-</m:t>
+            <m:t>=1414,6 -</m:t>
           </m:r>
           <m:f>
             <m:fPr>
@@ -18943,31 +20136,7 @@
                 <w:rPr>
                   <w:rFonts w:ascii="Cambria Math" w:hAnsi="Cambria Math"/>
                 </w:rPr>
-                <m:t>1414</m:t>
-              </m:r>
-              <m:r>
-                <w:rPr>
-                  <w:rFonts w:ascii="Cambria Math" w:hAnsi="Cambria Math"/>
-                </w:rPr>
-                <m:t>,</m:t>
-              </m:r>
-              <m:r>
-                <w:rPr>
-                  <w:rFonts w:ascii="Cambria Math" w:hAnsi="Cambria Math"/>
-                </w:rPr>
-                <m:t>6</m:t>
-              </m:r>
-              <m:r>
-                <w:rPr>
-                  <w:rFonts w:ascii="Cambria Math" w:hAnsi="Cambria Math"/>
-                </w:rPr>
-                <m:t xml:space="preserve"> </m:t>
-              </m:r>
-              <m:r>
-                <w:rPr>
-                  <w:rFonts w:ascii="Cambria Math" w:hAnsi="Cambria Math"/>
-                </w:rPr>
-                <m:t>⋅20</m:t>
+                <m:t>1414,6 ⋅20</m:t>
               </m:r>
             </m:num>
             <m:den>
@@ -18983,31 +20152,7 @@
             <w:rPr>
               <w:rFonts w:ascii="Cambria Math" w:hAnsi="Cambria Math"/>
             </w:rPr>
-            <m:t>=</m:t>
-          </m:r>
-          <m:r>
-            <w:rPr>
-              <w:rFonts w:ascii="Cambria Math" w:hAnsi="Cambria Math"/>
-            </w:rPr>
-            <m:t>1131</m:t>
-          </m:r>
-          <m:r>
-            <w:rPr>
-              <w:rFonts w:ascii="Cambria Math" w:hAnsi="Cambria Math"/>
-            </w:rPr>
-            <m:t>,</m:t>
-          </m:r>
-          <m:r>
-            <w:rPr>
-              <w:rFonts w:ascii="Cambria Math" w:hAnsi="Cambria Math"/>
-            </w:rPr>
-            <m:t>68</m:t>
-          </m:r>
-          <m:r>
-            <w:rPr>
-              <w:rFonts w:ascii="Cambria Math" w:hAnsi="Cambria Math"/>
-            </w:rPr>
-            <m:t xml:space="preserve"> руб.</m:t>
+            <m:t>=1131,68 руб.</m:t>
           </m:r>
         </m:oMath>
       </m:oMathPara>
@@ -19030,11 +20175,11 @@
       <w:pPr>
         <w:pStyle w:val="23"/>
       </w:pPr>
-      <w:bookmarkStart w:id="38" w:name="_Toc197343629"/>
+      <w:bookmarkStart w:id="40" w:name="_Toc197343629"/>
       <w:r>
         <w:t>5.4 Определение экономического эффекта от внедрения программного продукта</w:t>
       </w:r>
-      <w:bookmarkEnd w:id="38"/>
+      <w:bookmarkEnd w:id="40"/>
     </w:p>
     <w:p>
       <w:pPr>
@@ -19115,7 +20260,7 @@
         </w:rPr>
         <w:t xml:space="preserve">Таблица </w:t>
       </w:r>
-      <w:bookmarkStart w:id="39" w:name="tablName4"/>
+      <w:bookmarkStart w:id="41" w:name="tablName4"/>
       <w:r>
         <w:rPr>
           <w:i w:val="0"/>
@@ -19167,7 +20312,7 @@
         </w:rPr>
         <w:fldChar w:fldCharType="end"/>
       </w:r>
-      <w:bookmarkEnd w:id="39"/>
+      <w:bookmarkEnd w:id="41"/>
       <w:r>
         <w:rPr>
           <w:i w:val="0"/>
@@ -22752,6 +23897,7 @@
       </w:pPr>
       <w:r>
         <w:rPr>
+          <w:noProof/>
           <w:lang w:val="ru-RU"/>
         </w:rPr>
         <mc:AlternateContent>
@@ -22928,7 +24074,7 @@
           </mc:Fallback>
         </mc:AlternateContent>
       </w:r>
-      <w:bookmarkStart w:id="40" w:name="_Toc197343630"/>
+      <w:bookmarkStart w:id="42" w:name="_Toc197343630"/>
       <w:r>
         <w:rPr>
           <w:lang w:val="ru-RU"/>
@@ -23404,7 +24550,15 @@
                 <w:sz w:val="24"/>
                 <w:szCs w:val="24"/>
               </w:rPr>
-              <w:t>ГДФЗП = (З</w:t>
+              <w:t>ГДФЗП = (</w:t>
+            </w:r>
+            <w:proofErr w:type="spellStart"/>
+            <w:r>
+              <w:rPr>
+                <w:sz w:val="24"/>
+                <w:szCs w:val="24"/>
+              </w:rPr>
+              <w:t>З</w:t>
             </w:r>
             <w:r>
               <w:rPr>
@@ -23414,12 +24568,21 @@
               </w:rPr>
               <w:t>о</w:t>
             </w:r>
-            <w:r>
-              <w:rPr>
-                <w:sz w:val="24"/>
-                <w:szCs w:val="24"/>
-              </w:rPr>
-              <w:t>+ З</w:t>
+            <w:proofErr w:type="spellEnd"/>
+            <w:r>
+              <w:rPr>
+                <w:sz w:val="24"/>
+                <w:szCs w:val="24"/>
+              </w:rPr>
+              <w:t xml:space="preserve">+ </w:t>
+            </w:r>
+            <w:proofErr w:type="spellStart"/>
+            <w:r>
+              <w:rPr>
+                <w:sz w:val="24"/>
+                <w:szCs w:val="24"/>
+              </w:rPr>
+              <w:t>З</w:t>
             </w:r>
             <w:r>
               <w:rPr>
@@ -23429,12 +24592,21 @@
               </w:rPr>
               <w:t>д</w:t>
             </w:r>
-            <w:r>
-              <w:rPr>
-                <w:sz w:val="24"/>
-                <w:szCs w:val="24"/>
-              </w:rPr>
-              <w:t>+ О</w:t>
+            <w:proofErr w:type="spellEnd"/>
+            <w:r>
+              <w:rPr>
+                <w:sz w:val="24"/>
+                <w:szCs w:val="24"/>
+              </w:rPr>
+              <w:t xml:space="preserve">+ </w:t>
+            </w:r>
+            <w:proofErr w:type="spellStart"/>
+            <w:r>
+              <w:rPr>
+                <w:sz w:val="24"/>
+                <w:szCs w:val="24"/>
+              </w:rPr>
+              <w:t>О</w:t>
             </w:r>
             <w:r>
               <w:rPr>
@@ -23444,6 +24616,7 @@
               </w:rPr>
               <w:t>фсзн</w:t>
             </w:r>
+            <w:proofErr w:type="spellEnd"/>
             <w:r>
               <w:rPr>
                 <w:sz w:val="24"/>
@@ -23872,43 +25045,7 @@
         <w:rPr>
           <w:lang w:val="ru-RU"/>
         </w:rPr>
-        <w:t xml:space="preserve">Подводя итог можно сказать, что разработка </w:t>
-      </w:r>
-      <w:r>
-        <w:rPr>
-          <w:lang w:val="ru-RU"/>
-        </w:rPr>
-        <w:t>п</w:t>
-      </w:r>
-      <w:r>
-        <w:rPr>
-          <w:lang w:val="ru-RU"/>
-        </w:rPr>
-        <w:t>рограммно</w:t>
-      </w:r>
-      <w:r>
-        <w:rPr>
-          <w:lang w:val="ru-RU"/>
-        </w:rPr>
-        <w:t>го</w:t>
-      </w:r>
-      <w:r>
-        <w:rPr>
-          <w:lang w:val="ru-RU"/>
-        </w:rPr>
-        <w:t xml:space="preserve"> средств</w:t>
-      </w:r>
-      <w:r>
-        <w:rPr>
-          <w:lang w:val="ru-RU"/>
-        </w:rPr>
-        <w:t>а</w:t>
-      </w:r>
-      <w:r>
-        <w:rPr>
-          <w:lang w:val="ru-RU"/>
-        </w:rPr>
-        <w:t xml:space="preserve"> «Учёт выпуска и реализации продукции в ООО «Вактайм» г. Сморгонь»</w:t>
+        <w:t>Подводя итог можно сказать, что разработка программного средства «Учёт выпуска и реализации продукции в ООО «Вактайм» г. Сморгонь»</w:t>
       </w:r>
       <w:r>
         <w:rPr>
@@ -23957,7 +25094,7 @@
         </w:rPr>
         <w:t>5.5 Выводы</w:t>
       </w:r>
-      <w:bookmarkEnd w:id="40"/>
+      <w:bookmarkEnd w:id="42"/>
     </w:p>
     <w:p>
       <w:pPr>
@@ -24038,7 +25175,7 @@
           <w:lang w:val="en-US"/>
         </w:rPr>
       </w:pPr>
-      <w:bookmarkStart w:id="41" w:name="_Toc197343631"/>
+      <w:bookmarkStart w:id="43" w:name="_Toc197343631"/>
       <w:r>
         <w:rPr>
           <w:lang w:val="en-US"/>
@@ -24046,7 +25183,7 @@
         <w:lastRenderedPageBreak/>
         <w:t>ЗАКЛЮЧЕНИЕ</w:t>
       </w:r>
-      <w:bookmarkEnd w:id="41"/>
+      <w:bookmarkEnd w:id="43"/>
     </w:p>
     <w:p>
       <w:pPr>
@@ -24055,7 +25192,7 @@
           <w:lang w:val="en-US"/>
         </w:rPr>
       </w:pPr>
-      <w:bookmarkStart w:id="42" w:name="_Toc197343632"/>
+      <w:bookmarkStart w:id="44" w:name="_Toc197343632"/>
       <w:r>
         <w:rPr>
           <w:lang w:val="en-US"/>
@@ -24063,7 +25200,7 @@
         <w:lastRenderedPageBreak/>
         <w:t>СПИСОК ИСПОЛЬЗОВАННЫХ ИСТОЧНИКОВ</w:t>
       </w:r>
-      <w:bookmarkEnd w:id="42"/>
+      <w:bookmarkEnd w:id="44"/>
     </w:p>
     <w:p>
       <w:pPr>
@@ -24080,14 +25217,12 @@
       </w:pPr>
       <w:r>
         <w:rPr>
-          <w:color w:val="000000"/>
           <w:sz w:val="24"/>
         </w:rPr>
         <w:t>Описание</w:t>
       </w:r>
       <w:r>
         <w:rPr>
-          <w:color w:val="000000"/>
           <w:sz w:val="24"/>
           <w:lang w:val="en-US"/>
         </w:rPr>
@@ -24095,14 +25230,12 @@
       </w:r>
       <w:r>
         <w:rPr>
-          <w:color w:val="000000"/>
           <w:sz w:val="24"/>
         </w:rPr>
         <w:t>предметной</w:t>
       </w:r>
       <w:r>
         <w:rPr>
-          <w:color w:val="000000"/>
           <w:sz w:val="24"/>
           <w:lang w:val="en-US"/>
         </w:rPr>
@@ -24110,14 +25243,12 @@
       </w:r>
       <w:r>
         <w:rPr>
-          <w:color w:val="000000"/>
           <w:sz w:val="24"/>
         </w:rPr>
         <w:t>области</w:t>
       </w:r>
       <w:r>
         <w:rPr>
-          <w:color w:val="000000"/>
           <w:sz w:val="24"/>
           <w:lang w:val="en-US"/>
         </w:rPr>
@@ -24125,14 +25256,12 @@
       </w:r>
       <w:r>
         <w:rPr>
-          <w:color w:val="000000"/>
           <w:sz w:val="24"/>
         </w:rPr>
         <w:t>Электронный</w:t>
       </w:r>
       <w:r>
         <w:rPr>
-          <w:color w:val="000000"/>
           <w:sz w:val="24"/>
           <w:lang w:val="en-US"/>
         </w:rPr>
@@ -24140,14 +25269,12 @@
       </w:r>
       <w:r>
         <w:rPr>
-          <w:color w:val="000000"/>
           <w:sz w:val="24"/>
         </w:rPr>
         <w:t>ресурс</w:t>
       </w:r>
       <w:r>
         <w:rPr>
-          <w:color w:val="000000"/>
           <w:sz w:val="24"/>
           <w:lang w:val="en-US"/>
         </w:rPr>
@@ -24155,14 +25282,12 @@
       </w:r>
       <w:r>
         <w:rPr>
-          <w:color w:val="000000"/>
           <w:sz w:val="24"/>
         </w:rPr>
         <w:t>МОЭВМ</w:t>
       </w:r>
       <w:r>
         <w:rPr>
-          <w:color w:val="000000"/>
           <w:sz w:val="24"/>
           <w:lang w:val="en-US"/>
         </w:rPr>
@@ -24170,14 +25295,12 @@
       </w:r>
       <w:r>
         <w:rPr>
-          <w:color w:val="000000"/>
           <w:sz w:val="24"/>
         </w:rPr>
         <w:t>Вики</w:t>
       </w:r>
       <w:r>
         <w:rPr>
-          <w:color w:val="000000"/>
           <w:sz w:val="24"/>
           <w:lang w:val="en-US"/>
         </w:rPr>
@@ -24185,14 +25308,12 @@
       </w:r>
       <w:r>
         <w:rPr>
-          <w:color w:val="000000"/>
           <w:sz w:val="24"/>
         </w:rPr>
         <w:t>Режим</w:t>
       </w:r>
       <w:r>
         <w:rPr>
-          <w:color w:val="000000"/>
           <w:sz w:val="24"/>
           <w:lang w:val="en-US"/>
         </w:rPr>
@@ -24200,61 +25321,55 @@
       </w:r>
       <w:r>
         <w:rPr>
-          <w:color w:val="000000"/>
           <w:sz w:val="24"/>
         </w:rPr>
         <w:t>доступа</w:t>
       </w:r>
       <w:r>
         <w:rPr>
-          <w:color w:val="000000"/>
           <w:sz w:val="24"/>
           <w:lang w:val="en-US"/>
         </w:rPr>
-        <w:t>:</w:t>
-      </w:r>
-      <w:r>
-        <w:rPr>
-          <w:color w:val="000000"/>
+        <w:t>: se.moevm.info/lib/exe/</w:t>
+      </w:r>
+      <w:r>
+        <w:rPr>
           <w:sz w:val="24"/>
           <w:lang w:val="en-US"/>
         </w:rPr>
-        <w:t xml:space="preserve"> se.moevm.info/lib/exe/</w:t>
-      </w:r>
-      <w:r>
-        <w:rPr>
-          <w:color w:val="000000"/>
+        <w:t>ketchupped</w:t>
+      </w:r>
+      <w:r>
+        <w:rPr>
           <w:sz w:val="24"/>
           <w:lang w:val="en-US"/>
         </w:rPr>
-        <w:t>ketchupped</w:t>
-      </w:r>
-      <w:r>
-        <w:rPr>
-          <w:color w:val="000000"/>
+        <w:t>/</w:t>
+      </w:r>
+      <w:proofErr w:type="spellStart"/>
+      <w:r>
+        <w:rPr>
           <w:sz w:val="24"/>
           <w:lang w:val="en-US"/>
         </w:rPr>
-        <w:t xml:space="preserve">/courses:man_machine_interface </w:t>
-      </w:r>
-      <w:r>
-        <w:rPr>
-          <w:color w:val="000000"/>
+        <w:t>courses:man_machine_interface</w:t>
+      </w:r>
+      <w:proofErr w:type="spellEnd"/>
+      <w:r>
+        <w:rPr>
           <w:sz w:val="24"/>
           <w:lang w:val="en-US"/>
         </w:rPr>
-        <w:t xml:space="preserve">– </w:t>
-      </w:r>
-      <w:r>
-        <w:rPr>
-          <w:color w:val="000000"/>
+        <w:t xml:space="preserve"> – </w:t>
+      </w:r>
+      <w:r>
+        <w:rPr>
           <w:sz w:val="24"/>
         </w:rPr>
         <w:t>Дата</w:t>
       </w:r>
       <w:r>
         <w:rPr>
-          <w:color w:val="000000"/>
           <w:sz w:val="24"/>
           <w:lang w:val="en-US"/>
         </w:rPr>
@@ -24262,14 +25377,12 @@
       </w:r>
       <w:r>
         <w:rPr>
-          <w:color w:val="000000"/>
           <w:sz w:val="24"/>
         </w:rPr>
         <w:t>доступа</w:t>
       </w:r>
       <w:r>
         <w:rPr>
-          <w:color w:val="000000"/>
           <w:sz w:val="24"/>
           <w:lang w:val="en-US"/>
         </w:rPr>
@@ -24277,7 +25390,6 @@
       </w:r>
       <w:r>
         <w:rPr>
-          <w:color w:val="000000"/>
           <w:sz w:val="24"/>
           <w:lang w:val="en-US"/>
         </w:rPr>
@@ -24292,14 +25404,46 @@
           <w:numId w:val="3"/>
         </w:numPr>
       </w:pPr>
-      <w:hyperlink r:id="rId17" w:history="1">
+      <w:r>
+        <w:rPr>
+          <w:lang w:val="ru-RU"/>
+        </w:rPr>
+        <w:t>Деятельность предприятия [Электронный ресурс]</w:t>
+      </w:r>
+      <w:r>
+        <w:t xml:space="preserve"> / </w:t>
+      </w:r>
+      <w:r>
+        <w:rPr>
+          <w:lang w:val="ru-RU"/>
+        </w:rPr>
+        <w:t>Сайт организации</w:t>
+      </w:r>
+      <w:r>
+        <w:t xml:space="preserve"> – </w:t>
+      </w:r>
+      <w:r>
+        <w:rPr>
+          <w:lang w:val="ru-RU"/>
+        </w:rPr>
+        <w:t xml:space="preserve">Режим доступа: </w:t>
+      </w:r>
+      <w:hyperlink r:id="rId19" w:history="1">
         <w:r>
           <w:rPr>
             <w:rStyle w:val="af8"/>
+            <w:color w:val="auto"/>
+            <w:u w:val="none"/>
           </w:rPr>
           <w:t>https://vactime.ru/</w:t>
         </w:r>
       </w:hyperlink>
+      <w:r>
+        <w:rPr>
+          <w:lang w:val="ru-RU"/>
+        </w:rPr>
+        <w:t xml:space="preserve"> – Дата доступа 10.05.2025</w:t>
+      </w:r>
     </w:p>
     <w:p>
       <w:pPr>
@@ -24309,14 +25453,52 @@
           <w:numId w:val="3"/>
         </w:numPr>
       </w:pPr>
-      <w:hyperlink r:id="rId18" w:history="1">
+      <w:r>
+        <w:rPr>
+          <w:lang w:val="ru-RU"/>
+        </w:rPr>
+        <w:t xml:space="preserve">Описание APPIUS [Электронный ресурс] </w:t>
+      </w:r>
+      <w:r>
+        <w:t>/</w:t>
+      </w:r>
+      <w:r>
+        <w:t xml:space="preserve"> </w:t>
+      </w:r>
+      <w:r>
+        <w:rPr>
+          <w:lang w:val="ru-RU"/>
+        </w:rPr>
+        <w:t>Википедия</w:t>
+      </w:r>
+      <w:r>
+        <w:t xml:space="preserve"> </w:t>
+      </w:r>
+      <w:r>
+        <w:rPr>
+          <w:lang w:val="ru-RU"/>
+        </w:rPr>
+        <w:t>Режим доступа:</w:t>
+      </w:r>
+      <w:r>
+        <w:t xml:space="preserve"> </w:t>
+      </w:r>
+      <w:hyperlink r:id="rId20" w:history="1">
         <w:r>
           <w:rPr>
             <w:rStyle w:val="af8"/>
+            <w:color w:val="auto"/>
+            <w:u w:val="none"/>
           </w:rPr>
           <w:t>https://ru.wikipedia.org/wiki/APPIUS</w:t>
         </w:r>
       </w:hyperlink>
+      <w:r>
+        <w:rPr>
+          <w:lang w:val="ru-RU"/>
+        </w:rPr>
+        <w:t xml:space="preserve"> – Дата доступа 10.05.2025</w:t>
+      </w:r>
     </w:p>
     <w:p>
       <w:pPr>
@@ -24331,14 +25513,52 @@
           <w:u w:val="none"/>
         </w:rPr>
       </w:pPr>
-      <w:hyperlink r:id="rId19" w:history="1">
+      <w:r>
+        <w:rPr>
+          <w:lang w:val="ru-RU"/>
+        </w:rPr>
+        <w:t>Описание</w:t>
+      </w:r>
+      <w:r>
+        <w:t xml:space="preserve"> </w:t>
+      </w:r>
+      <w:r>
+        <w:rPr>
+          <w:lang w:val="ru-RU"/>
+        </w:rPr>
+        <w:t>ADempiere [Электронный ресурс]</w:t>
+      </w:r>
+      <w:r>
+        <w:t xml:space="preserve"> /</w:t>
+      </w:r>
+      <w:r>
+        <w:rPr>
+          <w:lang w:val="ru-RU"/>
+        </w:rPr>
+        <w:t xml:space="preserve"> Википедия</w:t>
+      </w:r>
+      <w:r>
+        <w:rPr>
+          <w:lang w:val="ru-RU"/>
+        </w:rPr>
+        <w:t xml:space="preserve"> Режим доступа: </w:t>
+      </w:r>
+      <w:hyperlink r:id="rId21" w:history="1">
         <w:r>
           <w:rPr>
             <w:rStyle w:val="af8"/>
+            <w:color w:val="auto"/>
+            <w:u w:val="none"/>
           </w:rPr>
           <w:t>https://ru.wikipedia.org/wiki/ADempiere</w:t>
         </w:r>
       </w:hyperlink>
+      <w:r>
+        <w:rPr>
+          <w:lang w:val="ru-RU"/>
+        </w:rPr>
+        <w:t xml:space="preserve"> – Дата доступа 10.05.2025</w:t>
+      </w:r>
     </w:p>
     <w:p>
       <w:pPr>
@@ -24353,15 +25573,84 @@
       </w:pPr>
       <w:r>
         <w:rPr>
-          <w:color w:val="000000"/>
           <w:lang w:val="ru-RU"/>
         </w:rPr>
         <w:t>Игорева, Е. Л. Основы алгоритмизации и программирования/ Е. Л. Игорева. – М.: Инфа – М, 2006. – 432 с.</w:t>
       </w:r>
     </w:p>
+    <w:p>
+      <w:pPr>
+        <w:pStyle w:val="1-"/>
+        <w:numPr>
+          <w:ilvl w:val="0"/>
+          <w:numId w:val="3"/>
+        </w:numPr>
+        <w:rPr>
+          <w:lang w:val="ru-RU"/>
+        </w:rPr>
+      </w:pPr>
+      <w:r>
+        <w:rPr>
+          <w:lang w:val="ru-RU"/>
+        </w:rPr>
+        <w:t>Модели данных [Электронный ресурс] / Северо-Восточный федеральный университет им. М.К. Аммосова – Режим доступа: studfile.net/</w:t>
+      </w:r>
+      <w:proofErr w:type="spellStart"/>
+      <w:r>
+        <w:rPr>
+          <w:lang w:val="ru-RU"/>
+        </w:rPr>
+        <w:t>preview</w:t>
+      </w:r>
+      <w:proofErr w:type="spellEnd"/>
+      <w:r>
+        <w:rPr>
+          <w:lang w:val="ru-RU"/>
+        </w:rPr>
+        <w:t>/7331183/page:6/ – Дата доступа: 23.05.202</w:t>
+      </w:r>
+      <w:r>
+        <w:t>5</w:t>
+      </w:r>
+    </w:p>
+    <w:p>
+      <w:pPr>
+        <w:pStyle w:val="1-"/>
+        <w:numPr>
+          <w:ilvl w:val="0"/>
+          <w:numId w:val="3"/>
+        </w:numPr>
+        <w:rPr>
+          <w:lang w:val="ru-RU"/>
+        </w:rPr>
+      </w:pPr>
+      <w:r>
+        <w:rPr>
+          <w:lang w:val="ru-RU"/>
+        </w:rPr>
+        <w:t xml:space="preserve">Структура данных [Электронный ресурс] / Википедия — Режим доступа: </w:t>
+      </w:r>
+      <w:hyperlink r:id="rId22" w:tgtFrame="_new" w:history="1">
+        <w:r>
+          <w:rPr>
+            <w:rStyle w:val="af8"/>
+            <w:color w:val="auto"/>
+            <w:u w:val="none"/>
+            <w:lang w:val="ru-RU"/>
+          </w:rPr>
+          <w:t>https://ru.wikipedia.org/wiki/Структура_данных</w:t>
+        </w:r>
+      </w:hyperlink>
+      <w:r>
+        <w:rPr>
+          <w:lang w:val="ru-RU"/>
+        </w:rPr>
+        <w:t xml:space="preserve"> — Дата доступа: 10.05.2025</w:t>
+      </w:r>
+    </w:p>
     <w:sectPr>
-      <w:headerReference w:type="default" r:id="rId20"/>
-      <w:footerReference w:type="default" r:id="rId21"/>
+      <w:headerReference w:type="default" r:id="rId23"/>
+      <w:footerReference w:type="default" r:id="rId24"/>
       <w:pgSz w:w="11906" w:h="16838"/>
       <w:pgMar w:top="1134" w:right="850" w:bottom="1135" w:left="1701" w:header="708" w:footer="708" w:gutter="0"/>
       <w:cols w:space="708"/>
@@ -24960,11 +26249,19 @@
                                 <w:sz w:val="18"/>
                               </w:rPr>
                             </w:pPr>
+                            <w:proofErr w:type="spellStart"/>
                             <w:r>
                               <w:rPr>
                                 <w:sz w:val="18"/>
                               </w:rPr>
-                              <w:t>Изм.</w:t>
+                              <w:t>Изм</w:t>
+                            </w:r>
+                            <w:proofErr w:type="spellEnd"/>
+                            <w:r>
+                              <w:rPr>
+                                <w:sz w:val="18"/>
+                              </w:rPr>
+                              <w:t>.</w:t>
                             </w:r>
                           </w:p>
                         </w:txbxContent>
@@ -25084,7 +26381,21 @@
                               <w:rPr>
                                 <w:sz w:val="18"/>
                               </w:rPr>
-                              <w:t>№ докум.</w:t>
+                              <w:t xml:space="preserve">№ </w:t>
+                            </w:r>
+                            <w:proofErr w:type="spellStart"/>
+                            <w:r>
+                              <w:rPr>
+                                <w:sz w:val="18"/>
+                              </w:rPr>
+                              <w:t>докум</w:t>
+                            </w:r>
+                            <w:proofErr w:type="spellEnd"/>
+                            <w:r>
+                              <w:rPr>
+                                <w:sz w:val="18"/>
+                              </w:rPr>
+                              <w:t>.</w:t>
                             </w:r>
                           </w:p>
                         </w:txbxContent>
@@ -25140,12 +26451,14 @@
                                 <w:sz w:val="18"/>
                               </w:rPr>
                             </w:pPr>
+                            <w:proofErr w:type="spellStart"/>
                             <w:r>
                               <w:rPr>
                                 <w:sz w:val="18"/>
                               </w:rPr>
                               <w:t>Подпись</w:t>
                             </w:r>
+                            <w:proofErr w:type="spellEnd"/>
                           </w:p>
                         </w:txbxContent>
                       </wps:txbx>
@@ -25591,11 +26904,19 @@
                                 </w:rPr>
                                 <w:t xml:space="preserve"> </w:t>
                               </w:r>
+                              <w:proofErr w:type="spellStart"/>
                               <w:r>
                                 <w:rPr>
                                   <w:sz w:val="18"/>
                                 </w:rPr>
-                                <w:t>Разраб.</w:t>
+                                <w:t>Разраб</w:t>
+                              </w:r>
+                              <w:proofErr w:type="spellEnd"/>
+                              <w:r>
+                                <w:rPr>
+                                  <w:sz w:val="18"/>
+                                </w:rPr>
+                                <w:t>.</w:t>
                               </w:r>
                             </w:p>
                             <w:p/>
@@ -25610,7 +26931,21 @@
                                 <w:rPr>
                                   <w:sz w:val="18"/>
                                 </w:rPr>
-                                <w:t xml:space="preserve"> Разраб.</w:t>
+                                <w:t xml:space="preserve"> </w:t>
+                              </w:r>
+                              <w:proofErr w:type="spellStart"/>
+                              <w:r>
+                                <w:rPr>
+                                  <w:sz w:val="18"/>
+                                </w:rPr>
+                                <w:t>Разраб</w:t>
+                              </w:r>
+                              <w:proofErr w:type="spellEnd"/>
+                              <w:r>
+                                <w:rPr>
+                                  <w:sz w:val="18"/>
+                                </w:rPr>
+                                <w:t>.</w:t>
                               </w:r>
                             </w:p>
                           </w:txbxContent>
@@ -25727,6 +27062,7 @@
                                 </w:rPr>
                                 <w:t xml:space="preserve"> </w:t>
                               </w:r>
+                              <w:proofErr w:type="spellStart"/>
                               <w:r>
                                 <w:rPr>
                                   <w:rFonts w:asciiTheme="minorHAnsi" w:hAnsiTheme="minorHAnsi"/>
@@ -25737,6 +27073,7 @@
                                 </w:rPr>
                                 <w:t>Козич</w:t>
                               </w:r>
+                              <w:proofErr w:type="spellEnd"/>
                             </w:p>
                             <w:p>
                               <w:pPr>
@@ -25832,11 +27169,19 @@
                                 </w:rPr>
                                 <w:t xml:space="preserve"> </w:t>
                               </w:r>
+                              <w:proofErr w:type="spellStart"/>
                               <w:r>
                                 <w:rPr>
                                   <w:sz w:val="18"/>
                                 </w:rPr>
-                                <w:t>Провер.</w:t>
+                                <w:t>Провер</w:t>
+                              </w:r>
+                              <w:proofErr w:type="spellEnd"/>
+                              <w:r>
+                                <w:rPr>
+                                  <w:sz w:val="18"/>
+                                </w:rPr>
+                                <w:t>.</w:t>
                               </w:r>
                             </w:p>
                             <w:p/>
@@ -25851,7 +27196,21 @@
                                 <w:rPr>
                                   <w:sz w:val="18"/>
                                 </w:rPr>
-                                <w:t xml:space="preserve"> Провер.</w:t>
+                                <w:t xml:space="preserve"> </w:t>
+                              </w:r>
+                              <w:proofErr w:type="spellStart"/>
+                              <w:r>
+                                <w:rPr>
+                                  <w:sz w:val="18"/>
+                                </w:rPr>
+                                <w:t>Провер</w:t>
+                              </w:r>
+                              <w:proofErr w:type="spellEnd"/>
+                              <w:r>
+                                <w:rPr>
+                                  <w:sz w:val="18"/>
+                                </w:rPr>
+                                <w:t>.</w:t>
                               </w:r>
                             </w:p>
                           </w:txbxContent>
@@ -26480,7 +27839,21 @@
                                 <w:rPr>
                                   <w:sz w:val="18"/>
                                 </w:rPr>
-                                <w:t xml:space="preserve"> Утверд.</w:t>
+                                <w:t xml:space="preserve"> </w:t>
+                              </w:r>
+                              <w:proofErr w:type="spellStart"/>
+                              <w:r>
+                                <w:rPr>
+                                  <w:sz w:val="18"/>
+                                </w:rPr>
+                                <w:t>Утверд</w:t>
+                              </w:r>
+                              <w:proofErr w:type="spellEnd"/>
+                              <w:r>
+                                <w:rPr>
+                                  <w:sz w:val="18"/>
+                                </w:rPr>
+                                <w:t>.</w:t>
                               </w:r>
                             </w:p>
                             <w:p/>
@@ -26495,7 +27868,21 @@
                                 <w:rPr>
                                   <w:sz w:val="18"/>
                                 </w:rPr>
-                                <w:t xml:space="preserve"> Утверд.</w:t>
+                                <w:t xml:space="preserve"> </w:t>
+                              </w:r>
+                              <w:proofErr w:type="spellStart"/>
+                              <w:r>
+                                <w:rPr>
+                                  <w:sz w:val="18"/>
+                                </w:rPr>
+                                <w:t>Утверд</w:t>
+                              </w:r>
+                              <w:proofErr w:type="spellEnd"/>
+                              <w:r>
+                                <w:rPr>
+                                  <w:sz w:val="18"/>
+                                </w:rPr>
+                                <w:t>.</w:t>
                               </w:r>
                             </w:p>
                           </w:txbxContent>
@@ -26887,11 +28274,19 @@
                                 <w:sz w:val="18"/>
                               </w:rPr>
                             </w:pPr>
+                            <w:proofErr w:type="spellStart"/>
                             <w:r>
                               <w:rPr>
                                 <w:sz w:val="18"/>
                               </w:rPr>
-                              <w:t>Лит.</w:t>
+                              <w:t>Лит</w:t>
+                            </w:r>
+                            <w:proofErr w:type="spellEnd"/>
+                            <w:r>
+                              <w:rPr>
+                                <w:sz w:val="18"/>
+                              </w:rPr>
+                              <w:t>.</w:t>
                             </w:r>
                           </w:p>
                           <w:p/>
@@ -26903,11 +28298,19 @@
                                 <w:sz w:val="18"/>
                               </w:rPr>
                             </w:pPr>
+                            <w:proofErr w:type="spellStart"/>
                             <w:r>
                               <w:rPr>
                                 <w:sz w:val="18"/>
                               </w:rPr>
-                              <w:t>Лит.</w:t>
+                              <w:t>Лит</w:t>
+                            </w:r>
+                            <w:proofErr w:type="spellEnd"/>
+                            <w:r>
+                              <w:rPr>
+                                <w:sz w:val="18"/>
+                              </w:rPr>
+                              <w:t>.</w:t>
                             </w:r>
                           </w:p>
                         </w:txbxContent>
@@ -27260,11 +28663,19 @@
                           <w:sz w:val="18"/>
                         </w:rPr>
                       </w:pPr>
+                      <w:proofErr w:type="spellStart"/>
                       <w:r>
                         <w:rPr>
                           <w:sz w:val="18"/>
                         </w:rPr>
-                        <w:t>Изм.</w:t>
+                        <w:t>Изм</w:t>
+                      </w:r>
+                      <w:proofErr w:type="spellEnd"/>
+                      <w:r>
+                        <w:rPr>
+                          <w:sz w:val="18"/>
+                        </w:rPr>
+                        <w:t>.</w:t>
                       </w:r>
                     </w:p>
                   </w:txbxContent>
@@ -27306,7 +28717,21 @@
                         <w:rPr>
                           <w:sz w:val="18"/>
                         </w:rPr>
-                        <w:t>№ докум.</w:t>
+                        <w:t xml:space="preserve">№ </w:t>
+                      </w:r>
+                      <w:proofErr w:type="spellStart"/>
+                      <w:r>
+                        <w:rPr>
+                          <w:sz w:val="18"/>
+                        </w:rPr>
+                        <w:t>докум</w:t>
+                      </w:r>
+                      <w:proofErr w:type="spellEnd"/>
+                      <w:r>
+                        <w:rPr>
+                          <w:sz w:val="18"/>
+                        </w:rPr>
+                        <w:t>.</w:t>
                       </w:r>
                     </w:p>
                   </w:txbxContent>
@@ -27323,12 +28748,14 @@
                           <w:sz w:val="18"/>
                         </w:rPr>
                       </w:pPr>
+                      <w:proofErr w:type="spellStart"/>
                       <w:r>
                         <w:rPr>
                           <w:sz w:val="18"/>
                         </w:rPr>
                         <w:t>Подпись</w:t>
                       </w:r>
+                      <w:proofErr w:type="spellEnd"/>
                     </w:p>
                   </w:txbxContent>
                 </v:textbox>
@@ -27451,11 +28878,19 @@
                           </w:rPr>
                           <w:t xml:space="preserve"> </w:t>
                         </w:r>
+                        <w:proofErr w:type="spellStart"/>
                         <w:r>
                           <w:rPr>
                             <w:sz w:val="18"/>
                           </w:rPr>
-                          <w:t>Разраб.</w:t>
+                          <w:t>Разраб</w:t>
+                        </w:r>
+                        <w:proofErr w:type="spellEnd"/>
+                        <w:r>
+                          <w:rPr>
+                            <w:sz w:val="18"/>
+                          </w:rPr>
+                          <w:t>.</w:t>
                         </w:r>
                       </w:p>
                       <w:p/>
@@ -27470,7 +28905,21 @@
                           <w:rPr>
                             <w:sz w:val="18"/>
                           </w:rPr>
-                          <w:t xml:space="preserve"> Разраб.</w:t>
+                          <w:t xml:space="preserve"> </w:t>
+                        </w:r>
+                        <w:proofErr w:type="spellStart"/>
+                        <w:r>
+                          <w:rPr>
+                            <w:sz w:val="18"/>
+                          </w:rPr>
+                          <w:t>Разраб</w:t>
+                        </w:r>
+                        <w:proofErr w:type="spellEnd"/>
+                        <w:r>
+                          <w:rPr>
+                            <w:sz w:val="18"/>
+                          </w:rPr>
+                          <w:t>.</w:t>
                         </w:r>
                       </w:p>
                     </w:txbxContent>
@@ -27548,6 +28997,7 @@
                           </w:rPr>
                           <w:t xml:space="preserve"> </w:t>
                         </w:r>
+                        <w:proofErr w:type="spellStart"/>
                         <w:r>
                           <w:rPr>
                             <w:rFonts w:asciiTheme="minorHAnsi" w:hAnsiTheme="minorHAnsi"/>
@@ -27558,6 +29008,7 @@
                           </w:rPr>
                           <w:t>Козич</w:t>
                         </w:r>
+                        <w:proofErr w:type="spellEnd"/>
                       </w:p>
                       <w:p>
                         <w:pPr>
@@ -27602,11 +29053,19 @@
                           </w:rPr>
                           <w:t xml:space="preserve"> </w:t>
                         </w:r>
+                        <w:proofErr w:type="spellStart"/>
                         <w:r>
                           <w:rPr>
                             <w:sz w:val="18"/>
                           </w:rPr>
-                          <w:t>Провер.</w:t>
+                          <w:t>Провер</w:t>
+                        </w:r>
+                        <w:proofErr w:type="spellEnd"/>
+                        <w:r>
+                          <w:rPr>
+                            <w:sz w:val="18"/>
+                          </w:rPr>
+                          <w:t>.</w:t>
                         </w:r>
                       </w:p>
                       <w:p/>
@@ -27621,7 +29080,21 @@
                           <w:rPr>
                             <w:sz w:val="18"/>
                           </w:rPr>
-                          <w:t xml:space="preserve"> Провер.</w:t>
+                          <w:t xml:space="preserve"> </w:t>
+                        </w:r>
+                        <w:proofErr w:type="spellStart"/>
+                        <w:r>
+                          <w:rPr>
+                            <w:sz w:val="18"/>
+                          </w:rPr>
+                          <w:t>Провер</w:t>
+                        </w:r>
+                        <w:proofErr w:type="spellEnd"/>
+                        <w:r>
+                          <w:rPr>
+                            <w:sz w:val="18"/>
+                          </w:rPr>
+                          <w:t>.</w:t>
                         </w:r>
                       </w:p>
                     </w:txbxContent>
@@ -27980,7 +29453,21 @@
                           <w:rPr>
                             <w:sz w:val="18"/>
                           </w:rPr>
-                          <w:t xml:space="preserve"> Утверд.</w:t>
+                          <w:t xml:space="preserve"> </w:t>
+                        </w:r>
+                        <w:proofErr w:type="spellStart"/>
+                        <w:r>
+                          <w:rPr>
+                            <w:sz w:val="18"/>
+                          </w:rPr>
+                          <w:t>Утверд</w:t>
+                        </w:r>
+                        <w:proofErr w:type="spellEnd"/>
+                        <w:r>
+                          <w:rPr>
+                            <w:sz w:val="18"/>
+                          </w:rPr>
+                          <w:t>.</w:t>
                         </w:r>
                       </w:p>
                       <w:p/>
@@ -27995,7 +29482,21 @@
                           <w:rPr>
                             <w:sz w:val="18"/>
                           </w:rPr>
-                          <w:t xml:space="preserve"> Утверд.</w:t>
+                          <w:t xml:space="preserve"> </w:t>
+                        </w:r>
+                        <w:proofErr w:type="spellStart"/>
+                        <w:r>
+                          <w:rPr>
+                            <w:sz w:val="18"/>
+                          </w:rPr>
+                          <w:t>Утверд</w:t>
+                        </w:r>
+                        <w:proofErr w:type="spellEnd"/>
+                        <w:r>
+                          <w:rPr>
+                            <w:sz w:val="18"/>
+                          </w:rPr>
+                          <w:t>.</w:t>
                         </w:r>
                       </w:p>
                     </w:txbxContent>
@@ -28146,11 +29647,19 @@
                           <w:sz w:val="18"/>
                         </w:rPr>
                       </w:pPr>
+                      <w:proofErr w:type="spellStart"/>
                       <w:r>
                         <w:rPr>
                           <w:sz w:val="18"/>
                         </w:rPr>
-                        <w:t>Лит.</w:t>
+                        <w:t>Лит</w:t>
+                      </w:r>
+                      <w:proofErr w:type="spellEnd"/>
+                      <w:r>
+                        <w:rPr>
+                          <w:sz w:val="18"/>
+                        </w:rPr>
+                        <w:t>.</w:t>
                       </w:r>
                     </w:p>
                     <w:p/>
@@ -28162,11 +29671,19 @@
                           <w:sz w:val="18"/>
                         </w:rPr>
                       </w:pPr>
+                      <w:proofErr w:type="spellStart"/>
                       <w:r>
                         <w:rPr>
                           <w:sz w:val="18"/>
                         </w:rPr>
-                        <w:t>Лит.</w:t>
+                        <w:t>Лит</w:t>
+                      </w:r>
+                      <w:proofErr w:type="spellEnd"/>
+                      <w:r>
+                        <w:rPr>
+                          <w:sz w:val="18"/>
+                        </w:rPr>
+                        <w:t>.</w:t>
                       </w:r>
                     </w:p>
                   </w:txbxContent>
@@ -29156,11 +30673,19 @@
                                 <w:sz w:val="18"/>
                               </w:rPr>
                             </w:pPr>
+                            <w:proofErr w:type="spellStart"/>
                             <w:r>
                               <w:rPr>
                                 <w:sz w:val="18"/>
                               </w:rPr>
-                              <w:t>Изм.</w:t>
+                              <w:t>Изм</w:t>
+                            </w:r>
+                            <w:proofErr w:type="spellEnd"/>
+                            <w:r>
+                              <w:rPr>
+                                <w:sz w:val="18"/>
+                              </w:rPr>
+                              <w:t>.</w:t>
                             </w:r>
                           </w:p>
                         </w:txbxContent>
@@ -29292,7 +30817,21 @@
                               <w:rPr>
                                 <w:sz w:val="18"/>
                               </w:rPr>
-                              <w:t>№ докум.</w:t>
+                              <w:t xml:space="preserve">№ </w:t>
+                            </w:r>
+                            <w:proofErr w:type="spellStart"/>
+                            <w:r>
+                              <w:rPr>
+                                <w:sz w:val="18"/>
+                              </w:rPr>
+                              <w:t>докум</w:t>
+                            </w:r>
+                            <w:proofErr w:type="spellEnd"/>
+                            <w:r>
+                              <w:rPr>
+                                <w:sz w:val="18"/>
+                              </w:rPr>
+                              <w:t>.</w:t>
                             </w:r>
                           </w:p>
                         </w:txbxContent>
@@ -29354,12 +30893,14 @@
                                 <w:sz w:val="18"/>
                               </w:rPr>
                             </w:pPr>
+                            <w:proofErr w:type="spellStart"/>
                             <w:r>
                               <w:rPr>
                                 <w:sz w:val="18"/>
                               </w:rPr>
                               <w:t>Подпись</w:t>
                             </w:r>
+                            <w:proofErr w:type="spellEnd"/>
                           </w:p>
                         </w:txbxContent>
                       </wps:txbx>
@@ -29555,8 +31096,8 @@
                                 <w:szCs w:val="18"/>
                               </w:rPr>
                             </w:pPr>
-                            <w:bookmarkStart w:id="43" w:name="_Toc166600732"/>
-                            <w:bookmarkStart w:id="44" w:name="_Toc166600780"/>
+                            <w:bookmarkStart w:id="45" w:name="_Toc166600732"/>
+                            <w:bookmarkStart w:id="46" w:name="_Toc166600780"/>
                             <w:r>
                               <w:rPr>
                                 <w:rStyle w:val="af4"/>
@@ -29593,8 +31134,8 @@
                               </w:rPr>
                               <w:t>–24</w:t>
                             </w:r>
-                            <w:bookmarkEnd w:id="43"/>
-                            <w:bookmarkEnd w:id="44"/>
+                            <w:bookmarkEnd w:id="45"/>
+                            <w:bookmarkEnd w:id="46"/>
                           </w:p>
                         </w:txbxContent>
                       </wps:txbx>
@@ -29639,11 +31180,19 @@
                           <w:sz w:val="18"/>
                         </w:rPr>
                       </w:pPr>
+                      <w:proofErr w:type="spellStart"/>
                       <w:r>
                         <w:rPr>
                           <w:sz w:val="18"/>
                         </w:rPr>
-                        <w:t>Изм.</w:t>
+                        <w:t>Изм</w:t>
+                      </w:r>
+                      <w:proofErr w:type="spellEnd"/>
+                      <w:r>
+                        <w:rPr>
+                          <w:sz w:val="18"/>
+                        </w:rPr>
+                        <w:t>.</w:t>
                       </w:r>
                     </w:p>
                   </w:txbxContent>
@@ -29685,7 +31234,21 @@
                         <w:rPr>
                           <w:sz w:val="18"/>
                         </w:rPr>
-                        <w:t>№ докум.</w:t>
+                        <w:t xml:space="preserve">№ </w:t>
+                      </w:r>
+                      <w:proofErr w:type="spellStart"/>
+                      <w:r>
+                        <w:rPr>
+                          <w:sz w:val="18"/>
+                        </w:rPr>
+                        <w:t>докум</w:t>
+                      </w:r>
+                      <w:proofErr w:type="spellEnd"/>
+                      <w:r>
+                        <w:rPr>
+                          <w:sz w:val="18"/>
+                        </w:rPr>
+                        <w:t>.</w:t>
                       </w:r>
                     </w:p>
                   </w:txbxContent>
@@ -29702,12 +31265,14 @@
                           <w:sz w:val="18"/>
                         </w:rPr>
                       </w:pPr>
+                      <w:proofErr w:type="spellStart"/>
                       <w:r>
                         <w:rPr>
                           <w:sz w:val="18"/>
                         </w:rPr>
                         <w:t>Подпись</w:t>
                       </w:r>
+                      <w:proofErr w:type="spellEnd"/>
                     </w:p>
                   </w:txbxContent>
                 </v:textbox>
@@ -29768,8 +31333,8 @@
                           <w:szCs w:val="18"/>
                         </w:rPr>
                       </w:pPr>
-                      <w:bookmarkStart w:id="45" w:name="_Toc166600732"/>
-                      <w:bookmarkStart w:id="46" w:name="_Toc166600780"/>
+                      <w:bookmarkStart w:id="47" w:name="_Toc166600732"/>
+                      <w:bookmarkStart w:id="48" w:name="_Toc166600780"/>
                       <w:r>
                         <w:rPr>
                           <w:rStyle w:val="af4"/>
@@ -29806,8 +31371,8 @@
                         </w:rPr>
                         <w:t>–24</w:t>
                       </w:r>
-                      <w:bookmarkEnd w:id="45"/>
-                      <w:bookmarkEnd w:id="46"/>
+                      <w:bookmarkEnd w:id="47"/>
+                      <w:bookmarkEnd w:id="48"/>
                     </w:p>
                   </w:txbxContent>
                 </v:textbox>
@@ -32086,6 +33651,32 @@
       </w:tblBorders>
     </w:tblPr>
   </w:style>
+  <w:style w:type="paragraph" w:styleId="aff">
+    <w:name w:val="Normal (Web)"/>
+    <w:basedOn w:val="a"/>
+    <w:uiPriority w:val="99"/>
+    <w:semiHidden/>
+    <w:unhideWhenUsed/>
+    <w:rsid w:val="00246709"/>
+    <w:pPr>
+      <w:widowControl/>
+      <w:suppressAutoHyphens w:val="0"/>
+      <w:autoSpaceDE/>
+      <w:autoSpaceDN/>
+      <w:adjustRightInd/>
+      <w:spacing w:before="100" w:beforeAutospacing="1" w:after="100" w:afterAutospacing="1"/>
+    </w:pPr>
+    <w:rPr>
+      <w:sz w:val="24"/>
+      <w:szCs w:val="24"/>
+      <w:lang w:val="ru-BY" w:eastAsia="ru-BY"/>
+    </w:rPr>
+  </w:style>
+  <w:style w:type="character" w:customStyle="1" w:styleId="relative">
+    <w:name w:val="relative"/>
+    <w:basedOn w:val="a0"/>
+    <w:rsid w:val="00246709"/>
+  </w:style>
 </w:styles>
 </file>
 

</xml_diff>